<commit_message>
Documentation of building sourcecode from github.
</commit_message>
<xml_diff>
--- a/Handbuch AlarmWorkflow.docx
+++ b/Handbuch AlarmWorkflow.docx
@@ -95,7 +95,7 @@
           <w:sz w:val="28"/>
           <w:lang w:val="de-DE"/>
         </w:rPr>
-        <w:t>Freitag, 8. August 2014</w:t>
+        <w:t>Freitag, 3. Oktober 2014</w:t>
       </w:r>
       <w:r>
         <w:rPr>
@@ -141,7 +141,6 @@
           <w:docPartUnique/>
         </w:docPartObj>
       </w:sdtPr>
-      <w:sdtEndPr/>
       <w:sdtContent>
         <w:p>
           <w:pPr>
@@ -193,7 +192,7 @@
             </w:rPr>
             <w:fldChar w:fldCharType="separate"/>
           </w:r>
-          <w:hyperlink w:anchor="_Toc390184728" w:history="1">
+          <w:hyperlink w:anchor="_Toc400114088" w:history="1">
             <w:r>
               <w:rPr>
                 <w:rStyle w:val="Hyperlink"/>
@@ -236,7 +235,7 @@
                 <w:noProof/>
                 <w:webHidden/>
               </w:rPr>
-              <w:instrText xml:space="preserve"> PAGEREF _Toc390184728 \h </w:instrText>
+              <w:instrText xml:space="preserve"> PAGEREF _Toc400114088 \h </w:instrText>
             </w:r>
             <w:r>
               <w:rPr>
@@ -279,7 +278,7 @@
               <w:lang w:val="de-DE" w:eastAsia="de-DE"/>
             </w:rPr>
           </w:pPr>
-          <w:hyperlink w:anchor="_Toc390184729" w:history="1">
+          <w:hyperlink w:anchor="_Toc400114089" w:history="1">
             <w:r>
               <w:rPr>
                 <w:rStyle w:val="Hyperlink"/>
@@ -322,7 +321,7 @@
                 <w:noProof/>
                 <w:webHidden/>
               </w:rPr>
-              <w:instrText xml:space="preserve"> PAGEREF _Toc390184729 \h </w:instrText>
+              <w:instrText xml:space="preserve"> PAGEREF _Toc400114089 \h </w:instrText>
             </w:r>
             <w:r>
               <w:rPr>
@@ -365,7 +364,7 @@
               <w:lang w:val="de-DE" w:eastAsia="de-DE"/>
             </w:rPr>
           </w:pPr>
-          <w:hyperlink w:anchor="_Toc390184730" w:history="1">
+          <w:hyperlink w:anchor="_Toc400114090" w:history="1">
             <w:r>
               <w:rPr>
                 <w:rStyle w:val="Hyperlink"/>
@@ -408,7 +407,7 @@
                 <w:noProof/>
                 <w:webHidden/>
               </w:rPr>
-              <w:instrText xml:space="preserve"> PAGEREF _Toc390184730 \h </w:instrText>
+              <w:instrText xml:space="preserve"> PAGEREF _Toc400114090 \h </w:instrText>
             </w:r>
             <w:r>
               <w:rPr>
@@ -451,7 +450,7 @@
               <w:lang w:val="de-DE" w:eastAsia="de-DE"/>
             </w:rPr>
           </w:pPr>
-          <w:hyperlink w:anchor="_Toc390184731" w:history="1">
+          <w:hyperlink w:anchor="_Toc400114091" w:history="1">
             <w:r>
               <w:rPr>
                 <w:rStyle w:val="Hyperlink"/>
@@ -494,7 +493,7 @@
                 <w:noProof/>
                 <w:webHidden/>
               </w:rPr>
-              <w:instrText xml:space="preserve"> PAGEREF _Toc390184731 \h </w:instrText>
+              <w:instrText xml:space="preserve"> PAGEREF _Toc400114091 \h </w:instrText>
             </w:r>
             <w:r>
               <w:rPr>
@@ -537,7 +536,7 @@
               <w:lang w:val="de-DE" w:eastAsia="de-DE"/>
             </w:rPr>
           </w:pPr>
-          <w:hyperlink w:anchor="_Toc390184732" w:history="1">
+          <w:hyperlink w:anchor="_Toc400114092" w:history="1">
             <w:r>
               <w:rPr>
                 <w:rStyle w:val="Hyperlink"/>
@@ -580,7 +579,7 @@
                 <w:noProof/>
                 <w:webHidden/>
               </w:rPr>
-              <w:instrText xml:space="preserve"> PAGEREF _Toc390184732 \h </w:instrText>
+              <w:instrText xml:space="preserve"> PAGEREF _Toc400114092 \h </w:instrText>
             </w:r>
             <w:r>
               <w:rPr>
@@ -623,7 +622,7 @@
               <w:lang w:val="de-DE" w:eastAsia="de-DE"/>
             </w:rPr>
           </w:pPr>
-          <w:hyperlink w:anchor="_Toc390184733" w:history="1">
+          <w:hyperlink w:anchor="_Toc400114093" w:history="1">
             <w:r>
               <w:rPr>
                 <w:rStyle w:val="Hyperlink"/>
@@ -666,7 +665,7 @@
                 <w:noProof/>
                 <w:webHidden/>
               </w:rPr>
-              <w:instrText xml:space="preserve"> PAGEREF _Toc390184733 \h </w:instrText>
+              <w:instrText xml:space="preserve"> PAGEREF _Toc400114093 \h </w:instrText>
             </w:r>
             <w:r>
               <w:rPr>
@@ -709,7 +708,7 @@
               <w:lang w:val="de-DE" w:eastAsia="de-DE"/>
             </w:rPr>
           </w:pPr>
-          <w:hyperlink w:anchor="_Toc390184734" w:history="1">
+          <w:hyperlink w:anchor="_Toc400114094" w:history="1">
             <w:r>
               <w:rPr>
                 <w:rStyle w:val="Hyperlink"/>
@@ -752,7 +751,7 @@
                 <w:noProof/>
                 <w:webHidden/>
               </w:rPr>
-              <w:instrText xml:space="preserve"> PAGEREF _Toc390184734 \h </w:instrText>
+              <w:instrText xml:space="preserve"> PAGEREF _Toc400114094 \h </w:instrText>
             </w:r>
             <w:r>
               <w:rPr>
@@ -795,7 +794,7 @@
               <w:lang w:val="de-DE" w:eastAsia="de-DE"/>
             </w:rPr>
           </w:pPr>
-          <w:hyperlink w:anchor="_Toc390184735" w:history="1">
+          <w:hyperlink w:anchor="_Toc400114095" w:history="1">
             <w:r>
               <w:rPr>
                 <w:rStyle w:val="Hyperlink"/>
@@ -838,7 +837,7 @@
                 <w:noProof/>
                 <w:webHidden/>
               </w:rPr>
-              <w:instrText xml:space="preserve"> PAGEREF _Toc390184735 \h </w:instrText>
+              <w:instrText xml:space="preserve"> PAGEREF _Toc400114095 \h </w:instrText>
             </w:r>
             <w:r>
               <w:rPr>
@@ -881,7 +880,7 @@
               <w:lang w:val="de-DE" w:eastAsia="de-DE"/>
             </w:rPr>
           </w:pPr>
-          <w:hyperlink w:anchor="_Toc390184736" w:history="1">
+          <w:hyperlink w:anchor="_Toc400114096" w:history="1">
             <w:r>
               <w:rPr>
                 <w:rStyle w:val="Hyperlink"/>
@@ -922,7 +921,93 @@
                 <w:noProof/>
                 <w:webHidden/>
               </w:rPr>
-              <w:instrText xml:space="preserve"> PAGEREF _Toc390184736 \h </w:instrText>
+              <w:instrText xml:space="preserve"> PAGEREF _Toc400114096 \h </w:instrText>
+            </w:r>
+            <w:r>
+              <w:rPr>
+                <w:noProof/>
+                <w:webHidden/>
+              </w:rPr>
+            </w:r>
+            <w:r>
+              <w:rPr>
+                <w:noProof/>
+                <w:webHidden/>
+              </w:rPr>
+              <w:fldChar w:fldCharType="separate"/>
+            </w:r>
+            <w:r>
+              <w:rPr>
+                <w:noProof/>
+                <w:webHidden/>
+              </w:rPr>
+              <w:t>15</w:t>
+            </w:r>
+            <w:r>
+              <w:rPr>
+                <w:noProof/>
+                <w:webHidden/>
+              </w:rPr>
+              <w:fldChar w:fldCharType="end"/>
+            </w:r>
+          </w:hyperlink>
+        </w:p>
+        <w:p>
+          <w:pPr>
+            <w:pStyle w:val="Verzeichnis2"/>
+            <w:tabs>
+              <w:tab w:val="left" w:pos="880"/>
+              <w:tab w:val="right" w:leader="dot" w:pos="9350"/>
+            </w:tabs>
+            <w:rPr>
+              <w:noProof/>
+              <w:lang w:val="de-DE" w:eastAsia="de-DE"/>
+            </w:rPr>
+          </w:pPr>
+          <w:hyperlink w:anchor="_Toc400114097" w:history="1">
+            <w:r>
+              <w:rPr>
+                <w:rStyle w:val="Hyperlink"/>
+                <w:noProof/>
+                <w:lang w:val="de-DE"/>
+              </w:rPr>
+              <w:t>2.4</w:t>
+            </w:r>
+            <w:r>
+              <w:rPr>
+                <w:noProof/>
+                <w:lang w:val="de-DE" w:eastAsia="de-DE"/>
+              </w:rPr>
+              <w:tab/>
+            </w:r>
+            <w:r>
+              <w:rPr>
+                <w:rStyle w:val="Hyperlink"/>
+                <w:noProof/>
+                <w:lang w:val="de-DE"/>
+              </w:rPr>
+              <w:t>Installation von Github</w:t>
+            </w:r>
+            <w:r>
+              <w:rPr>
+                <w:noProof/>
+                <w:webHidden/>
+              </w:rPr>
+              <w:tab/>
+            </w:r>
+            <w:r>
+              <w:rPr>
+                <w:noProof/>
+                <w:webHidden/>
+              </w:rPr>
+              <w:fldChar w:fldCharType="begin"/>
+            </w:r>
+            <w:r>
+              <w:rPr>
+                <w:noProof/>
+                <w:webHidden/>
+              </w:rPr>
+              <w:instrText xml:space="preserve"> PAGEREF _Toc400114097 \h </w:instrText>
             </w:r>
             <w:r>
               <w:rPr>
@@ -965,7 +1050,7 @@
               <w:lang w:val="de-DE" w:eastAsia="de-DE"/>
             </w:rPr>
           </w:pPr>
-          <w:hyperlink w:anchor="_Toc390184737" w:history="1">
+          <w:hyperlink w:anchor="_Toc400114098" w:history="1">
             <w:r>
               <w:rPr>
                 <w:rStyle w:val="Hyperlink"/>
@@ -1008,7 +1093,7 @@
                 <w:noProof/>
                 <w:webHidden/>
               </w:rPr>
-              <w:instrText xml:space="preserve"> PAGEREF _Toc390184737 \h </w:instrText>
+              <w:instrText xml:space="preserve"> PAGEREF _Toc400114098 \h </w:instrText>
             </w:r>
             <w:r>
               <w:rPr>
@@ -1028,7 +1113,7 @@
                 <w:noProof/>
                 <w:webHidden/>
               </w:rPr>
-              <w:t>15</w:t>
+              <w:t>18</w:t>
             </w:r>
             <w:r>
               <w:rPr>
@@ -1051,7 +1136,7 @@
               <w:lang w:val="de-DE" w:eastAsia="de-DE"/>
             </w:rPr>
           </w:pPr>
-          <w:hyperlink w:anchor="_Toc390184738" w:history="1">
+          <w:hyperlink w:anchor="_Toc400114099" w:history="1">
             <w:r>
               <w:rPr>
                 <w:rStyle w:val="Hyperlink"/>
@@ -1094,7 +1179,7 @@
                 <w:noProof/>
                 <w:webHidden/>
               </w:rPr>
-              <w:instrText xml:space="preserve"> PAGEREF _Toc390184738 \h </w:instrText>
+              <w:instrText xml:space="preserve"> PAGEREF _Toc400114099 \h </w:instrText>
             </w:r>
             <w:r>
               <w:rPr>
@@ -1114,7 +1199,7 @@
                 <w:noProof/>
                 <w:webHidden/>
               </w:rPr>
-              <w:t>15</w:t>
+              <w:t>18</w:t>
             </w:r>
             <w:r>
               <w:rPr>
@@ -1137,7 +1222,7 @@
               <w:lang w:val="de-DE" w:eastAsia="de-DE"/>
             </w:rPr>
           </w:pPr>
-          <w:hyperlink w:anchor="_Toc390184739" w:history="1">
+          <w:hyperlink w:anchor="_Toc400114100" w:history="1">
             <w:r>
               <w:rPr>
                 <w:rStyle w:val="Hyperlink"/>
@@ -1180,7 +1265,7 @@
                 <w:noProof/>
                 <w:webHidden/>
               </w:rPr>
-              <w:instrText xml:space="preserve"> PAGEREF _Toc390184739 \h </w:instrText>
+              <w:instrText xml:space="preserve"> PAGEREF _Toc400114100 \h </w:instrText>
             </w:r>
             <w:r>
               <w:rPr>
@@ -1200,7 +1285,7 @@
                 <w:noProof/>
                 <w:webHidden/>
               </w:rPr>
-              <w:t>17</w:t>
+              <w:t>20</w:t>
             </w:r>
             <w:r>
               <w:rPr>
@@ -1223,7 +1308,7 @@
               <w:lang w:val="de-DE" w:eastAsia="de-DE"/>
             </w:rPr>
           </w:pPr>
-          <w:hyperlink w:anchor="_Toc390184740" w:history="1">
+          <w:hyperlink w:anchor="_Toc400114101" w:history="1">
             <w:r>
               <w:rPr>
                 <w:rStyle w:val="Hyperlink"/>
@@ -1266,7 +1351,7 @@
                 <w:noProof/>
                 <w:webHidden/>
               </w:rPr>
-              <w:instrText xml:space="preserve"> PAGEREF _Toc390184740 \h </w:instrText>
+              <w:instrText xml:space="preserve"> PAGEREF _Toc400114101 \h </w:instrText>
             </w:r>
             <w:r>
               <w:rPr>
@@ -1286,7 +1371,7 @@
                 <w:noProof/>
                 <w:webHidden/>
               </w:rPr>
-              <w:t>18</w:t>
+              <w:t>21</w:t>
             </w:r>
             <w:r>
               <w:rPr>
@@ -1309,7 +1394,7 @@
               <w:lang w:val="de-DE" w:eastAsia="de-DE"/>
             </w:rPr>
           </w:pPr>
-          <w:hyperlink w:anchor="_Toc390184741" w:history="1">
+          <w:hyperlink w:anchor="_Toc400114102" w:history="1">
             <w:r>
               <w:rPr>
                 <w:rStyle w:val="Hyperlink"/>
@@ -1352,7 +1437,7 @@
                 <w:noProof/>
                 <w:webHidden/>
               </w:rPr>
-              <w:instrText xml:space="preserve"> PAGEREF _Toc390184741 \h </w:instrText>
+              <w:instrText xml:space="preserve"> PAGEREF _Toc400114102 \h </w:instrText>
             </w:r>
             <w:r>
               <w:rPr>
@@ -1372,7 +1457,7 @@
                 <w:noProof/>
                 <w:webHidden/>
               </w:rPr>
-              <w:t>18</w:t>
+              <w:t>21</w:t>
             </w:r>
             <w:r>
               <w:rPr>
@@ -1395,7 +1480,7 @@
               <w:lang w:val="de-DE" w:eastAsia="de-DE"/>
             </w:rPr>
           </w:pPr>
-          <w:hyperlink w:anchor="_Toc390184742" w:history="1">
+          <w:hyperlink w:anchor="_Toc400114103" w:history="1">
             <w:r>
               <w:rPr>
                 <w:rStyle w:val="Hyperlink"/>
@@ -1438,7 +1523,7 @@
                 <w:noProof/>
                 <w:webHidden/>
               </w:rPr>
-              <w:instrText xml:space="preserve"> PAGEREF _Toc390184742 \h </w:instrText>
+              <w:instrText xml:space="preserve"> PAGEREF _Toc400114103 \h </w:instrText>
             </w:r>
             <w:r>
               <w:rPr>
@@ -1458,7 +1543,7 @@
                 <w:noProof/>
                 <w:webHidden/>
               </w:rPr>
-              <w:t>18</w:t>
+              <w:t>21</w:t>
             </w:r>
             <w:r>
               <w:rPr>
@@ -1481,7 +1566,7 @@
               <w:lang w:val="de-DE" w:eastAsia="de-DE"/>
             </w:rPr>
           </w:pPr>
-          <w:hyperlink w:anchor="_Toc390184743" w:history="1">
+          <w:hyperlink w:anchor="_Toc400114104" w:history="1">
             <w:r>
               <w:rPr>
                 <w:rStyle w:val="Hyperlink"/>
@@ -1524,7 +1609,7 @@
                 <w:noProof/>
                 <w:webHidden/>
               </w:rPr>
-              <w:instrText xml:space="preserve"> PAGEREF _Toc390184743 \h </w:instrText>
+              <w:instrText xml:space="preserve"> PAGEREF _Toc400114104 \h </w:instrText>
             </w:r>
             <w:r>
               <w:rPr>
@@ -1544,7 +1629,7 @@
                 <w:noProof/>
                 <w:webHidden/>
               </w:rPr>
-              <w:t>18</w:t>
+              <w:t>21</w:t>
             </w:r>
             <w:r>
               <w:rPr>
@@ -1567,7 +1652,7 @@
               <w:lang w:val="de-DE" w:eastAsia="de-DE"/>
             </w:rPr>
           </w:pPr>
-          <w:hyperlink w:anchor="_Toc390184744" w:history="1">
+          <w:hyperlink w:anchor="_Toc400114105" w:history="1">
             <w:r>
               <w:rPr>
                 <w:rStyle w:val="Hyperlink"/>
@@ -1610,7 +1695,7 @@
                 <w:noProof/>
                 <w:webHidden/>
               </w:rPr>
-              <w:instrText xml:space="preserve"> PAGEREF _Toc390184744 \h </w:instrText>
+              <w:instrText xml:space="preserve"> PAGEREF _Toc400114105 \h </w:instrText>
             </w:r>
             <w:r>
               <w:rPr>
@@ -1630,7 +1715,7 @@
                 <w:noProof/>
                 <w:webHidden/>
               </w:rPr>
-              <w:t>18</w:t>
+              <w:t>21</w:t>
             </w:r>
             <w:r>
               <w:rPr>
@@ -1653,7 +1738,7 @@
               <w:lang w:val="de-DE" w:eastAsia="de-DE"/>
             </w:rPr>
           </w:pPr>
-          <w:hyperlink w:anchor="_Toc390184745" w:history="1">
+          <w:hyperlink w:anchor="_Toc400114106" w:history="1">
             <w:r>
               <w:rPr>
                 <w:rStyle w:val="Hyperlink"/>
@@ -1696,7 +1781,7 @@
                 <w:noProof/>
                 <w:webHidden/>
               </w:rPr>
-              <w:instrText xml:space="preserve"> PAGEREF _Toc390184745 \h </w:instrText>
+              <w:instrText xml:space="preserve"> PAGEREF _Toc400114106 \h </w:instrText>
             </w:r>
             <w:r>
               <w:rPr>
@@ -1716,7 +1801,7 @@
                 <w:noProof/>
                 <w:webHidden/>
               </w:rPr>
-              <w:t>18</w:t>
+              <w:t>21</w:t>
             </w:r>
             <w:r>
               <w:rPr>
@@ -1739,7 +1824,7 @@
               <w:lang w:val="de-DE" w:eastAsia="de-DE"/>
             </w:rPr>
           </w:pPr>
-          <w:hyperlink w:anchor="_Toc390184746" w:history="1">
+          <w:hyperlink w:anchor="_Toc400114107" w:history="1">
             <w:r>
               <w:rPr>
                 <w:rStyle w:val="Hyperlink"/>
@@ -1782,7 +1867,7 @@
                 <w:noProof/>
                 <w:webHidden/>
               </w:rPr>
-              <w:instrText xml:space="preserve"> PAGEREF _Toc390184746 \h </w:instrText>
+              <w:instrText xml:space="preserve"> PAGEREF _Toc400114107 \h </w:instrText>
             </w:r>
             <w:r>
               <w:rPr>
@@ -1802,7 +1887,7 @@
                 <w:noProof/>
                 <w:webHidden/>
               </w:rPr>
-              <w:t>19</w:t>
+              <w:t>22</w:t>
             </w:r>
             <w:r>
               <w:rPr>
@@ -1825,7 +1910,7 @@
               <w:lang w:val="de-DE" w:eastAsia="de-DE"/>
             </w:rPr>
           </w:pPr>
-          <w:hyperlink w:anchor="_Toc390184747" w:history="1">
+          <w:hyperlink w:anchor="_Toc400114108" w:history="1">
             <w:r>
               <w:rPr>
                 <w:rStyle w:val="Hyperlink"/>
@@ -1868,7 +1953,7 @@
                 <w:noProof/>
                 <w:webHidden/>
               </w:rPr>
-              <w:instrText xml:space="preserve"> PAGEREF _Toc390184747 \h </w:instrText>
+              <w:instrText xml:space="preserve"> PAGEREF _Toc400114108 \h </w:instrText>
             </w:r>
             <w:r>
               <w:rPr>
@@ -1888,7 +1973,7 @@
                 <w:noProof/>
                 <w:webHidden/>
               </w:rPr>
-              <w:t>19</w:t>
+              <w:t>22</w:t>
             </w:r>
             <w:r>
               <w:rPr>
@@ -1911,7 +1996,7 @@
               <w:lang w:val="de-DE" w:eastAsia="de-DE"/>
             </w:rPr>
           </w:pPr>
-          <w:hyperlink w:anchor="_Toc390184748" w:history="1">
+          <w:hyperlink w:anchor="_Toc400114109" w:history="1">
             <w:r>
               <w:rPr>
                 <w:rStyle w:val="Hyperlink"/>
@@ -1954,7 +2039,7 @@
                 <w:noProof/>
                 <w:webHidden/>
               </w:rPr>
-              <w:instrText xml:space="preserve"> PAGEREF _Toc390184748 \h </w:instrText>
+              <w:instrText xml:space="preserve"> PAGEREF _Toc400114109 \h </w:instrText>
             </w:r>
             <w:r>
               <w:rPr>
@@ -1974,7 +2059,7 @@
                 <w:noProof/>
                 <w:webHidden/>
               </w:rPr>
-              <w:t>20</w:t>
+              <w:t>23</w:t>
             </w:r>
             <w:r>
               <w:rPr>
@@ -1997,7 +2082,7 @@
               <w:lang w:val="de-DE" w:eastAsia="de-DE"/>
             </w:rPr>
           </w:pPr>
-          <w:hyperlink w:anchor="_Toc390184749" w:history="1">
+          <w:hyperlink w:anchor="_Toc400114110" w:history="1">
             <w:r>
               <w:rPr>
                 <w:rStyle w:val="Hyperlink"/>
@@ -2040,7 +2125,7 @@
                 <w:noProof/>
                 <w:webHidden/>
               </w:rPr>
-              <w:instrText xml:space="preserve"> PAGEREF _Toc390184749 \h </w:instrText>
+              <w:instrText xml:space="preserve"> PAGEREF _Toc400114110 \h </w:instrText>
             </w:r>
             <w:r>
               <w:rPr>
@@ -2060,7 +2145,7 @@
                 <w:noProof/>
                 <w:webHidden/>
               </w:rPr>
-              <w:t>20</w:t>
+              <w:t>23</w:t>
             </w:r>
             <w:r>
               <w:rPr>
@@ -2083,7 +2168,7 @@
               <w:lang w:val="de-DE" w:eastAsia="de-DE"/>
             </w:rPr>
           </w:pPr>
-          <w:hyperlink w:anchor="_Toc390184750" w:history="1">
+          <w:hyperlink w:anchor="_Toc400114111" w:history="1">
             <w:r>
               <w:rPr>
                 <w:rStyle w:val="Hyperlink"/>
@@ -2126,7 +2211,7 @@
                 <w:noProof/>
                 <w:webHidden/>
               </w:rPr>
-              <w:instrText xml:space="preserve"> PAGEREF _Toc390184750 \h </w:instrText>
+              <w:instrText xml:space="preserve"> PAGEREF _Toc400114111 \h </w:instrText>
             </w:r>
             <w:r>
               <w:rPr>
@@ -2146,7 +2231,7 @@
                 <w:noProof/>
                 <w:webHidden/>
               </w:rPr>
-              <w:t>20</w:t>
+              <w:t>24</w:t>
             </w:r>
             <w:r>
               <w:rPr>
@@ -2169,7 +2254,7 @@
               <w:lang w:val="de-DE" w:eastAsia="de-DE"/>
             </w:rPr>
           </w:pPr>
-          <w:hyperlink w:anchor="_Toc390184751" w:history="1">
+          <w:hyperlink w:anchor="_Toc400114112" w:history="1">
             <w:r>
               <w:rPr>
                 <w:rStyle w:val="Hyperlink"/>
@@ -2212,7 +2297,7 @@
                 <w:noProof/>
                 <w:webHidden/>
               </w:rPr>
-              <w:instrText xml:space="preserve"> PAGEREF _Toc390184751 \h </w:instrText>
+              <w:instrText xml:space="preserve"> PAGEREF _Toc400114112 \h </w:instrText>
             </w:r>
             <w:r>
               <w:rPr>
@@ -2232,7 +2317,7 @@
                 <w:noProof/>
                 <w:webHidden/>
               </w:rPr>
-              <w:t>20</w:t>
+              <w:t>24</w:t>
             </w:r>
             <w:r>
               <w:rPr>
@@ -2255,7 +2340,7 @@
               <w:lang w:val="de-DE" w:eastAsia="de-DE"/>
             </w:rPr>
           </w:pPr>
-          <w:hyperlink w:anchor="_Toc390184752" w:history="1">
+          <w:hyperlink w:anchor="_Toc400114113" w:history="1">
             <w:r>
               <w:rPr>
                 <w:rStyle w:val="Hyperlink"/>
@@ -2298,7 +2383,7 @@
                 <w:noProof/>
                 <w:webHidden/>
               </w:rPr>
-              <w:instrText xml:space="preserve"> PAGEREF _Toc390184752 \h </w:instrText>
+              <w:instrText xml:space="preserve"> PAGEREF _Toc400114113 \h </w:instrText>
             </w:r>
             <w:r>
               <w:rPr>
@@ -2318,7 +2403,7 @@
                 <w:noProof/>
                 <w:webHidden/>
               </w:rPr>
-              <w:t>21</w:t>
+              <w:t>24</w:t>
             </w:r>
             <w:r>
               <w:rPr>
@@ -2341,7 +2426,7 @@
               <w:lang w:val="de-DE" w:eastAsia="de-DE"/>
             </w:rPr>
           </w:pPr>
-          <w:hyperlink w:anchor="_Toc390184753" w:history="1">
+          <w:hyperlink w:anchor="_Toc400114114" w:history="1">
             <w:r>
               <w:rPr>
                 <w:rStyle w:val="Hyperlink"/>
@@ -2384,7 +2469,7 @@
                 <w:noProof/>
                 <w:webHidden/>
               </w:rPr>
-              <w:instrText xml:space="preserve"> PAGEREF _Toc390184753 \h </w:instrText>
+              <w:instrText xml:space="preserve"> PAGEREF _Toc400114114 \h </w:instrText>
             </w:r>
             <w:r>
               <w:rPr>
@@ -2404,7 +2489,7 @@
                 <w:noProof/>
                 <w:webHidden/>
               </w:rPr>
-              <w:t>21</w:t>
+              <w:t>24</w:t>
             </w:r>
             <w:r>
               <w:rPr>
@@ -2427,7 +2512,7 @@
               <w:lang w:val="de-DE" w:eastAsia="de-DE"/>
             </w:rPr>
           </w:pPr>
-          <w:hyperlink w:anchor="_Toc390184754" w:history="1">
+          <w:hyperlink w:anchor="_Toc400114115" w:history="1">
             <w:r>
               <w:rPr>
                 <w:rStyle w:val="Hyperlink"/>
@@ -2470,7 +2555,7 @@
                 <w:noProof/>
                 <w:webHidden/>
               </w:rPr>
-              <w:instrText xml:space="preserve"> PAGEREF _Toc390184754 \h </w:instrText>
+              <w:instrText xml:space="preserve"> PAGEREF _Toc400114115 \h </w:instrText>
             </w:r>
             <w:r>
               <w:rPr>
@@ -2490,7 +2575,7 @@
                 <w:noProof/>
                 <w:webHidden/>
               </w:rPr>
-              <w:t>22</w:t>
+              <w:t>25</w:t>
             </w:r>
             <w:r>
               <w:rPr>
@@ -2513,7 +2598,7 @@
               <w:lang w:val="de-DE" w:eastAsia="de-DE"/>
             </w:rPr>
           </w:pPr>
-          <w:hyperlink w:anchor="_Toc390184755" w:history="1">
+          <w:hyperlink w:anchor="_Toc400114116" w:history="1">
             <w:r>
               <w:rPr>
                 <w:rStyle w:val="Hyperlink"/>
@@ -2556,7 +2641,7 @@
                 <w:noProof/>
                 <w:webHidden/>
               </w:rPr>
-              <w:instrText xml:space="preserve"> PAGEREF _Toc390184755 \h </w:instrText>
+              <w:instrText xml:space="preserve"> PAGEREF _Toc400114116 \h </w:instrText>
             </w:r>
             <w:r>
               <w:rPr>
@@ -2576,7 +2661,7 @@
                 <w:noProof/>
                 <w:webHidden/>
               </w:rPr>
-              <w:t>22</w:t>
+              <w:t>25</w:t>
             </w:r>
             <w:r>
               <w:rPr>
@@ -2599,7 +2684,7 @@
               <w:lang w:val="de-DE" w:eastAsia="de-DE"/>
             </w:rPr>
           </w:pPr>
-          <w:hyperlink w:anchor="_Toc390184756" w:history="1">
+          <w:hyperlink w:anchor="_Toc400114117" w:history="1">
             <w:r>
               <w:rPr>
                 <w:rStyle w:val="Hyperlink"/>
@@ -2642,7 +2727,7 @@
                 <w:noProof/>
                 <w:webHidden/>
               </w:rPr>
-              <w:instrText xml:space="preserve"> PAGEREF _Toc390184756 \h </w:instrText>
+              <w:instrText xml:space="preserve"> PAGEREF _Toc400114117 \h </w:instrText>
             </w:r>
             <w:r>
               <w:rPr>
@@ -2662,7 +2747,7 @@
                 <w:noProof/>
                 <w:webHidden/>
               </w:rPr>
-              <w:t>22</w:t>
+              <w:t>25</w:t>
             </w:r>
             <w:r>
               <w:rPr>
@@ -2685,7 +2770,7 @@
               <w:lang w:val="de-DE" w:eastAsia="de-DE"/>
             </w:rPr>
           </w:pPr>
-          <w:hyperlink w:anchor="_Toc390184757" w:history="1">
+          <w:hyperlink w:anchor="_Toc400114118" w:history="1">
             <w:r>
               <w:rPr>
                 <w:rStyle w:val="Hyperlink"/>
@@ -2728,7 +2813,7 @@
                 <w:noProof/>
                 <w:webHidden/>
               </w:rPr>
-              <w:instrText xml:space="preserve"> PAGEREF _Toc390184757 \h </w:instrText>
+              <w:instrText xml:space="preserve"> PAGEREF _Toc400114118 \h </w:instrText>
             </w:r>
             <w:r>
               <w:rPr>
@@ -2748,7 +2833,7 @@
                 <w:noProof/>
                 <w:webHidden/>
               </w:rPr>
-              <w:t>22</w:t>
+              <w:t>25</w:t>
             </w:r>
             <w:r>
               <w:rPr>
@@ -2771,7 +2856,7 @@
               <w:lang w:val="de-DE" w:eastAsia="de-DE"/>
             </w:rPr>
           </w:pPr>
-          <w:hyperlink w:anchor="_Toc390184758" w:history="1">
+          <w:hyperlink w:anchor="_Toc400114119" w:history="1">
             <w:r>
               <w:rPr>
                 <w:rStyle w:val="Hyperlink"/>
@@ -2814,7 +2899,7 @@
                 <w:noProof/>
                 <w:webHidden/>
               </w:rPr>
-              <w:instrText xml:space="preserve"> PAGEREF _Toc390184758 \h </w:instrText>
+              <w:instrText xml:space="preserve"> PAGEREF _Toc400114119 \h </w:instrText>
             </w:r>
             <w:r>
               <w:rPr>
@@ -2834,7 +2919,7 @@
                 <w:noProof/>
                 <w:webHidden/>
               </w:rPr>
-              <w:t>23</w:t>
+              <w:t>26</w:t>
             </w:r>
             <w:r>
               <w:rPr>
@@ -2857,7 +2942,7 @@
               <w:lang w:val="de-DE" w:eastAsia="de-DE"/>
             </w:rPr>
           </w:pPr>
-          <w:hyperlink w:anchor="_Toc390184759" w:history="1">
+          <w:hyperlink w:anchor="_Toc400114120" w:history="1">
             <w:r>
               <w:rPr>
                 <w:rStyle w:val="Hyperlink"/>
@@ -2900,7 +2985,7 @@
                 <w:noProof/>
                 <w:webHidden/>
               </w:rPr>
-              <w:instrText xml:space="preserve"> PAGEREF _Toc390184759 \h </w:instrText>
+              <w:instrText xml:space="preserve"> PAGEREF _Toc400114120 \h </w:instrText>
             </w:r>
             <w:r>
               <w:rPr>
@@ -2920,7 +3005,7 @@
                 <w:noProof/>
                 <w:webHidden/>
               </w:rPr>
-              <w:t>23</w:t>
+              <w:t>26</w:t>
             </w:r>
             <w:r>
               <w:rPr>
@@ -2943,7 +3028,7 @@
               <w:lang w:val="de-DE" w:eastAsia="de-DE"/>
             </w:rPr>
           </w:pPr>
-          <w:hyperlink w:anchor="_Toc390184760" w:history="1">
+          <w:hyperlink w:anchor="_Toc400114121" w:history="1">
             <w:r>
               <w:rPr>
                 <w:rStyle w:val="Hyperlink"/>
@@ -2986,7 +3071,7 @@
                 <w:noProof/>
                 <w:webHidden/>
               </w:rPr>
-              <w:instrText xml:space="preserve"> PAGEREF _Toc390184760 \h </w:instrText>
+              <w:instrText xml:space="preserve"> PAGEREF _Toc400114121 \h </w:instrText>
             </w:r>
             <w:r>
               <w:rPr>
@@ -3006,7 +3091,7 @@
                 <w:noProof/>
                 <w:webHidden/>
               </w:rPr>
-              <w:t>23</w:t>
+              <w:t>26</w:t>
             </w:r>
             <w:r>
               <w:rPr>
@@ -3029,7 +3114,7 @@
               <w:lang w:val="de-DE" w:eastAsia="de-DE"/>
             </w:rPr>
           </w:pPr>
-          <w:hyperlink w:anchor="_Toc390184761" w:history="1">
+          <w:hyperlink w:anchor="_Toc400114122" w:history="1">
             <w:r>
               <w:rPr>
                 <w:rStyle w:val="Hyperlink"/>
@@ -3072,7 +3157,7 @@
                 <w:noProof/>
                 <w:webHidden/>
               </w:rPr>
-              <w:instrText xml:space="preserve"> PAGEREF _Toc390184761 \h </w:instrText>
+              <w:instrText xml:space="preserve"> PAGEREF _Toc400114122 \h </w:instrText>
             </w:r>
             <w:r>
               <w:rPr>
@@ -3092,7 +3177,7 @@
                 <w:noProof/>
                 <w:webHidden/>
               </w:rPr>
-              <w:t>24</w:t>
+              <w:t>27</w:t>
             </w:r>
             <w:r>
               <w:rPr>
@@ -3115,7 +3200,7 @@
               <w:lang w:val="de-DE" w:eastAsia="de-DE"/>
             </w:rPr>
           </w:pPr>
-          <w:hyperlink w:anchor="_Toc390184762" w:history="1">
+          <w:hyperlink w:anchor="_Toc400114123" w:history="1">
             <w:r>
               <w:rPr>
                 <w:rStyle w:val="Hyperlink"/>
@@ -3158,7 +3243,7 @@
                 <w:noProof/>
                 <w:webHidden/>
               </w:rPr>
-              <w:instrText xml:space="preserve"> PAGEREF _Toc390184762 \h </w:instrText>
+              <w:instrText xml:space="preserve"> PAGEREF _Toc400114123 \h </w:instrText>
             </w:r>
             <w:r>
               <w:rPr>
@@ -3178,7 +3263,7 @@
                 <w:noProof/>
                 <w:webHidden/>
               </w:rPr>
-              <w:t>24</w:t>
+              <w:t>27</w:t>
             </w:r>
             <w:r>
               <w:rPr>
@@ -3201,7 +3286,7 @@
               <w:lang w:val="de-DE" w:eastAsia="de-DE"/>
             </w:rPr>
           </w:pPr>
-          <w:hyperlink w:anchor="_Toc390184763" w:history="1">
+          <w:hyperlink w:anchor="_Toc400114124" w:history="1">
             <w:r>
               <w:rPr>
                 <w:rStyle w:val="Hyperlink"/>
@@ -3244,7 +3329,7 @@
                 <w:noProof/>
                 <w:webHidden/>
               </w:rPr>
-              <w:instrText xml:space="preserve"> PAGEREF _Toc390184763 \h </w:instrText>
+              <w:instrText xml:space="preserve"> PAGEREF _Toc400114124 \h </w:instrText>
             </w:r>
             <w:r>
               <w:rPr>
@@ -3264,7 +3349,7 @@
                 <w:noProof/>
                 <w:webHidden/>
               </w:rPr>
-              <w:t>24</w:t>
+              <w:t>27</w:t>
             </w:r>
             <w:r>
               <w:rPr>
@@ -3287,7 +3372,7 @@
               <w:lang w:val="de-DE" w:eastAsia="de-DE"/>
             </w:rPr>
           </w:pPr>
-          <w:hyperlink w:anchor="_Toc390184764" w:history="1">
+          <w:hyperlink w:anchor="_Toc400114125" w:history="1">
             <w:r>
               <w:rPr>
                 <w:rStyle w:val="Hyperlink"/>
@@ -3330,7 +3415,7 @@
                 <w:noProof/>
                 <w:webHidden/>
               </w:rPr>
-              <w:instrText xml:space="preserve"> PAGEREF _Toc390184764 \h </w:instrText>
+              <w:instrText xml:space="preserve"> PAGEREF _Toc400114125 \h </w:instrText>
             </w:r>
             <w:r>
               <w:rPr>
@@ -3350,7 +3435,7 @@
                 <w:noProof/>
                 <w:webHidden/>
               </w:rPr>
-              <w:t>25</w:t>
+              <w:t>28</w:t>
             </w:r>
             <w:r>
               <w:rPr>
@@ -3373,7 +3458,7 @@
               <w:lang w:val="de-DE" w:eastAsia="de-DE"/>
             </w:rPr>
           </w:pPr>
-          <w:hyperlink w:anchor="_Toc390184765" w:history="1">
+          <w:hyperlink w:anchor="_Toc400114126" w:history="1">
             <w:r>
               <w:rPr>
                 <w:rStyle w:val="Hyperlink"/>
@@ -3416,7 +3501,7 @@
                 <w:noProof/>
                 <w:webHidden/>
               </w:rPr>
-              <w:instrText xml:space="preserve"> PAGEREF _Toc390184765 \h </w:instrText>
+              <w:instrText xml:space="preserve"> PAGEREF _Toc400114126 \h </w:instrText>
             </w:r>
             <w:r>
               <w:rPr>
@@ -3436,7 +3521,7 @@
                 <w:noProof/>
                 <w:webHidden/>
               </w:rPr>
-              <w:t>25</w:t>
+              <w:t>28</w:t>
             </w:r>
             <w:r>
               <w:rPr>
@@ -3459,7 +3544,7 @@
               <w:lang w:val="de-DE" w:eastAsia="de-DE"/>
             </w:rPr>
           </w:pPr>
-          <w:hyperlink w:anchor="_Toc390184766" w:history="1">
+          <w:hyperlink w:anchor="_Toc400114127" w:history="1">
             <w:r>
               <w:rPr>
                 <w:rStyle w:val="Hyperlink"/>
@@ -3502,7 +3587,7 @@
                 <w:noProof/>
                 <w:webHidden/>
               </w:rPr>
-              <w:instrText xml:space="preserve"> PAGEREF _Toc390184766 \h </w:instrText>
+              <w:instrText xml:space="preserve"> PAGEREF _Toc400114127 \h </w:instrText>
             </w:r>
             <w:r>
               <w:rPr>
@@ -3522,7 +3607,7 @@
                 <w:noProof/>
                 <w:webHidden/>
               </w:rPr>
-              <w:t>25</w:t>
+              <w:t>28</w:t>
             </w:r>
             <w:r>
               <w:rPr>
@@ -3545,7 +3630,7 @@
               <w:lang w:val="de-DE" w:eastAsia="de-DE"/>
             </w:rPr>
           </w:pPr>
-          <w:hyperlink w:anchor="_Toc390184767" w:history="1">
+          <w:hyperlink w:anchor="_Toc400114128" w:history="1">
             <w:r>
               <w:rPr>
                 <w:rStyle w:val="Hyperlink"/>
@@ -3588,7 +3673,7 @@
                 <w:noProof/>
                 <w:webHidden/>
               </w:rPr>
-              <w:instrText xml:space="preserve"> PAGEREF _Toc390184767 \h </w:instrText>
+              <w:instrText xml:space="preserve"> PAGEREF _Toc400114128 \h </w:instrText>
             </w:r>
             <w:r>
               <w:rPr>
@@ -3608,7 +3693,7 @@
                 <w:noProof/>
                 <w:webHidden/>
               </w:rPr>
-              <w:t>25</w:t>
+              <w:t>28</w:t>
             </w:r>
             <w:r>
               <w:rPr>
@@ -3631,7 +3716,7 @@
               <w:lang w:val="de-DE" w:eastAsia="de-DE"/>
             </w:rPr>
           </w:pPr>
-          <w:hyperlink w:anchor="_Toc390184768" w:history="1">
+          <w:hyperlink w:anchor="_Toc400114129" w:history="1">
             <w:r>
               <w:rPr>
                 <w:rStyle w:val="Hyperlink"/>
@@ -3674,7 +3759,7 @@
                 <w:noProof/>
                 <w:webHidden/>
               </w:rPr>
-              <w:instrText xml:space="preserve"> PAGEREF _Toc390184768 \h </w:instrText>
+              <w:instrText xml:space="preserve"> PAGEREF _Toc400114129 \h </w:instrText>
             </w:r>
             <w:r>
               <w:rPr>
@@ -3694,7 +3779,7 @@
                 <w:noProof/>
                 <w:webHidden/>
               </w:rPr>
-              <w:t>28</w:t>
+              <w:t>31</w:t>
             </w:r>
             <w:r>
               <w:rPr>
@@ -3717,7 +3802,7 @@
               <w:lang w:val="de-DE" w:eastAsia="de-DE"/>
             </w:rPr>
           </w:pPr>
-          <w:hyperlink w:anchor="_Toc390184769" w:history="1">
+          <w:hyperlink w:anchor="_Toc400114130" w:history="1">
             <w:r>
               <w:rPr>
                 <w:rStyle w:val="Hyperlink"/>
@@ -3760,7 +3845,7 @@
                 <w:noProof/>
                 <w:webHidden/>
               </w:rPr>
-              <w:instrText xml:space="preserve"> PAGEREF _Toc390184769 \h </w:instrText>
+              <w:instrText xml:space="preserve"> PAGEREF _Toc400114130 \h </w:instrText>
             </w:r>
             <w:r>
               <w:rPr>
@@ -3780,7 +3865,7 @@
                 <w:noProof/>
                 <w:webHidden/>
               </w:rPr>
-              <w:t>29</w:t>
+              <w:t>32</w:t>
             </w:r>
             <w:r>
               <w:rPr>
@@ -3803,7 +3888,7 @@
               <w:lang w:val="de-DE" w:eastAsia="de-DE"/>
             </w:rPr>
           </w:pPr>
-          <w:hyperlink w:anchor="_Toc390184770" w:history="1">
+          <w:hyperlink w:anchor="_Toc400114131" w:history="1">
             <w:r>
               <w:rPr>
                 <w:rStyle w:val="Hyperlink"/>
@@ -3846,7 +3931,7 @@
                 <w:noProof/>
                 <w:webHidden/>
               </w:rPr>
-              <w:instrText xml:space="preserve"> PAGEREF _Toc390184770 \h </w:instrText>
+              <w:instrText xml:space="preserve"> PAGEREF _Toc400114131 \h </w:instrText>
             </w:r>
             <w:r>
               <w:rPr>
@@ -3866,7 +3951,7 @@
                 <w:noProof/>
                 <w:webHidden/>
               </w:rPr>
-              <w:t>29</w:t>
+              <w:t>32</w:t>
             </w:r>
             <w:r>
               <w:rPr>
@@ -3889,7 +3974,7 @@
               <w:lang w:val="de-DE" w:eastAsia="de-DE"/>
             </w:rPr>
           </w:pPr>
-          <w:hyperlink w:anchor="_Toc390184771" w:history="1">
+          <w:hyperlink w:anchor="_Toc400114132" w:history="1">
             <w:r>
               <w:rPr>
                 <w:rStyle w:val="Hyperlink"/>
@@ -3932,7 +4017,7 @@
                 <w:noProof/>
                 <w:webHidden/>
               </w:rPr>
-              <w:instrText xml:space="preserve"> PAGEREF _Toc390184771 \h </w:instrText>
+              <w:instrText xml:space="preserve"> PAGEREF _Toc400114132 \h </w:instrText>
             </w:r>
             <w:r>
               <w:rPr>
@@ -3952,7 +4037,7 @@
                 <w:noProof/>
                 <w:webHidden/>
               </w:rPr>
-              <w:t>30</w:t>
+              <w:t>33</w:t>
             </w:r>
             <w:r>
               <w:rPr>
@@ -3975,7 +4060,7 @@
               <w:lang w:val="de-DE" w:eastAsia="de-DE"/>
             </w:rPr>
           </w:pPr>
-          <w:hyperlink w:anchor="_Toc390184772" w:history="1">
+          <w:hyperlink w:anchor="_Toc400114133" w:history="1">
             <w:r>
               <w:rPr>
                 <w:rStyle w:val="Hyperlink"/>
@@ -4018,7 +4103,7 @@
                 <w:noProof/>
                 <w:webHidden/>
               </w:rPr>
-              <w:instrText xml:space="preserve"> PAGEREF _Toc390184772 \h </w:instrText>
+              <w:instrText xml:space="preserve"> PAGEREF _Toc400114133 \h </w:instrText>
             </w:r>
             <w:r>
               <w:rPr>
@@ -4038,7 +4123,7 @@
                 <w:noProof/>
                 <w:webHidden/>
               </w:rPr>
-              <w:t>31</w:t>
+              <w:t>34</w:t>
             </w:r>
             <w:r>
               <w:rPr>
@@ -4061,7 +4146,7 @@
               <w:lang w:val="de-DE" w:eastAsia="de-DE"/>
             </w:rPr>
           </w:pPr>
-          <w:hyperlink w:anchor="_Toc390184773" w:history="1">
+          <w:hyperlink w:anchor="_Toc400114134" w:history="1">
             <w:r>
               <w:rPr>
                 <w:rStyle w:val="Hyperlink"/>
@@ -4104,7 +4189,7 @@
                 <w:noProof/>
                 <w:webHidden/>
               </w:rPr>
-              <w:instrText xml:space="preserve"> PAGEREF _Toc390184773 \h </w:instrText>
+              <w:instrText xml:space="preserve"> PAGEREF _Toc400114134 \h </w:instrText>
             </w:r>
             <w:r>
               <w:rPr>
@@ -4124,7 +4209,371 @@
                 <w:noProof/>
                 <w:webHidden/>
               </w:rPr>
-              <w:t>31</w:t>
+              <w:t>34</w:t>
+            </w:r>
+            <w:r>
+              <w:rPr>
+                <w:noProof/>
+                <w:webHidden/>
+              </w:rPr>
+              <w:fldChar w:fldCharType="end"/>
+            </w:r>
+          </w:hyperlink>
+        </w:p>
+        <w:p>
+          <w:pPr>
+            <w:pStyle w:val="Verzeichnis3"/>
+            <w:tabs>
+              <w:tab w:val="left" w:pos="1320"/>
+              <w:tab w:val="right" w:leader="dot" w:pos="9350"/>
+            </w:tabs>
+            <w:rPr>
+              <w:noProof/>
+              <w:lang w:val="de-DE" w:eastAsia="de-DE"/>
+            </w:rPr>
+          </w:pPr>
+          <w:hyperlink w:anchor="_Toc400114135" w:history="1">
+            <w:r>
+              <w:rPr>
+                <w:rStyle w:val="Hyperlink"/>
+                <w:noProof/>
+                <w:lang w:val="de-DE"/>
+              </w:rPr>
+              <w:t>8.1.1</w:t>
+            </w:r>
+            <w:r>
+              <w:rPr>
+                <w:noProof/>
+                <w:lang w:val="de-DE" w:eastAsia="de-DE"/>
+              </w:rPr>
+              <w:tab/>
+            </w:r>
+            <w:r>
+              <w:rPr>
+                <w:rStyle w:val="Hyperlink"/>
+                <w:noProof/>
+                <w:lang w:val="de-DE"/>
+              </w:rPr>
+              <w:t>App herunterladen und installiere</w:t>
+            </w:r>
+            <w:r>
+              <w:rPr>
+                <w:noProof/>
+                <w:webHidden/>
+              </w:rPr>
+              <w:tab/>
+            </w:r>
+            <w:r>
+              <w:rPr>
+                <w:noProof/>
+                <w:webHidden/>
+              </w:rPr>
+              <w:fldChar w:fldCharType="begin"/>
+            </w:r>
+            <w:r>
+              <w:rPr>
+                <w:noProof/>
+                <w:webHidden/>
+              </w:rPr>
+              <w:instrText xml:space="preserve"> PAGEREF _Toc400114135 \h </w:instrText>
+            </w:r>
+            <w:r>
+              <w:rPr>
+                <w:noProof/>
+                <w:webHidden/>
+              </w:rPr>
+            </w:r>
+            <w:r>
+              <w:rPr>
+                <w:noProof/>
+                <w:webHidden/>
+              </w:rPr>
+              <w:fldChar w:fldCharType="separate"/>
+            </w:r>
+            <w:r>
+              <w:rPr>
+                <w:noProof/>
+                <w:webHidden/>
+              </w:rPr>
+              <w:t>34</w:t>
+            </w:r>
+            <w:r>
+              <w:rPr>
+                <w:noProof/>
+                <w:webHidden/>
+              </w:rPr>
+              <w:fldChar w:fldCharType="end"/>
+            </w:r>
+          </w:hyperlink>
+        </w:p>
+        <w:p>
+          <w:pPr>
+            <w:pStyle w:val="Verzeichnis2"/>
+            <w:tabs>
+              <w:tab w:val="right" w:leader="dot" w:pos="9350"/>
+            </w:tabs>
+            <w:rPr>
+              <w:noProof/>
+              <w:lang w:val="de-DE" w:eastAsia="de-DE"/>
+            </w:rPr>
+          </w:pPr>
+          <w:hyperlink w:anchor="_Toc400114136" w:history="1">
+            <w:r>
+              <w:rPr>
+                <w:rStyle w:val="Hyperlink"/>
+                <w:noProof/>
+                <w:lang w:val="de-DE"/>
+              </w:rPr>
+              <w:t xml:space="preserve">Die App unter http://www.openfiresource.de/packages/ herunterladen oder von KameradIn schicken lassen (z.B. via Mail). Die soeben heruntergeladene Datei Ealarm.apk mit einem Dateimanager(z.B. ES Datei Explorer) öffnen und installieren. Falls eine Sicherheitswarnung kommt zuerst in den Einstellungen unsichere Quellen zulassen. (Einstellungen </w:t>
+            </w:r>
+            <w:r>
+              <w:rPr>
+                <w:rStyle w:val="Hyperlink"/>
+                <w:b/>
+                <w:bCs/>
+                <w:smallCaps/>
+                <w:noProof/>
+              </w:rPr>
+              <w:sym w:font="Wingdings" w:char="F0E0"/>
+            </w:r>
+            <w:r>
+              <w:rPr>
+                <w:rStyle w:val="Hyperlink"/>
+                <w:noProof/>
+                <w:lang w:val="de-DE"/>
+              </w:rPr>
+              <w:t xml:space="preserve"> Sicherheit </w:t>
+            </w:r>
+            <w:r>
+              <w:rPr>
+                <w:rStyle w:val="Hyperlink"/>
+                <w:b/>
+                <w:bCs/>
+                <w:smallCaps/>
+                <w:noProof/>
+              </w:rPr>
+              <w:sym w:font="Wingdings" w:char="F0E0"/>
+            </w:r>
+            <w:r>
+              <w:rPr>
+                <w:rStyle w:val="Hyperlink"/>
+                <w:noProof/>
+                <w:lang w:val="de-DE"/>
+              </w:rPr>
+              <w:t xml:space="preserve"> „Installation von Apps aus unbekannten Quellen zulassen“)</w:t>
+            </w:r>
+            <w:r>
+              <w:rPr>
+                <w:noProof/>
+                <w:webHidden/>
+              </w:rPr>
+              <w:tab/>
+            </w:r>
+            <w:r>
+              <w:rPr>
+                <w:noProof/>
+                <w:webHidden/>
+              </w:rPr>
+              <w:fldChar w:fldCharType="begin"/>
+            </w:r>
+            <w:r>
+              <w:rPr>
+                <w:noProof/>
+                <w:webHidden/>
+              </w:rPr>
+              <w:instrText xml:space="preserve"> PAGEREF _Toc400114136 \h </w:instrText>
+            </w:r>
+            <w:r>
+              <w:rPr>
+                <w:noProof/>
+                <w:webHidden/>
+              </w:rPr>
+            </w:r>
+            <w:r>
+              <w:rPr>
+                <w:noProof/>
+                <w:webHidden/>
+              </w:rPr>
+              <w:fldChar w:fldCharType="separate"/>
+            </w:r>
+            <w:r>
+              <w:rPr>
+                <w:noProof/>
+                <w:webHidden/>
+              </w:rPr>
+              <w:t>34</w:t>
+            </w:r>
+            <w:r>
+              <w:rPr>
+                <w:noProof/>
+                <w:webHidden/>
+              </w:rPr>
+              <w:fldChar w:fldCharType="end"/>
+            </w:r>
+          </w:hyperlink>
+        </w:p>
+        <w:p>
+          <w:pPr>
+            <w:pStyle w:val="Verzeichnis3"/>
+            <w:tabs>
+              <w:tab w:val="left" w:pos="1320"/>
+              <w:tab w:val="right" w:leader="dot" w:pos="9350"/>
+            </w:tabs>
+            <w:rPr>
+              <w:noProof/>
+              <w:lang w:val="de-DE" w:eastAsia="de-DE"/>
+            </w:rPr>
+          </w:pPr>
+          <w:hyperlink w:anchor="_Toc400114137" w:history="1">
+            <w:r>
+              <w:rPr>
+                <w:rStyle w:val="Hyperlink"/>
+                <w:noProof/>
+                <w:lang w:val="de-DE"/>
+              </w:rPr>
+              <w:t>8.1.2</w:t>
+            </w:r>
+            <w:r>
+              <w:rPr>
+                <w:noProof/>
+                <w:lang w:val="de-DE" w:eastAsia="de-DE"/>
+              </w:rPr>
+              <w:tab/>
+            </w:r>
+            <w:r>
+              <w:rPr>
+                <w:rStyle w:val="Hyperlink"/>
+                <w:noProof/>
+                <w:lang w:val="de-DE"/>
+              </w:rPr>
+              <w:t>Einrichtung</w:t>
+            </w:r>
+            <w:r>
+              <w:rPr>
+                <w:noProof/>
+                <w:webHidden/>
+              </w:rPr>
+              <w:tab/>
+            </w:r>
+            <w:r>
+              <w:rPr>
+                <w:noProof/>
+                <w:webHidden/>
+              </w:rPr>
+              <w:fldChar w:fldCharType="begin"/>
+            </w:r>
+            <w:r>
+              <w:rPr>
+                <w:noProof/>
+                <w:webHidden/>
+              </w:rPr>
+              <w:instrText xml:space="preserve"> PAGEREF _Toc400114137 \h </w:instrText>
+            </w:r>
+            <w:r>
+              <w:rPr>
+                <w:noProof/>
+                <w:webHidden/>
+              </w:rPr>
+            </w:r>
+            <w:r>
+              <w:rPr>
+                <w:noProof/>
+                <w:webHidden/>
+              </w:rPr>
+              <w:fldChar w:fldCharType="separate"/>
+            </w:r>
+            <w:r>
+              <w:rPr>
+                <w:noProof/>
+                <w:webHidden/>
+              </w:rPr>
+              <w:t>34</w:t>
+            </w:r>
+            <w:r>
+              <w:rPr>
+                <w:noProof/>
+                <w:webHidden/>
+              </w:rPr>
+              <w:fldChar w:fldCharType="end"/>
+            </w:r>
+          </w:hyperlink>
+        </w:p>
+        <w:p>
+          <w:pPr>
+            <w:pStyle w:val="Verzeichnis1"/>
+            <w:tabs>
+              <w:tab w:val="left" w:pos="440"/>
+              <w:tab w:val="right" w:leader="dot" w:pos="9350"/>
+            </w:tabs>
+            <w:rPr>
+              <w:noProof/>
+              <w:lang w:val="de-DE" w:eastAsia="de-DE"/>
+            </w:rPr>
+          </w:pPr>
+          <w:hyperlink w:anchor="_Toc400114138" w:history="1">
+            <w:r>
+              <w:rPr>
+                <w:rStyle w:val="Hyperlink"/>
+                <w:noProof/>
+                <w:lang w:val="de-DE"/>
+              </w:rPr>
+              <w:t>9</w:t>
+            </w:r>
+            <w:r>
+              <w:rPr>
+                <w:noProof/>
+                <w:lang w:val="de-DE" w:eastAsia="de-DE"/>
+              </w:rPr>
+              <w:tab/>
+            </w:r>
+            <w:r>
+              <w:rPr>
+                <w:rStyle w:val="Hyperlink"/>
+                <w:noProof/>
+                <w:lang w:val="de-DE"/>
+              </w:rPr>
+              <w:t>Glossar</w:t>
+            </w:r>
+            <w:r>
+              <w:rPr>
+                <w:noProof/>
+                <w:webHidden/>
+              </w:rPr>
+              <w:tab/>
+            </w:r>
+            <w:r>
+              <w:rPr>
+                <w:noProof/>
+                <w:webHidden/>
+              </w:rPr>
+              <w:fldChar w:fldCharType="begin"/>
+            </w:r>
+            <w:r>
+              <w:rPr>
+                <w:noProof/>
+                <w:webHidden/>
+              </w:rPr>
+              <w:instrText xml:space="preserve"> PAGEREF _Toc400114138 \h </w:instrText>
+            </w:r>
+            <w:r>
+              <w:rPr>
+                <w:noProof/>
+                <w:webHidden/>
+              </w:rPr>
+            </w:r>
+            <w:r>
+              <w:rPr>
+                <w:noProof/>
+                <w:webHidden/>
+              </w:rPr>
+              <w:fldChar w:fldCharType="separate"/>
+            </w:r>
+            <w:r>
+              <w:rPr>
+                <w:noProof/>
+                <w:webHidden/>
+              </w:rPr>
+              <w:t>35</w:t>
             </w:r>
             <w:r>
               <w:rPr>
@@ -4147,14 +4596,14 @@
               <w:lang w:val="de-DE" w:eastAsia="de-DE"/>
             </w:rPr>
           </w:pPr>
-          <w:hyperlink w:anchor="_Toc390184774" w:history="1">
+          <w:hyperlink w:anchor="_Toc400114139" w:history="1">
             <w:r>
               <w:rPr>
                 <w:rStyle w:val="Hyperlink"/>
                 <w:noProof/>
                 <w:lang w:val="de-DE"/>
               </w:rPr>
-              <w:t>8.2</w:t>
+              <w:t>9.1</w:t>
             </w:r>
             <w:r>
               <w:rPr>
@@ -4169,7 +4618,7 @@
                 <w:noProof/>
                 <w:lang w:val="de-DE"/>
               </w:rPr>
-              <w:t>SMS-Alarm</w:t>
+              <w:t>Definitionen</w:t>
             </w:r>
             <w:r>
               <w:rPr>
@@ -4190,7 +4639,7 @@
                 <w:noProof/>
                 <w:webHidden/>
               </w:rPr>
-              <w:instrText xml:space="preserve"> PAGEREF _Toc390184774 \h </w:instrText>
+              <w:instrText xml:space="preserve"> PAGEREF _Toc400114139 \h </w:instrText>
             </w:r>
             <w:r>
               <w:rPr>
@@ -4210,93 +4659,7 @@
                 <w:noProof/>
                 <w:webHidden/>
               </w:rPr>
-              <w:t>31</w:t>
-            </w:r>
-            <w:r>
-              <w:rPr>
-                <w:noProof/>
-                <w:webHidden/>
-              </w:rPr>
-              <w:fldChar w:fldCharType="end"/>
-            </w:r>
-          </w:hyperlink>
-        </w:p>
-        <w:p>
-          <w:pPr>
-            <w:pStyle w:val="Verzeichnis1"/>
-            <w:tabs>
-              <w:tab w:val="left" w:pos="440"/>
-              <w:tab w:val="right" w:leader="dot" w:pos="9350"/>
-            </w:tabs>
-            <w:rPr>
-              <w:noProof/>
-              <w:lang w:val="de-DE" w:eastAsia="de-DE"/>
-            </w:rPr>
-          </w:pPr>
-          <w:hyperlink w:anchor="_Toc390184775" w:history="1">
-            <w:r>
-              <w:rPr>
-                <w:rStyle w:val="Hyperlink"/>
-                <w:noProof/>
-                <w:lang w:val="de-DE"/>
-              </w:rPr>
-              <w:t>9</w:t>
-            </w:r>
-            <w:r>
-              <w:rPr>
-                <w:noProof/>
-                <w:lang w:val="de-DE" w:eastAsia="de-DE"/>
-              </w:rPr>
-              <w:tab/>
-            </w:r>
-            <w:r>
-              <w:rPr>
-                <w:rStyle w:val="Hyperlink"/>
-                <w:noProof/>
-                <w:lang w:val="de-DE"/>
-              </w:rPr>
-              <w:t>Glossar</w:t>
-            </w:r>
-            <w:r>
-              <w:rPr>
-                <w:noProof/>
-                <w:webHidden/>
-              </w:rPr>
-              <w:tab/>
-            </w:r>
-            <w:r>
-              <w:rPr>
-                <w:noProof/>
-                <w:webHidden/>
-              </w:rPr>
-              <w:fldChar w:fldCharType="begin"/>
-            </w:r>
-            <w:r>
-              <w:rPr>
-                <w:noProof/>
-                <w:webHidden/>
-              </w:rPr>
-              <w:instrText xml:space="preserve"> PAGEREF _Toc390184775 \h </w:instrText>
-            </w:r>
-            <w:r>
-              <w:rPr>
-                <w:noProof/>
-                <w:webHidden/>
-              </w:rPr>
-            </w:r>
-            <w:r>
-              <w:rPr>
-                <w:noProof/>
-                <w:webHidden/>
-              </w:rPr>
-              <w:fldChar w:fldCharType="separate"/>
-            </w:r>
-            <w:r>
-              <w:rPr>
-                <w:noProof/>
-                <w:webHidden/>
-              </w:rPr>
-              <w:t>32</w:t>
+              <w:t>35</w:t>
             </w:r>
             <w:r>
               <w:rPr>
@@ -4319,14 +4682,14 @@
               <w:lang w:val="de-DE" w:eastAsia="de-DE"/>
             </w:rPr>
           </w:pPr>
-          <w:hyperlink w:anchor="_Toc390184776" w:history="1">
+          <w:hyperlink w:anchor="_Toc400114140" w:history="1">
             <w:r>
               <w:rPr>
                 <w:rStyle w:val="Hyperlink"/>
                 <w:noProof/>
                 <w:lang w:val="de-DE"/>
               </w:rPr>
-              <w:t>9.1</w:t>
+              <w:t>9.2</w:t>
             </w:r>
             <w:r>
               <w:rPr>
@@ -4341,7 +4704,7 @@
                 <w:noProof/>
                 <w:lang w:val="de-DE"/>
               </w:rPr>
-              <w:t>Definitionen</w:t>
+              <w:t>Objekt-Ausdruck</w:t>
             </w:r>
             <w:r>
               <w:rPr>
@@ -4362,7 +4725,7 @@
                 <w:noProof/>
                 <w:webHidden/>
               </w:rPr>
-              <w:instrText xml:space="preserve"> PAGEREF _Toc390184776 \h </w:instrText>
+              <w:instrText xml:space="preserve"> PAGEREF _Toc400114140 \h </w:instrText>
             </w:r>
             <w:r>
               <w:rPr>
@@ -4382,93 +4745,7 @@
                 <w:noProof/>
                 <w:webHidden/>
               </w:rPr>
-              <w:t>32</w:t>
-            </w:r>
-            <w:r>
-              <w:rPr>
-                <w:noProof/>
-                <w:webHidden/>
-              </w:rPr>
-              <w:fldChar w:fldCharType="end"/>
-            </w:r>
-          </w:hyperlink>
-        </w:p>
-        <w:p>
-          <w:pPr>
-            <w:pStyle w:val="Verzeichnis2"/>
-            <w:tabs>
-              <w:tab w:val="left" w:pos="880"/>
-              <w:tab w:val="right" w:leader="dot" w:pos="9350"/>
-            </w:tabs>
-            <w:rPr>
-              <w:noProof/>
-              <w:lang w:val="de-DE" w:eastAsia="de-DE"/>
-            </w:rPr>
-          </w:pPr>
-          <w:hyperlink w:anchor="_Toc390184777" w:history="1">
-            <w:r>
-              <w:rPr>
-                <w:rStyle w:val="Hyperlink"/>
-                <w:noProof/>
-                <w:lang w:val="de-DE"/>
-              </w:rPr>
-              <w:t>9.2</w:t>
-            </w:r>
-            <w:r>
-              <w:rPr>
-                <w:noProof/>
-                <w:lang w:val="de-DE" w:eastAsia="de-DE"/>
-              </w:rPr>
-              <w:tab/>
-            </w:r>
-            <w:r>
-              <w:rPr>
-                <w:rStyle w:val="Hyperlink"/>
-                <w:noProof/>
-                <w:lang w:val="de-DE"/>
-              </w:rPr>
-              <w:t>Objekt-Ausdruck</w:t>
-            </w:r>
-            <w:r>
-              <w:rPr>
-                <w:noProof/>
-                <w:webHidden/>
-              </w:rPr>
-              <w:tab/>
-            </w:r>
-            <w:r>
-              <w:rPr>
-                <w:noProof/>
-                <w:webHidden/>
-              </w:rPr>
-              <w:fldChar w:fldCharType="begin"/>
-            </w:r>
-            <w:r>
-              <w:rPr>
-                <w:noProof/>
-                <w:webHidden/>
-              </w:rPr>
-              <w:instrText xml:space="preserve"> PAGEREF _Toc390184777 \h </w:instrText>
-            </w:r>
-            <w:r>
-              <w:rPr>
-                <w:noProof/>
-                <w:webHidden/>
-              </w:rPr>
-            </w:r>
-            <w:r>
-              <w:rPr>
-                <w:noProof/>
-                <w:webHidden/>
-              </w:rPr>
-              <w:fldChar w:fldCharType="separate"/>
-            </w:r>
-            <w:r>
-              <w:rPr>
-                <w:noProof/>
-                <w:webHidden/>
-              </w:rPr>
-              <w:t>32</w:t>
+              <w:t>35</w:t>
             </w:r>
             <w:r>
               <w:rPr>
@@ -4491,7 +4768,7 @@
               <w:lang w:val="de-DE" w:eastAsia="de-DE"/>
             </w:rPr>
           </w:pPr>
-          <w:hyperlink w:anchor="_Toc390184778" w:history="1">
+          <w:hyperlink w:anchor="_Toc400114141" w:history="1">
             <w:r>
               <w:rPr>
                 <w:rStyle w:val="Hyperlink"/>
@@ -4534,7 +4811,7 @@
                 <w:noProof/>
                 <w:webHidden/>
               </w:rPr>
-              <w:instrText xml:space="preserve"> PAGEREF _Toc390184778 \h </w:instrText>
+              <w:instrText xml:space="preserve"> PAGEREF _Toc400114141 \h </w:instrText>
             </w:r>
             <w:r>
               <w:rPr>
@@ -4554,7 +4831,7 @@
                 <w:noProof/>
                 <w:webHidden/>
               </w:rPr>
-              <w:t>32</w:t>
+              <w:t>35</w:t>
             </w:r>
             <w:r>
               <w:rPr>
@@ -4577,7 +4854,7 @@
               <w:lang w:val="de-DE" w:eastAsia="de-DE"/>
             </w:rPr>
           </w:pPr>
-          <w:hyperlink w:anchor="_Toc390184779" w:history="1">
+          <w:hyperlink w:anchor="_Toc400114142" w:history="1">
             <w:r>
               <w:rPr>
                 <w:rStyle w:val="Hyperlink"/>
@@ -4620,7 +4897,7 @@
                 <w:noProof/>
                 <w:webHidden/>
               </w:rPr>
-              <w:instrText xml:space="preserve"> PAGEREF _Toc390184779 \h </w:instrText>
+              <w:instrText xml:space="preserve"> PAGEREF _Toc400114142 \h </w:instrText>
             </w:r>
             <w:r>
               <w:rPr>
@@ -4640,7 +4917,7 @@
                 <w:noProof/>
                 <w:webHidden/>
               </w:rPr>
-              <w:t>34</w:t>
+              <w:t>37</w:t>
             </w:r>
             <w:r>
               <w:rPr>
@@ -4695,7 +4972,7 @@
           <w:lang w:val="de-DE"/>
         </w:rPr>
       </w:pPr>
-      <w:bookmarkStart w:id="0" w:name="_Toc390184728"/>
+      <w:bookmarkStart w:id="0" w:name="_Toc400114088"/>
       <w:r>
         <w:rPr>
           <w:lang w:val="de-DE"/>
@@ -4792,7 +5069,7 @@
           <w:lang w:val="de-DE"/>
         </w:rPr>
       </w:pPr>
-      <w:bookmarkStart w:id="1" w:name="_Toc390184729"/>
+      <w:bookmarkStart w:id="1" w:name="_Toc400114089"/>
       <w:r>
         <w:rPr>
           <w:lang w:val="de-DE"/>
@@ -4809,7 +5086,7 @@
           <w:lang w:val="de-DE"/>
         </w:rPr>
       </w:pPr>
-      <w:bookmarkStart w:id="2" w:name="_Toc390184730"/>
+      <w:bookmarkStart w:id="2" w:name="_Toc400114090"/>
       <w:r>
         <w:rPr>
           <w:lang w:val="de-DE"/>
@@ -4826,7 +5103,7 @@
           <w:lang w:val="de-DE"/>
         </w:rPr>
       </w:pPr>
-      <w:bookmarkStart w:id="3" w:name="_Toc390184731"/>
+      <w:bookmarkStart w:id="3" w:name="_Toc400114091"/>
       <w:r>
         <w:rPr>
           <w:lang w:val="de-DE"/>
@@ -5659,7 +5936,7 @@
           <w:lang w:val="de-DE"/>
         </w:rPr>
       </w:pPr>
-      <w:bookmarkStart w:id="4" w:name="_Toc390184732"/>
+      <w:bookmarkStart w:id="4" w:name="_Toc400114092"/>
       <w:r>
         <w:rPr>
           <w:lang w:val="de-DE"/>
@@ -6250,7 +6527,7 @@
           <w:lang w:val="de-DE"/>
         </w:rPr>
       </w:pPr>
-      <w:bookmarkStart w:id="5" w:name="_Toc390184733"/>
+      <w:bookmarkStart w:id="5" w:name="_Toc400114093"/>
       <w:r>
         <w:rPr>
           <w:lang w:val="de-DE"/>
@@ -6267,7 +6544,7 @@
           <w:lang w:val="de-DE"/>
         </w:rPr>
       </w:pPr>
-      <w:bookmarkStart w:id="6" w:name="_Toc390184734"/>
+      <w:bookmarkStart w:id="6" w:name="_Toc400114094"/>
       <w:r>
         <w:rPr>
           <w:lang w:val="de-DE"/>
@@ -6765,7 +7042,7 @@
           <w:lang w:val="de-DE"/>
         </w:rPr>
       </w:pPr>
-      <w:bookmarkStart w:id="8" w:name="_Toc390184735"/>
+      <w:bookmarkStart w:id="8" w:name="_Toc400114095"/>
       <w:r>
         <w:rPr>
           <w:lang w:val="de-DE"/>
@@ -7287,7 +7564,7 @@
       <w:pPr>
         <w:pStyle w:val="berschrift2"/>
       </w:pPr>
-      <w:bookmarkStart w:id="9" w:name="_Toc390184736"/>
+      <w:bookmarkStart w:id="9" w:name="_Toc400114096"/>
       <w:r>
         <w:lastRenderedPageBreak/>
         <w:t>Installation von Updates</w:t>
@@ -7362,19 +7639,771 @@
     </w:p>
     <w:p>
       <w:pPr>
+        <w:pStyle w:val="berschrift2"/>
+        <w:rPr>
+          <w:lang w:val="de-DE"/>
+        </w:rPr>
+      </w:pPr>
+      <w:bookmarkStart w:id="10" w:name="_Toc400114097"/>
+      <w:r>
+        <w:rPr>
+          <w:lang w:val="de-DE"/>
+        </w:rPr>
+        <w:t>Installation von Github</w:t>
+      </w:r>
+      <w:bookmarkEnd w:id="10"/>
+    </w:p>
+    <w:p>
+      <w:pPr>
+        <w:pStyle w:val="Hinweis"/>
+      </w:pPr>
+      <w:r>
+        <w:t>Die im Folgenden beschrieben Schritte sind nicht für den normalen Anwender gedacht. Diese sind ausschließlich für Benutzer gedacht welche eine noch nicht veröffentlichte – in der Entwicklung befindliche - Version verwenden möchten! Der Support zu diesen Versionen findet nur eingeschränkt statt.</w:t>
+      </w:r>
+    </w:p>
+    <w:p>
+      <w:pPr>
+        <w:rPr>
+          <w:lang w:val="de-DE"/>
+        </w:rPr>
+      </w:pPr>
+      <w:r>
+        <w:rPr>
+          <w:lang w:val="de-DE"/>
+        </w:rPr>
+        <w:t>Zur Installation der aktuellen Entwicklungsversion ist das manuelle Erstellen des Sourcecodes notwendig.</w:t>
+      </w:r>
+    </w:p>
+    <w:p>
+      <w:pPr>
+        <w:rPr>
+          <w:lang w:val="de-DE"/>
+        </w:rPr>
+      </w:pPr>
+      <w:r>
+        <w:rPr>
+          <w:lang w:val="de-DE"/>
+        </w:rPr>
+        <w:t xml:space="preserve">Dieser findet sich unter </w:t>
+      </w:r>
+      <w:hyperlink r:id="rId28" w:history="1">
+        <w:r>
+          <w:rPr>
+            <w:rStyle w:val="Hyperlink"/>
+            <w:lang w:val="de-DE"/>
+          </w:rPr>
+          <w:t>https://github.com/OpenFireSource/AlarmWorkflow</w:t>
+        </w:r>
+      </w:hyperlink>
+      <w:r>
+        <w:rPr>
+          <w:lang w:val="de-DE"/>
+        </w:rPr>
+        <w:t>.</w:t>
+      </w:r>
+    </w:p>
+    <w:p>
+      <w:pPr>
+        <w:rPr>
+          <w:lang w:val="de-DE"/>
+        </w:rPr>
+      </w:pPr>
+      <w:r>
+        <w:rPr>
+          <w:lang w:val="de-DE"/>
+        </w:rPr>
+        <w:t>Zum Herunterladen empfiehlt es sich die von Github zur Verfügung gestellte Zip Funktion zu verwenden. Diese findet sich hier:</w:t>
+      </w:r>
+    </w:p>
+    <w:p>
+      <w:pPr>
+        <w:rPr>
+          <w:lang w:val="de-DE"/>
+        </w:rPr>
+      </w:pPr>
+      <w:r>
+        <w:rPr>
+          <w:noProof/>
+          <w:lang w:val="de-DE" w:eastAsia="de-DE"/>
+        </w:rPr>
+        <w:drawing>
+          <wp:inline distT="0" distB="0" distL="0" distR="0" wp14:anchorId="3B4A25CF" wp14:editId="3B151C28">
+            <wp:extent cx="5943600" cy="3098800"/>
+            <wp:effectExtent l="0" t="0" r="0" b="0"/>
+            <wp:docPr id="7" name="Grafik 7"/>
+            <wp:cNvGraphicFramePr>
+              <a:graphicFrameLocks xmlns:a="http://schemas.openxmlformats.org/drawingml/2006/main" noChangeAspect="1"/>
+            </wp:cNvGraphicFramePr>
+            <a:graphic xmlns:a="http://schemas.openxmlformats.org/drawingml/2006/main">
+              <a:graphicData uri="http://schemas.openxmlformats.org/drawingml/2006/picture">
+                <pic:pic xmlns:pic="http://schemas.openxmlformats.org/drawingml/2006/picture">
+                  <pic:nvPicPr>
+                    <pic:cNvPr id="1" name=""/>
+                    <pic:cNvPicPr/>
+                  </pic:nvPicPr>
+                  <pic:blipFill>
+                    <a:blip r:embed="rId29"/>
+                    <a:stretch>
+                      <a:fillRect/>
+                    </a:stretch>
+                  </pic:blipFill>
+                  <pic:spPr>
+                    <a:xfrm>
+                      <a:off x="0" y="0"/>
+                      <a:ext cx="5943600" cy="3098800"/>
+                    </a:xfrm>
+                    <a:prstGeom prst="rect">
+                      <a:avLst/>
+                    </a:prstGeom>
+                  </pic:spPr>
+                </pic:pic>
+              </a:graphicData>
+            </a:graphic>
+          </wp:inline>
+        </w:drawing>
+      </w:r>
+    </w:p>
+    <w:p>
+      <w:pPr>
+        <w:rPr>
+          <w:lang w:val="de-DE"/>
+        </w:rPr>
+      </w:pPr>
+    </w:p>
+    <w:p>
+      <w:pPr>
+        <w:rPr>
+          <w:lang w:val="de-DE"/>
+        </w:rPr>
+      </w:pPr>
+      <w:r>
+        <w:rPr>
+          <w:lang w:val="de-DE"/>
+        </w:rPr>
+        <w:t>Die nun heruntergeladene Datei müssen Sie vor dem Entpacken erst „Zulassen“ da andernfalls Probleme beim Starten des Services auftreten können.</w:t>
+      </w:r>
+    </w:p>
+    <w:p>
+      <w:pPr>
+        <w:rPr>
+          <w:lang w:val="de-DE"/>
+        </w:rPr>
+      </w:pPr>
+      <w:r>
+        <w:rPr>
+          <w:noProof/>
+          <w:lang w:val="de-DE" w:eastAsia="de-DE"/>
+        </w:rPr>
+        <w:lastRenderedPageBreak/>
+        <w:drawing>
+          <wp:anchor distT="0" distB="0" distL="114300" distR="114300" simplePos="0" relativeHeight="251664384" behindDoc="0" locked="0" layoutInCell="1" allowOverlap="1" wp14:anchorId="53E1B7DA" wp14:editId="3FCE9AB7">
+            <wp:simplePos x="0" y="0"/>
+            <wp:positionH relativeFrom="column">
+              <wp:posOffset>3286125</wp:posOffset>
+            </wp:positionH>
+            <wp:positionV relativeFrom="paragraph">
+              <wp:posOffset>-36195</wp:posOffset>
+            </wp:positionV>
+            <wp:extent cx="2400300" cy="1363980"/>
+            <wp:effectExtent l="0" t="0" r="0" b="0"/>
+            <wp:wrapSquare wrapText="bothSides"/>
+            <wp:docPr id="9" name="Grafik 9"/>
+            <wp:cNvGraphicFramePr>
+              <a:graphicFrameLocks xmlns:a="http://schemas.openxmlformats.org/drawingml/2006/main" noChangeAspect="1"/>
+            </wp:cNvGraphicFramePr>
+            <a:graphic xmlns:a="http://schemas.openxmlformats.org/drawingml/2006/main">
+              <a:graphicData uri="http://schemas.openxmlformats.org/drawingml/2006/picture">
+                <pic:pic xmlns:pic="http://schemas.openxmlformats.org/drawingml/2006/picture">
+                  <pic:nvPicPr>
+                    <pic:cNvPr id="1" name=""/>
+                    <pic:cNvPicPr/>
+                  </pic:nvPicPr>
+                  <pic:blipFill rotWithShape="1">
+                    <a:blip r:embed="rId30">
+                      <a:extLst>
+                        <a:ext uri="{28A0092B-C50C-407E-A947-70E740481C1C}">
+                          <a14:useLocalDpi xmlns:a14="http://schemas.microsoft.com/office/drawing/2010/main" val="0"/>
+                        </a:ext>
+                      </a:extLst>
+                    </a:blip>
+                    <a:srcRect t="58396"/>
+                    <a:stretch/>
+                  </pic:blipFill>
+                  <pic:spPr bwMode="auto">
+                    <a:xfrm>
+                      <a:off x="0" y="0"/>
+                      <a:ext cx="2400300" cy="1363980"/>
+                    </a:xfrm>
+                    <a:prstGeom prst="rect">
+                      <a:avLst/>
+                    </a:prstGeom>
+                    <a:ln>
+                      <a:noFill/>
+                    </a:ln>
+                    <a:extLst>
+                      <a:ext uri="{53640926-AAD7-44D8-BBD7-CCE9431645EC}">
+                        <a14:shadowObscured xmlns:a14="http://schemas.microsoft.com/office/drawing/2010/main"/>
+                      </a:ext>
+                    </a:extLst>
+                  </pic:spPr>
+                </pic:pic>
+              </a:graphicData>
+            </a:graphic>
+            <wp14:sizeRelV relativeFrom="margin">
+              <wp14:pctHeight>0</wp14:pctHeight>
+            </wp14:sizeRelV>
+          </wp:anchor>
+        </w:drawing>
+      </w:r>
+      <w:r>
+        <w:rPr>
+          <w:lang w:val="de-DE"/>
+        </w:rPr>
+        <w:t>Hierzu müssen Sie die Eigenschaften des Zip-Archives über das Kontextmenü der Datei aufrufen und unter Allgemein den Button Zulassen klicken.</w:t>
+      </w:r>
+    </w:p>
+    <w:p>
+      <w:pPr>
+        <w:rPr>
+          <w:lang w:val="de-DE"/>
+        </w:rPr>
+      </w:pPr>
+      <w:r>
+        <w:rPr>
+          <w:lang w:val="de-DE"/>
+        </w:rPr>
+        <w:t>Nach dem Zulassen können Sie das Fenster mit Ok schließen und das Archiv entpacken.</w:t>
+      </w:r>
+    </w:p>
+    <w:p>
+      <w:pPr>
+        <w:rPr>
+          <w:lang w:val="de-DE"/>
+        </w:rPr>
+      </w:pPr>
+      <w:r>
+        <w:rPr>
+          <w:lang w:val="de-DE"/>
+        </w:rPr>
+        <w:t xml:space="preserve">In dem entpackten Ordner findet sich eine Datei </w:t>
+      </w:r>
+    </w:p>
+    <w:p>
+      <w:pPr>
+        <w:pStyle w:val="Code"/>
+      </w:pPr>
+      <w:r>
+        <w:t>„BuildWIndows.bat“</w:t>
+      </w:r>
+    </w:p>
+    <w:p>
+      <w:pPr>
+        <w:rPr>
+          <w:lang w:val="de-DE"/>
+        </w:rPr>
+      </w:pPr>
+      <w:r>
+        <w:rPr>
+          <w:lang w:val="de-DE"/>
+        </w:rPr>
+        <w:t xml:space="preserve">Vor Ausführen der Datei ist in der Regel eine weitere Anpassung von Nöten. Dazu öffnen Sie die Datei bitte mit einem Editor Ihrer Wahl (Editor, Notepad++,…). </w:t>
+      </w:r>
+    </w:p>
+    <w:p>
+      <w:pPr>
+        <w:rPr>
+          <w:lang w:val="de-DE"/>
+        </w:rPr>
+      </w:pPr>
+      <w:r>
+        <w:rPr>
+          <w:lang w:val="de-DE"/>
+        </w:rPr>
+        <w:t xml:space="preserve">Die „Einträge“ msbuild bitte durch </w:t>
+      </w:r>
+    </w:p>
+    <w:p>
+      <w:pPr>
+        <w:pStyle w:val="Code"/>
+      </w:pPr>
+      <w:bookmarkStart w:id="11" w:name="OLE_LINK2"/>
+      <w:bookmarkStart w:id="12" w:name="OLE_LINK3"/>
+      <w:r>
+        <w:t>C:\Windows\Microsoft.NET\Framework\v4.0.30319\</w:t>
+      </w:r>
+      <w:bookmarkEnd w:id="11"/>
+      <w:bookmarkEnd w:id="12"/>
+      <w:r>
+        <w:t xml:space="preserve">msbuild </w:t>
+      </w:r>
+    </w:p>
+    <w:p>
+      <w:pPr>
+        <w:rPr>
+          <w:lang w:val="de-DE"/>
+        </w:rPr>
+      </w:pPr>
+      <w:r>
+        <w:rPr>
+          <w:lang w:val="de-DE"/>
+        </w:rPr>
+        <w:t>ersetzen und die Datei abspeichern.</w:t>
+      </w:r>
+    </w:p>
+    <w:p>
+      <w:pPr>
+        <w:rPr>
+          <w:lang w:val="de-DE"/>
+        </w:rPr>
+      </w:pPr>
+      <w:r>
+        <w:rPr>
+          <w:lang w:val="de-DE"/>
+        </w:rPr>
+        <w:t>Nach Bearbeiten der Datei sollte der Inhalt dieser so aussehen:</w:t>
+      </w:r>
+    </w:p>
+    <w:p>
+      <w:pPr>
+        <w:rPr>
+          <w:lang w:val="de-DE"/>
+        </w:rPr>
+      </w:pPr>
+      <w:r>
+        <w:rPr>
+          <w:noProof/>
+          <w:lang w:val="de-DE" w:eastAsia="de-DE"/>
+        </w:rPr>
+        <w:drawing>
+          <wp:inline distT="0" distB="0" distL="0" distR="0" wp14:anchorId="202E5EFA" wp14:editId="3FDA345F">
+            <wp:extent cx="5943600" cy="2291080"/>
+            <wp:effectExtent l="0" t="0" r="0" b="0"/>
+            <wp:docPr id="10" name="Grafik 10"/>
+            <wp:cNvGraphicFramePr>
+              <a:graphicFrameLocks xmlns:a="http://schemas.openxmlformats.org/drawingml/2006/main" noChangeAspect="1"/>
+            </wp:cNvGraphicFramePr>
+            <a:graphic xmlns:a="http://schemas.openxmlformats.org/drawingml/2006/main">
+              <a:graphicData uri="http://schemas.openxmlformats.org/drawingml/2006/picture">
+                <pic:pic xmlns:pic="http://schemas.openxmlformats.org/drawingml/2006/picture">
+                  <pic:nvPicPr>
+                    <pic:cNvPr id="1" name=""/>
+                    <pic:cNvPicPr/>
+                  </pic:nvPicPr>
+                  <pic:blipFill>
+                    <a:blip r:embed="rId31"/>
+                    <a:stretch>
+                      <a:fillRect/>
+                    </a:stretch>
+                  </pic:blipFill>
+                  <pic:spPr>
+                    <a:xfrm>
+                      <a:off x="0" y="0"/>
+                      <a:ext cx="5943600" cy="2291080"/>
+                    </a:xfrm>
+                    <a:prstGeom prst="rect">
+                      <a:avLst/>
+                    </a:prstGeom>
+                  </pic:spPr>
+                </pic:pic>
+              </a:graphicData>
+            </a:graphic>
+          </wp:inline>
+        </w:drawing>
+      </w:r>
+    </w:p>
+    <w:p>
+      <w:pPr>
+        <w:rPr>
+          <w:lang w:val="de-DE"/>
+        </w:rPr>
+      </w:pPr>
+      <w:r>
+        <w:rPr>
+          <w:lang w:val="de-DE"/>
+        </w:rPr>
+        <w:t>Nun können Sie die Datei ausführen. Im Anschluss daran finden sich im Ordner Build die gewohnten exe-Dateien.</w:t>
+      </w:r>
+    </w:p>
+    <w:p>
+      <w:pPr>
+        <w:rPr>
+          <w:lang w:val="de-DE"/>
+        </w:rPr>
+      </w:pPr>
+      <w:r>
+        <w:rPr>
+          <w:noProof/>
+          <w:lang w:val="de-DE" w:eastAsia="de-DE"/>
+        </w:rPr>
+        <w:drawing>
+          <wp:anchor distT="0" distB="0" distL="114300" distR="114300" simplePos="0" relativeHeight="251672576" behindDoc="0" locked="0" layoutInCell="1" allowOverlap="1" wp14:anchorId="04A5439F" wp14:editId="55AE76F9">
+            <wp:simplePos x="0" y="0"/>
+            <wp:positionH relativeFrom="column">
+              <wp:posOffset>3924300</wp:posOffset>
+            </wp:positionH>
+            <wp:positionV relativeFrom="paragraph">
+              <wp:posOffset>301625</wp:posOffset>
+            </wp:positionV>
+            <wp:extent cx="2114550" cy="1475105"/>
+            <wp:effectExtent l="0" t="0" r="0" b="0"/>
+            <wp:wrapSquare wrapText="bothSides"/>
+            <wp:docPr id="11" name="Grafik 11"/>
+            <wp:cNvGraphicFramePr>
+              <a:graphicFrameLocks xmlns:a="http://schemas.openxmlformats.org/drawingml/2006/main" noChangeAspect="1"/>
+            </wp:cNvGraphicFramePr>
+            <a:graphic xmlns:a="http://schemas.openxmlformats.org/drawingml/2006/main">
+              <a:graphicData uri="http://schemas.openxmlformats.org/drawingml/2006/picture">
+                <pic:pic xmlns:pic="http://schemas.openxmlformats.org/drawingml/2006/picture">
+                  <pic:nvPicPr>
+                    <pic:cNvPr id="1" name=""/>
+                    <pic:cNvPicPr/>
+                  </pic:nvPicPr>
+                  <pic:blipFill>
+                    <a:blip r:embed="rId32">
+                      <a:extLst>
+                        <a:ext uri="{28A0092B-C50C-407E-A947-70E740481C1C}">
+                          <a14:useLocalDpi xmlns:a14="http://schemas.microsoft.com/office/drawing/2010/main" val="0"/>
+                        </a:ext>
+                      </a:extLst>
+                    </a:blip>
+                    <a:stretch>
+                      <a:fillRect/>
+                    </a:stretch>
+                  </pic:blipFill>
+                  <pic:spPr>
+                    <a:xfrm>
+                      <a:off x="0" y="0"/>
+                      <a:ext cx="2114550" cy="1475105"/>
+                    </a:xfrm>
+                    <a:prstGeom prst="rect">
+                      <a:avLst/>
+                    </a:prstGeom>
+                  </pic:spPr>
+                </pic:pic>
+              </a:graphicData>
+            </a:graphic>
+            <wp14:sizeRelH relativeFrom="margin">
+              <wp14:pctWidth>0</wp14:pctWidth>
+            </wp14:sizeRelH>
+            <wp14:sizeRelV relativeFrom="margin">
+              <wp14:pctHeight>0</wp14:pctHeight>
+            </wp14:sizeRelV>
+          </wp:anchor>
+        </w:drawing>
+      </w:r>
+      <w:r>
+        <w:rPr>
+          <w:lang w:val="de-DE"/>
+        </w:rPr>
+        <w:t>Falls Sie regelmäßig eine Version aus Github erstellen möchten empfiehlt es sich die sog. Path Variable anzupassen.</w:t>
+      </w:r>
+    </w:p>
+    <w:p>
+      <w:pPr>
+        <w:rPr>
+          <w:lang w:val="de-DE"/>
+        </w:rPr>
+      </w:pPr>
+      <w:r>
+        <w:rPr>
+          <w:lang w:val="de-DE"/>
+        </w:rPr>
+        <w:t>Öfffnen Sie hierzu die Eigenschaften des Computers:</w:t>
+      </w:r>
+    </w:p>
+    <w:p>
+      <w:pPr>
+        <w:rPr>
+          <w:lang w:val="de-DE"/>
+        </w:rPr>
+      </w:pPr>
+      <w:r>
+        <w:rPr>
+          <w:noProof/>
+          <w:lang w:val="de-DE" w:eastAsia="de-DE"/>
+        </w:rPr>
+        <w:drawing>
+          <wp:anchor distT="0" distB="0" distL="114300" distR="114300" simplePos="0" relativeHeight="251676672" behindDoc="0" locked="0" layoutInCell="1" allowOverlap="1" wp14:anchorId="2EA275CB" wp14:editId="353C5451">
+            <wp:simplePos x="0" y="0"/>
+            <wp:positionH relativeFrom="column">
+              <wp:posOffset>1314450</wp:posOffset>
+            </wp:positionH>
+            <wp:positionV relativeFrom="paragraph">
+              <wp:posOffset>554990</wp:posOffset>
+            </wp:positionV>
+            <wp:extent cx="2199640" cy="370840"/>
+            <wp:effectExtent l="0" t="0" r="0" b="0"/>
+            <wp:wrapTopAndBottom/>
+            <wp:docPr id="12" name="Grafik 12"/>
+            <wp:cNvGraphicFramePr>
+              <a:graphicFrameLocks xmlns:a="http://schemas.openxmlformats.org/drawingml/2006/main" noChangeAspect="1"/>
+            </wp:cNvGraphicFramePr>
+            <a:graphic xmlns:a="http://schemas.openxmlformats.org/drawingml/2006/main">
+              <a:graphicData uri="http://schemas.openxmlformats.org/drawingml/2006/picture">
+                <pic:pic xmlns:pic="http://schemas.openxmlformats.org/drawingml/2006/picture">
+                  <pic:nvPicPr>
+                    <pic:cNvPr id="1" name=""/>
+                    <pic:cNvPicPr/>
+                  </pic:nvPicPr>
+                  <pic:blipFill>
+                    <a:blip r:embed="rId33">
+                      <a:extLst>
+                        <a:ext uri="{28A0092B-C50C-407E-A947-70E740481C1C}">
+                          <a14:useLocalDpi xmlns:a14="http://schemas.microsoft.com/office/drawing/2010/main" val="0"/>
+                        </a:ext>
+                      </a:extLst>
+                    </a:blip>
+                    <a:stretch>
+                      <a:fillRect/>
+                    </a:stretch>
+                  </pic:blipFill>
+                  <pic:spPr>
+                    <a:xfrm>
+                      <a:off x="0" y="0"/>
+                      <a:ext cx="2199640" cy="370840"/>
+                    </a:xfrm>
+                    <a:prstGeom prst="rect">
+                      <a:avLst/>
+                    </a:prstGeom>
+                  </pic:spPr>
+                </pic:pic>
+              </a:graphicData>
+            </a:graphic>
+          </wp:anchor>
+        </w:drawing>
+      </w:r>
+      <w:r>
+        <w:rPr>
+          <w:lang w:val="de-DE"/>
+        </w:rPr>
+        <w:t xml:space="preserve">Hier findet sich an der linken Seite der Eintrag „Erweiterte Systemeinstellungen“ </w:t>
+      </w:r>
+    </w:p>
+    <w:p>
+      <w:pPr>
+        <w:rPr>
+          <w:lang w:val="de-DE"/>
+        </w:rPr>
+      </w:pPr>
+    </w:p>
+    <w:p>
+      <w:pPr>
+        <w:rPr>
+          <w:lang w:val="de-DE"/>
+        </w:rPr>
+      </w:pPr>
+      <w:r>
+        <w:rPr>
+          <w:lang w:val="de-DE"/>
+        </w:rPr>
+        <w:t>Unter Erweitert findet sich der Eintrag Umgebungsvariablen.</w:t>
+      </w:r>
+    </w:p>
+    <w:p>
+      <w:pPr>
+        <w:rPr>
+          <w:rFonts w:asciiTheme="majorHAnsi" w:eastAsiaTheme="majorEastAsia" w:hAnsiTheme="majorHAnsi" w:cstheme="majorBidi"/>
+          <w:b/>
+          <w:bCs/>
+          <w:smallCaps/>
+          <w:color w:val="000000" w:themeColor="text1"/>
+          <w:sz w:val="36"/>
+          <w:szCs w:val="36"/>
+          <w:lang w:val="de-DE"/>
+        </w:rPr>
+      </w:pPr>
+      <w:r>
+        <w:rPr>
+          <w:noProof/>
+          <w:lang w:val="de-DE" w:eastAsia="de-DE"/>
+        </w:rPr>
+        <w:lastRenderedPageBreak/>
+        <w:drawing>
+          <wp:inline distT="0" distB="0" distL="0" distR="0" wp14:anchorId="60E4516C" wp14:editId="60CCB580">
+            <wp:extent cx="2600325" cy="3001310"/>
+            <wp:effectExtent l="0" t="0" r="0" b="0"/>
+            <wp:docPr id="13" name="Grafik 13"/>
+            <wp:cNvGraphicFramePr>
+              <a:graphicFrameLocks xmlns:a="http://schemas.openxmlformats.org/drawingml/2006/main" noChangeAspect="1"/>
+            </wp:cNvGraphicFramePr>
+            <a:graphic xmlns:a="http://schemas.openxmlformats.org/drawingml/2006/main">
+              <a:graphicData uri="http://schemas.openxmlformats.org/drawingml/2006/picture">
+                <pic:pic xmlns:pic="http://schemas.openxmlformats.org/drawingml/2006/picture">
+                  <pic:nvPicPr>
+                    <pic:cNvPr id="1" name=""/>
+                    <pic:cNvPicPr/>
+                  </pic:nvPicPr>
+                  <pic:blipFill>
+                    <a:blip r:embed="rId34"/>
+                    <a:stretch>
+                      <a:fillRect/>
+                    </a:stretch>
+                  </pic:blipFill>
+                  <pic:spPr>
+                    <a:xfrm>
+                      <a:off x="0" y="0"/>
+                      <a:ext cx="2613035" cy="3015979"/>
+                    </a:xfrm>
+                    <a:prstGeom prst="rect">
+                      <a:avLst/>
+                    </a:prstGeom>
+                  </pic:spPr>
+                </pic:pic>
+              </a:graphicData>
+            </a:graphic>
+          </wp:inline>
+        </w:drawing>
+      </w:r>
+    </w:p>
+    <w:p>
+      <w:pPr>
+        <w:rPr>
+          <w:lang w:val="de-DE"/>
+        </w:rPr>
+      </w:pPr>
+      <w:r>
+        <w:rPr>
+          <w:lang w:val="de-DE"/>
+        </w:rPr>
+        <w:t xml:space="preserve">In dem geöffneten Fenster suchen Sie nun unter Systemvariablen den Eintrag “Path”. </w:t>
+      </w:r>
+      <w:r>
+        <w:rPr>
+          <w:lang w:val="de-DE"/>
+        </w:rPr>
+        <w:t xml:space="preserve">Diesen Eintrag bearbeiten Sie nun in dem Sie den Wert der Variable um </w:t>
+      </w:r>
+    </w:p>
+    <w:p>
+      <w:pPr>
+        <w:pStyle w:val="Code"/>
+        <w:rPr>
+          <w:rStyle w:val="CodeZchn"/>
+          <w:lang w:val="en-US"/>
+        </w:rPr>
+      </w:pPr>
+      <w:r>
+        <w:rPr>
+          <w:rStyle w:val="CodeZchn"/>
+          <w:lang w:val="en-US"/>
+        </w:rPr>
+        <w:t>„;C:\Windows\Microsoft.NET\Framework\v4.0.30319\“</w:t>
+      </w:r>
+    </w:p>
+    <w:p>
+      <w:pPr>
+        <w:rPr>
+          <w:lang w:val="de-DE"/>
+        </w:rPr>
+      </w:pPr>
+      <w:r>
+        <w:rPr>
+          <w:lang w:val="de-DE"/>
+        </w:rPr>
+        <w:t>Bitte beachten Sie</w:t>
+      </w:r>
+      <w:r>
+        <w:rPr>
+          <w:lang w:val="de-DE"/>
+        </w:rPr>
+        <w:t>,</w:t>
+      </w:r>
+      <w:r>
+        <w:rPr>
+          <w:lang w:val="de-DE"/>
+        </w:rPr>
+        <w:t xml:space="preserve"> dass zwischen dem vorhergehenden Eintrag und dem neuen Eintrag ein Semikolon</w:t>
+      </w:r>
+      <w:r>
+        <w:rPr>
+          <w:lang w:val="de-DE"/>
+        </w:rPr>
+        <w:t xml:space="preserve"> (;)</w:t>
+      </w:r>
+      <w:r>
+        <w:rPr>
+          <w:lang w:val="de-DE"/>
+        </w:rPr>
+        <w:t xml:space="preserve"> ist. </w:t>
+      </w:r>
+      <w:r>
+        <w:rPr>
+          <w:lang w:val="de-DE"/>
+        </w:rPr>
+        <w:t xml:space="preserve"> Nun können Sie alle Fenster mit Ok schließen und den PC neustarten. Danach ist eine Ausführung der BuildWindows.bat in Zukunft ohne Anpassung möglich. </w:t>
+      </w:r>
+    </w:p>
+    <w:p>
+      <w:pPr>
+        <w:rPr>
+          <w:rFonts w:asciiTheme="majorHAnsi" w:eastAsiaTheme="majorEastAsia" w:hAnsiTheme="majorHAnsi" w:cstheme="majorBidi"/>
+          <w:b/>
+          <w:bCs/>
+          <w:smallCaps/>
+          <w:color w:val="000000" w:themeColor="text1"/>
+          <w:sz w:val="36"/>
+          <w:szCs w:val="36"/>
+          <w:lang w:val="de-DE"/>
+        </w:rPr>
+      </w:pPr>
+      <w:r>
+        <w:rPr>
+          <w:noProof/>
+          <w:lang w:val="de-DE" w:eastAsia="de-DE"/>
+        </w:rPr>
+        <w:drawing>
+          <wp:inline distT="0" distB="0" distL="0" distR="0" wp14:anchorId="2603F01A" wp14:editId="7F1DB732">
+            <wp:extent cx="2619375" cy="2983343"/>
+            <wp:effectExtent l="0" t="0" r="0" b="0"/>
+            <wp:docPr id="14" name="Grafik 14"/>
+            <wp:cNvGraphicFramePr>
+              <a:graphicFrameLocks xmlns:a="http://schemas.openxmlformats.org/drawingml/2006/main" noChangeAspect="1"/>
+            </wp:cNvGraphicFramePr>
+            <a:graphic xmlns:a="http://schemas.openxmlformats.org/drawingml/2006/main">
+              <a:graphicData uri="http://schemas.openxmlformats.org/drawingml/2006/picture">
+                <pic:pic xmlns:pic="http://schemas.openxmlformats.org/drawingml/2006/picture">
+                  <pic:nvPicPr>
+                    <pic:cNvPr id="1" name=""/>
+                    <pic:cNvPicPr/>
+                  </pic:nvPicPr>
+                  <pic:blipFill>
+                    <a:blip r:embed="rId35"/>
+                    <a:stretch>
+                      <a:fillRect/>
+                    </a:stretch>
+                  </pic:blipFill>
+                  <pic:spPr>
+                    <a:xfrm>
+                      <a:off x="0" y="0"/>
+                      <a:ext cx="2631513" cy="2997168"/>
+                    </a:xfrm>
+                    <a:prstGeom prst="rect">
+                      <a:avLst/>
+                    </a:prstGeom>
+                  </pic:spPr>
+                </pic:pic>
+              </a:graphicData>
+            </a:graphic>
+          </wp:inline>
+        </w:drawing>
+      </w:r>
+    </w:p>
+    <w:p>
+      <w:pPr>
         <w:pStyle w:val="berschrift1"/>
         <w:rPr>
           <w:lang w:val="de-DE"/>
         </w:rPr>
       </w:pPr>
-      <w:bookmarkStart w:id="10" w:name="_Toc390184737"/>
-      <w:r>
-        <w:rPr>
-          <w:lang w:val="de-DE"/>
-        </w:rPr>
+      <w:bookmarkStart w:id="13" w:name="_Toc400114098"/>
+      <w:r>
+        <w:rPr>
+          <w:lang w:val="de-DE"/>
+        </w:rPr>
+        <w:lastRenderedPageBreak/>
         <w:t>Allgemeine Konfiguration</w:t>
       </w:r>
-      <w:bookmarkEnd w:id="10"/>
+      <w:bookmarkEnd w:id="13"/>
     </w:p>
     <w:p>
       <w:pPr>
@@ -7383,14 +8412,14 @@
           <w:lang w:val="de-DE"/>
         </w:rPr>
       </w:pPr>
-      <w:bookmarkStart w:id="11" w:name="_Toc390184738"/>
+      <w:bookmarkStart w:id="14" w:name="_Toc400114099"/>
       <w:r>
         <w:rPr>
           <w:lang w:val="de-DE"/>
         </w:rPr>
         <w:t>Backend/Service Konfiguration</w:t>
       </w:r>
-      <w:bookmarkEnd w:id="11"/>
+      <w:bookmarkEnd w:id="14"/>
     </w:p>
     <w:p>
       <w:pPr>
@@ -7410,7 +8439,10 @@
         <w:pStyle w:val="Code"/>
       </w:pPr>
       <w:r>
-        <w:t>Backend.config</w:t>
+        <w:t>Backend</w:t>
+      </w:r>
+      <w:r>
+        <w:t>.config</w:t>
       </w:r>
     </w:p>
     <w:p>
@@ -7466,7 +8498,7 @@
                     <pic:cNvPicPr/>
                   </pic:nvPicPr>
                   <pic:blipFill>
-                    <a:blip r:embed="rId28" cstate="print"/>
+                    <a:blip r:embed="rId36" cstate="print"/>
                     <a:stretch>
                       <a:fillRect/>
                     </a:stretch>
@@ -7586,7 +8618,6 @@
         <w:rPr>
           <w:lang w:val="de-DE"/>
         </w:rPr>
-        <w:lastRenderedPageBreak/>
         <w:tab/>
       </w:r>
       <w:r>
@@ -7610,7 +8641,7 @@
                     <pic:cNvPicPr/>
                   </pic:nvPicPr>
                   <pic:blipFill>
-                    <a:blip r:embed="rId29" cstate="print"/>
+                    <a:blip r:embed="rId37" cstate="print"/>
                     <a:stretch>
                       <a:fillRect/>
                     </a:stretch>
@@ -7696,6 +8727,7 @@
           <w:noProof/>
           <w:lang w:val="de-DE" w:eastAsia="de-DE"/>
         </w:rPr>
+        <w:lastRenderedPageBreak/>
         <w:drawing>
           <wp:inline distT="0" distB="0" distL="0" distR="0" wp14:anchorId="0BD689C5" wp14:editId="07777777">
             <wp:extent cx="4219048" cy="1876190"/>
@@ -7712,7 +8744,7 @@
                     <pic:cNvPicPr/>
                   </pic:nvPicPr>
                   <pic:blipFill>
-                    <a:blip r:embed="rId30" cstate="print"/>
+                    <a:blip r:embed="rId38" cstate="print"/>
                     <a:stretch>
                       <a:fillRect/>
                     </a:stretch>
@@ -7859,7 +8891,7 @@
           <w:lang w:val="de-DE"/>
         </w:rPr>
       </w:pPr>
-      <w:bookmarkStart w:id="12" w:name="_Toc390184739"/>
+      <w:bookmarkStart w:id="15" w:name="_Toc400114100"/>
       <w:r>
         <w:rPr>
           <w:lang w:val="de-DE"/>
@@ -7867,7 +8899,7 @@
         <w:lastRenderedPageBreak/>
         <w:t>Konfigurationseditor</w:t>
       </w:r>
-      <w:bookmarkEnd w:id="12"/>
+      <w:bookmarkEnd w:id="15"/>
     </w:p>
     <w:p>
       <w:pPr>
@@ -7909,7 +8941,7 @@
                     <pic:cNvPicPr/>
                   </pic:nvPicPr>
                   <pic:blipFill>
-                    <a:blip r:embed="rId31" cstate="print"/>
+                    <a:blip r:embed="rId39" cstate="print"/>
                     <a:stretch>
                       <a:fillRect/>
                     </a:stretch>
@@ -8068,7 +9100,7 @@
                           </pic:cNvPicPr>
                         </pic:nvPicPr>
                         <pic:blipFill>
-                          <a:blip r:embed="rId32" cstate="print">
+                          <a:blip r:embed="rId40" cstate="print">
                             <a:extLst>
                               <a:ext uri="{28A0092B-C50C-407E-A947-70E740481C1C}">
                                 <a14:useLocalDpi xmlns:a14="http://schemas.microsoft.com/office/drawing/2010/main" val="0"/>
@@ -8176,7 +9208,7 @@
                           </pic:cNvPicPr>
                         </pic:nvPicPr>
                         <pic:blipFill>
-                          <a:blip r:embed="rId33" cstate="print">
+                          <a:blip r:embed="rId41" cstate="print">
                             <a:extLst>
                               <a:ext uri="{28A0092B-C50C-407E-A947-70E740481C1C}">
                                 <a14:useLocalDpi xmlns:a14="http://schemas.microsoft.com/office/drawing/2010/main" val="0"/>
@@ -8273,8 +9305,8 @@
           <w:lang w:val="de-DE"/>
         </w:rPr>
       </w:pPr>
-      <w:bookmarkStart w:id="13" w:name="_Toc390184401"/>
-      <w:bookmarkStart w:id="14" w:name="_Toc390184740"/>
+      <w:bookmarkStart w:id="16" w:name="_Toc390184401"/>
+      <w:bookmarkStart w:id="17" w:name="_Toc400114101"/>
       <w:r>
         <w:rPr>
           <w:lang w:val="de-DE"/>
@@ -8282,8 +9314,8 @@
         <w:lastRenderedPageBreak/>
         <w:t>Benutzerdatenverzeichnis</w:t>
       </w:r>
-      <w:bookmarkEnd w:id="13"/>
-      <w:bookmarkEnd w:id="14"/>
+      <w:bookmarkEnd w:id="16"/>
+      <w:bookmarkEnd w:id="17"/>
     </w:p>
     <w:p>
       <w:pPr>
@@ -8331,14 +9363,14 @@
           <w:lang w:val="de-DE"/>
         </w:rPr>
       </w:pPr>
-      <w:bookmarkStart w:id="15" w:name="_Toc390184741"/>
+      <w:bookmarkStart w:id="18" w:name="_Toc400114102"/>
       <w:r>
         <w:rPr>
           <w:lang w:val="de-DE"/>
         </w:rPr>
         <w:t>Generell</w:t>
       </w:r>
-      <w:bookmarkEnd w:id="15"/>
+      <w:bookmarkEnd w:id="18"/>
     </w:p>
     <w:p>
       <w:pPr>
@@ -8347,14 +9379,14 @@
           <w:lang w:val="de-DE"/>
         </w:rPr>
       </w:pPr>
-      <w:bookmarkStart w:id="16" w:name="_Toc390184742"/>
+      <w:bookmarkStart w:id="19" w:name="_Toc400114103"/>
       <w:r>
         <w:rPr>
           <w:lang w:val="de-DE"/>
         </w:rPr>
         <w:t>Feuerwehr</w:t>
       </w:r>
-      <w:bookmarkEnd w:id="16"/>
+      <w:bookmarkEnd w:id="19"/>
     </w:p>
     <w:p>
       <w:pPr>
@@ -8388,14 +9420,14 @@
           <w:lang w:val="de-DE"/>
         </w:rPr>
       </w:pPr>
-      <w:bookmarkStart w:id="17" w:name="_Toc390184743"/>
+      <w:bookmarkStart w:id="20" w:name="_Toc400114104"/>
       <w:r>
         <w:rPr>
           <w:lang w:val="de-DE"/>
         </w:rPr>
         <w:t>Auswertung</w:t>
       </w:r>
-      <w:bookmarkEnd w:id="17"/>
+      <w:bookmarkEnd w:id="20"/>
     </w:p>
     <w:p>
       <w:pPr>
@@ -8557,14 +9589,14 @@
           <w:lang w:val="de-DE"/>
         </w:rPr>
       </w:pPr>
-      <w:bookmarkStart w:id="18" w:name="_Toc390184744"/>
+      <w:bookmarkStart w:id="21" w:name="_Toc400114105"/>
       <w:r>
         <w:rPr>
           <w:lang w:val="de-DE"/>
         </w:rPr>
         <w:t>Globale Druckkonfiguration</w:t>
       </w:r>
-      <w:bookmarkEnd w:id="18"/>
+      <w:bookmarkEnd w:id="21"/>
     </w:p>
     <w:p>
       <w:pPr>
@@ -8963,18 +9995,18 @@
           <w:lang w:val="de-DE"/>
         </w:rPr>
       </w:pPr>
-      <w:bookmarkStart w:id="19" w:name="_Ref378424863"/>
-      <w:bookmarkStart w:id="20" w:name="_Ref378424868"/>
-      <w:bookmarkStart w:id="21" w:name="_Toc390184745"/>
+      <w:bookmarkStart w:id="22" w:name="_Ref378424863"/>
+      <w:bookmarkStart w:id="23" w:name="_Ref378424868"/>
+      <w:bookmarkStart w:id="24" w:name="_Toc400114106"/>
       <w:r>
         <w:rPr>
           <w:lang w:val="de-DE"/>
         </w:rPr>
         <w:t>Adressbuch</w:t>
       </w:r>
-      <w:bookmarkEnd w:id="19"/>
-      <w:bookmarkEnd w:id="20"/>
-      <w:bookmarkEnd w:id="21"/>
+      <w:bookmarkEnd w:id="22"/>
+      <w:bookmarkEnd w:id="23"/>
+      <w:bookmarkEnd w:id="24"/>
     </w:p>
     <w:p>
       <w:pPr>
@@ -9267,14 +10299,14 @@
           <w:lang w:val="de-DE"/>
         </w:rPr>
       </w:pPr>
-      <w:bookmarkStart w:id="22" w:name="_Toc390184746"/>
+      <w:bookmarkStart w:id="25" w:name="_Toc400114107"/>
       <w:r>
         <w:rPr>
           <w:lang w:val="de-DE"/>
         </w:rPr>
         <w:t>Alarmquellen</w:t>
       </w:r>
-      <w:bookmarkEnd w:id="22"/>
+      <w:bookmarkEnd w:id="25"/>
     </w:p>
     <w:p>
       <w:pPr>
@@ -9283,14 +10315,14 @@
           <w:lang w:val="de-DE"/>
         </w:rPr>
       </w:pPr>
-      <w:bookmarkStart w:id="23" w:name="_Toc390184747"/>
+      <w:bookmarkStart w:id="26" w:name="_Toc400114108"/>
       <w:r>
         <w:rPr>
           <w:lang w:val="de-DE"/>
         </w:rPr>
         <w:t>Fax</w:t>
       </w:r>
-      <w:bookmarkEnd w:id="23"/>
+      <w:bookmarkEnd w:id="26"/>
     </w:p>
     <w:p>
       <w:pPr>
@@ -9736,12 +10768,14 @@
           <w:lang w:val="de-DE"/>
         </w:rPr>
       </w:pPr>
+      <w:bookmarkStart w:id="27" w:name="_Toc400114109"/>
       <w:r>
         <w:rPr>
           <w:lang w:val="de-DE"/>
         </w:rPr>
         <w:t>E-Mail</w:t>
       </w:r>
+      <w:bookmarkEnd w:id="27"/>
     </w:p>
     <w:p>
       <w:pPr>
@@ -10314,44 +11348,38 @@
           <w:lang w:val="de-DE"/>
         </w:rPr>
       </w:pPr>
-      <w:bookmarkStart w:id="24" w:name="_Toc390184410"/>
-      <w:bookmarkStart w:id="25" w:name="_Toc390184749"/>
+      <w:bookmarkStart w:id="28" w:name="_Toc390184410"/>
+      <w:bookmarkStart w:id="29" w:name="_Toc400114110"/>
       <w:r>
         <w:rPr>
           <w:lang w:val="de-DE"/>
         </w:rPr>
         <w:t>SMS</w:t>
       </w:r>
-      <w:bookmarkEnd w:id="24"/>
-      <w:bookmarkEnd w:id="25"/>
-    </w:p>
-    <w:p>
-      <w:pPr>
-        <w:rPr>
-          <w:lang w:val="de-DE"/>
-        </w:rPr>
-      </w:pPr>
-      <w:commentRangeStart w:id="26"/>
+      <w:bookmarkEnd w:id="28"/>
+      <w:bookmarkEnd w:id="29"/>
+    </w:p>
+    <w:p>
+      <w:pPr>
+        <w:rPr>
+          <w:lang w:val="de-DE"/>
+        </w:rPr>
+      </w:pPr>
       <w:r>
         <w:rPr>
           <w:highlight w:val="yellow"/>
           <w:lang w:val="de-DE"/>
         </w:rPr>
-        <w:t>TODO</w:t>
-      </w:r>
-      <w:commentRangeEnd w:id="26"/>
-      <w:r>
-        <w:rPr>
-          <w:rStyle w:val="Kommentarzeichen"/>
-        </w:rPr>
-        <w:commentReference w:id="26"/>
-      </w:r>
+        <w:t>TO</w:t>
+      </w:r>
+      <w:bookmarkStart w:id="30" w:name="_GoBack"/>
+      <w:bookmarkEnd w:id="30"/>
       <w:r>
         <w:rPr>
           <w:highlight w:val="yellow"/>
           <w:lang w:val="de-DE"/>
         </w:rPr>
-        <w:t>: Zusammenhang mit SMS-App</w:t>
+        <w:t>DO: Zusammenhang mit SMS-App</w:t>
       </w:r>
       <w:r>
         <w:rPr>
@@ -10392,7 +11420,7 @@
           <w:highlight w:val="yellow"/>
           <w:lang w:val="de-DE"/>
         </w:rPr>
-        <w:t>8.2</w:t>
+        <w:t>8.1.1</w:t>
       </w:r>
       <w:r>
         <w:rPr>
@@ -10529,7 +11557,7 @@
           <w:lang w:val="de-DE"/>
         </w:rPr>
       </w:pPr>
-      <w:bookmarkStart w:id="27" w:name="_Toc390184750"/>
+      <w:bookmarkStart w:id="31" w:name="_Toc400114111"/>
       <w:r>
         <w:rPr>
           <w:lang w:val="de-DE"/>
@@ -10537,7 +11565,7 @@
         <w:lastRenderedPageBreak/>
         <w:t>Backend</w:t>
       </w:r>
-      <w:bookmarkEnd w:id="27"/>
+      <w:bookmarkEnd w:id="31"/>
     </w:p>
     <w:p>
       <w:pPr>
@@ -10546,14 +11574,14 @@
           <w:lang w:val="de-DE"/>
         </w:rPr>
       </w:pPr>
-      <w:bookmarkStart w:id="28" w:name="_Toc390184751"/>
+      <w:bookmarkStart w:id="32" w:name="_Toc400114112"/>
       <w:r>
         <w:rPr>
           <w:lang w:val="de-DE"/>
         </w:rPr>
         <w:t>Engine</w:t>
       </w:r>
-      <w:bookmarkEnd w:id="28"/>
+      <w:bookmarkEnd w:id="32"/>
     </w:p>
     <w:p>
       <w:pPr>
@@ -10594,14 +11622,14 @@
           <w:lang w:val="de-DE"/>
         </w:rPr>
       </w:pPr>
-      <w:bookmarkStart w:id="29" w:name="_Toc390184752"/>
+      <w:bookmarkStart w:id="33" w:name="_Toc400114113"/>
       <w:r>
         <w:rPr>
           <w:lang w:val="de-DE"/>
         </w:rPr>
         <w:t>Verwaltung</w:t>
       </w:r>
-      <w:bookmarkEnd w:id="29"/>
+      <w:bookmarkEnd w:id="33"/>
     </w:p>
     <w:p>
       <w:pPr>
@@ -10610,16 +11638,16 @@
           <w:lang w:val="de-DE"/>
         </w:rPr>
       </w:pPr>
-      <w:bookmarkStart w:id="30" w:name="_Einsatzmittelkonfiguration"/>
-      <w:bookmarkStart w:id="31" w:name="_Toc390184753"/>
-      <w:bookmarkEnd w:id="30"/>
+      <w:bookmarkStart w:id="34" w:name="_Einsatzmittelkonfiguration"/>
+      <w:bookmarkStart w:id="35" w:name="_Toc400114114"/>
+      <w:bookmarkEnd w:id="34"/>
       <w:r>
         <w:rPr>
           <w:lang w:val="de-DE"/>
         </w:rPr>
         <w:t>Einsatzmittelkonfiguration</w:t>
       </w:r>
-      <w:bookmarkEnd w:id="31"/>
+      <w:bookmarkEnd w:id="35"/>
     </w:p>
     <w:p>
       <w:pPr>
@@ -10737,7 +11765,7 @@
                     </pic:cNvPicPr>
                   </pic:nvPicPr>
                   <pic:blipFill>
-                    <a:blip r:embed="rId36" cstate="print"/>
+                    <a:blip r:embed="rId42" cstate="print"/>
                     <a:srcRect/>
                     <a:stretch>
                       <a:fillRect/>
@@ -11155,14 +12183,14 @@
           <w:lang w:val="de-DE"/>
         </w:rPr>
       </w:pPr>
-      <w:bookmarkStart w:id="32" w:name="_Toc390184754"/>
+      <w:bookmarkStart w:id="36" w:name="_Toc400114115"/>
       <w:r>
         <w:rPr>
           <w:lang w:val="de-DE"/>
         </w:rPr>
         <w:t>Aufgaben</w:t>
       </w:r>
-      <w:bookmarkEnd w:id="32"/>
+      <w:bookmarkEnd w:id="36"/>
     </w:p>
     <w:p>
       <w:pPr>
@@ -11197,20 +12225,20 @@
           <w:lang w:val="de-DE"/>
         </w:rPr>
       </w:pPr>
-      <w:bookmarkStart w:id="33" w:name="_Ref388634881"/>
-      <w:bookmarkStart w:id="34" w:name="_Ref388634896"/>
-      <w:bookmarkStart w:id="35" w:name="_Ref388634955"/>
-      <w:bookmarkStart w:id="36" w:name="_Toc390184755"/>
+      <w:bookmarkStart w:id="37" w:name="_Ref388634881"/>
+      <w:bookmarkStart w:id="38" w:name="_Ref388634896"/>
+      <w:bookmarkStart w:id="39" w:name="_Ref388634955"/>
+      <w:bookmarkStart w:id="40" w:name="_Toc400114116"/>
       <w:r>
         <w:rPr>
           <w:lang w:val="de-DE"/>
         </w:rPr>
         <w:t>Alarmdetails-Druck</w:t>
       </w:r>
-      <w:bookmarkEnd w:id="33"/>
-      <w:bookmarkEnd w:id="34"/>
-      <w:bookmarkEnd w:id="35"/>
-      <w:bookmarkEnd w:id="36"/>
+      <w:bookmarkEnd w:id="37"/>
+      <w:bookmarkEnd w:id="38"/>
+      <w:bookmarkEnd w:id="39"/>
+      <w:bookmarkEnd w:id="40"/>
     </w:p>
     <w:p>
       <w:pPr>
@@ -11428,14 +12456,14 @@
           <w:lang w:val="de-DE"/>
         </w:rPr>
       </w:pPr>
-      <w:bookmarkStart w:id="37" w:name="_Toc390184756"/>
+      <w:bookmarkStart w:id="41" w:name="_Toc400114117"/>
       <w:r>
         <w:rPr>
           <w:lang w:val="de-DE"/>
         </w:rPr>
         <w:t>Alarmquellendruck</w:t>
       </w:r>
-      <w:bookmarkEnd w:id="37"/>
+      <w:bookmarkEnd w:id="41"/>
     </w:p>
     <w:p>
       <w:pPr>
@@ -11577,14 +12605,14 @@
           <w:lang w:val="de-DE"/>
         </w:rPr>
       </w:pPr>
-      <w:bookmarkStart w:id="38" w:name="_Toc390184757"/>
+      <w:bookmarkStart w:id="42" w:name="_Toc400114118"/>
       <w:r>
         <w:rPr>
           <w:lang w:val="de-DE"/>
         </w:rPr>
         <w:t>Display Wake-Up</w:t>
       </w:r>
-      <w:bookmarkEnd w:id="38"/>
+      <w:bookmarkEnd w:id="42"/>
     </w:p>
     <w:p>
       <w:pPr>
@@ -11802,14 +12830,14 @@
           <w:lang w:val="de-DE"/>
         </w:rPr>
       </w:pPr>
-      <w:bookmarkStart w:id="39" w:name="_Toc390184758"/>
+      <w:bookmarkStart w:id="43" w:name="_Toc400114119"/>
       <w:r>
         <w:rPr>
           <w:lang w:val="de-DE"/>
         </w:rPr>
         <w:t>eAlarm</w:t>
       </w:r>
-      <w:bookmarkEnd w:id="39"/>
+      <w:bookmarkEnd w:id="43"/>
     </w:p>
     <w:p>
       <w:pPr>
@@ -12205,14 +13233,14 @@
           <w:lang w:val="de-DE"/>
         </w:rPr>
       </w:pPr>
-      <w:bookmarkStart w:id="40" w:name="_Toc390184759"/>
+      <w:bookmarkStart w:id="44" w:name="_Toc400114120"/>
       <w:r>
         <w:rPr>
           <w:lang w:val="de-DE"/>
         </w:rPr>
         <w:t>Einsatzdateiexporter</w:t>
       </w:r>
-      <w:bookmarkEnd w:id="40"/>
+      <w:bookmarkEnd w:id="44"/>
     </w:p>
     <w:p>
       <w:pPr>
@@ -12373,14 +13401,14 @@
           <w:lang w:val="de-DE"/>
         </w:rPr>
       </w:pPr>
-      <w:bookmarkStart w:id="41" w:name="_Toc390184760"/>
+      <w:bookmarkStart w:id="45" w:name="_Toc400114121"/>
       <w:r>
         <w:rPr>
           <w:lang w:val="de-DE"/>
         </w:rPr>
         <w:t>E-Mail-Versand</w:t>
       </w:r>
-      <w:bookmarkEnd w:id="41"/>
+      <w:bookmarkEnd w:id="45"/>
     </w:p>
     <w:p>
       <w:pPr>
@@ -12954,14 +13982,14 @@
           <w:lang w:val="de-DE"/>
         </w:rPr>
       </w:pPr>
-      <w:bookmarkStart w:id="42" w:name="_Toc390184761"/>
+      <w:bookmarkStart w:id="46" w:name="_Toc400114122"/>
       <w:r>
         <w:rPr>
           <w:lang w:val="de-DE"/>
         </w:rPr>
         <w:t>Externe Schleifeninfos</w:t>
       </w:r>
-      <w:bookmarkEnd w:id="42"/>
+      <w:bookmarkEnd w:id="46"/>
     </w:p>
     <w:p>
       <w:pPr>
@@ -13184,14 +14212,14 @@
           <w:lang w:val="de-DE"/>
         </w:rPr>
       </w:pPr>
-      <w:bookmarkStart w:id="43" w:name="_Toc390184762"/>
+      <w:bookmarkStart w:id="47" w:name="_Toc400114123"/>
       <w:r>
         <w:rPr>
           <w:lang w:val="de-DE"/>
         </w:rPr>
         <w:t>Integration mit Drittprogrammen</w:t>
       </w:r>
-      <w:bookmarkEnd w:id="43"/>
+      <w:bookmarkEnd w:id="47"/>
     </w:p>
     <w:p>
       <w:pPr>
@@ -13268,14 +14296,14 @@
           <w:lang w:val="de-DE"/>
         </w:rPr>
       </w:pPr>
-      <w:bookmarkStart w:id="44" w:name="_Toc390184763"/>
+      <w:bookmarkStart w:id="48" w:name="_Toc400114124"/>
       <w:r>
         <w:rPr>
           <w:lang w:val="de-DE"/>
         </w:rPr>
         <w:t>Push-Versand</w:t>
       </w:r>
-      <w:bookmarkEnd w:id="44"/>
+      <w:bookmarkEnd w:id="48"/>
     </w:p>
     <w:p>
       <w:pPr>
@@ -13402,7 +14430,7 @@
           <w:lang w:val="de-DE"/>
         </w:rPr>
       </w:pPr>
-      <w:bookmarkStart w:id="45" w:name="_Toc390184764"/>
+      <w:bookmarkStart w:id="49" w:name="_Toc400114125"/>
       <w:r>
         <w:rPr>
           <w:lang w:val="de-DE"/>
@@ -13410,7 +14438,7 @@
         <w:lastRenderedPageBreak/>
         <w:t>SMS-Versand</w:t>
       </w:r>
-      <w:bookmarkEnd w:id="45"/>
+      <w:bookmarkEnd w:id="49"/>
     </w:p>
     <w:p>
       <w:pPr>
@@ -13823,14 +14851,14 @@
           <w:lang w:val="de-DE"/>
         </w:rPr>
       </w:pPr>
-      <w:bookmarkStart w:id="46" w:name="_Toc390184765"/>
+      <w:bookmarkStart w:id="50" w:name="_Toc400114126"/>
       <w:r>
         <w:rPr>
           <w:lang w:val="de-DE"/>
         </w:rPr>
         <w:t>ASP.Net Website</w:t>
       </w:r>
-      <w:bookmarkEnd w:id="46"/>
+      <w:bookmarkEnd w:id="50"/>
     </w:p>
     <w:p>
       <w:pPr>
@@ -13839,14 +14867,14 @@
           <w:lang w:val="de-DE"/>
         </w:rPr>
       </w:pPr>
-      <w:bookmarkStart w:id="47" w:name="_Toc390184766"/>
+      <w:bookmarkStart w:id="51" w:name="_Toc400114127"/>
       <w:r>
         <w:rPr>
           <w:lang w:val="de-DE"/>
         </w:rPr>
         <w:t>Installation</w:t>
       </w:r>
-      <w:bookmarkEnd w:id="47"/>
+      <w:bookmarkEnd w:id="51"/>
     </w:p>
     <w:p>
       <w:pPr>
@@ -13855,14 +14883,14 @@
           <w:lang w:val="de-DE"/>
         </w:rPr>
       </w:pPr>
-      <w:bookmarkStart w:id="48" w:name="_Toc390184767"/>
+      <w:bookmarkStart w:id="52" w:name="_Toc400114128"/>
       <w:r>
         <w:rPr>
           <w:lang w:val="de-DE"/>
         </w:rPr>
         <w:t>Installation des IIS - Servers</w:t>
       </w:r>
-      <w:bookmarkEnd w:id="48"/>
+      <w:bookmarkEnd w:id="52"/>
     </w:p>
     <w:p>
       <w:pPr>
@@ -14152,7 +15180,7 @@
                     </pic:cNvPicPr>
                   </pic:nvPicPr>
                   <pic:blipFill rotWithShape="1">
-                    <a:blip r:embed="rId37" cstate="print">
+                    <a:blip r:embed="rId43" cstate="print">
                       <a:extLst>
                         <a:ext uri="{28A0092B-C50C-407E-A947-70E740481C1C}">
                           <a14:useLocalDpi xmlns:a14="http://schemas.microsoft.com/office/drawing/2010/main" val="0"/>
@@ -14248,14 +15276,14 @@
           <w:lang w:val="de-DE"/>
         </w:rPr>
       </w:pPr>
-      <w:bookmarkStart w:id="49" w:name="_Toc390184768"/>
+      <w:bookmarkStart w:id="53" w:name="_Toc400114129"/>
       <w:r>
         <w:rPr>
           <w:lang w:val="de-DE"/>
         </w:rPr>
         <w:t>Installation der Website</w:t>
       </w:r>
-      <w:bookmarkEnd w:id="49"/>
+      <w:bookmarkEnd w:id="53"/>
     </w:p>
     <w:p>
       <w:pPr>
@@ -14294,7 +15322,7 @@
           <w:lang w:val="de-DE"/>
         </w:rPr>
       </w:pPr>
-      <w:hyperlink r:id="rId38" w:history="1">
+      <w:hyperlink r:id="rId44" w:history="1">
         <w:r>
           <w:rPr>
             <w:rStyle w:val="Hyperlink"/>
@@ -14416,7 +15444,7 @@
                     <pic:cNvPicPr/>
                   </pic:nvPicPr>
                   <pic:blipFill rotWithShape="1">
-                    <a:blip r:embed="rId39" cstate="print"/>
+                    <a:blip r:embed="rId45" cstate="print"/>
                     <a:srcRect b="27094"/>
                     <a:stretch/>
                   </pic:blipFill>
@@ -14464,7 +15492,7 @@
           <w:lang w:val="de-DE"/>
         </w:rPr>
       </w:pPr>
-      <w:bookmarkStart w:id="50" w:name="_Toc390184769"/>
+      <w:bookmarkStart w:id="54" w:name="_Toc400114130"/>
       <w:r>
         <w:rPr>
           <w:lang w:val="de-DE"/>
@@ -14472,7 +15500,7 @@
         <w:lastRenderedPageBreak/>
         <w:t>Konfiguration</w:t>
       </w:r>
-      <w:bookmarkEnd w:id="50"/>
+      <w:bookmarkEnd w:id="54"/>
     </w:p>
     <w:p>
       <w:pPr>
@@ -14493,14 +15521,14 @@
         </w:rPr>
         <w:t> </w:t>
       </w:r>
-      <w:bookmarkStart w:id="51" w:name="_Toc390184770"/>
+      <w:bookmarkStart w:id="55" w:name="_Toc400114131"/>
       <w:r>
         <w:rPr>
           <w:lang w:val="de-DE"/>
         </w:rPr>
         <w:t>32-bit Modus aktivieren</w:t>
       </w:r>
-      <w:bookmarkEnd w:id="51"/>
+      <w:bookmarkEnd w:id="55"/>
     </w:p>
     <w:p>
       <w:pPr>
@@ -14706,7 +15734,7 @@
                     <pic:cNvPicPr/>
                   </pic:nvPicPr>
                   <pic:blipFill rotWithShape="1">
-                    <a:blip r:embed="rId40" cstate="print"/>
+                    <a:blip r:embed="rId46" cstate="print"/>
                     <a:srcRect t="7701" r="34401" b="35004"/>
                     <a:stretch/>
                   </pic:blipFill>
@@ -14807,7 +15835,7 @@
                     <pic:cNvPicPr/>
                   </pic:nvPicPr>
                   <pic:blipFill rotWithShape="1">
-                    <a:blip r:embed="rId41" cstate="print"/>
+                    <a:blip r:embed="rId47" cstate="print"/>
                     <a:srcRect t="14774" b="16070"/>
                     <a:stretch/>
                   </pic:blipFill>
@@ -14855,7 +15883,7 @@
           <w:lang w:val="de-DE"/>
         </w:rPr>
       </w:pPr>
-      <w:bookmarkStart w:id="52" w:name="_Toc390184771"/>
+      <w:bookmarkStart w:id="56" w:name="_Toc400114132"/>
       <w:r>
         <w:rPr>
           <w:lang w:val="de-DE"/>
@@ -14863,7 +15891,7 @@
         <w:lastRenderedPageBreak/>
         <w:t>Modifikation</w:t>
       </w:r>
-      <w:bookmarkEnd w:id="52"/>
+      <w:bookmarkEnd w:id="56"/>
     </w:p>
     <w:p>
       <w:pPr>
@@ -15179,8 +16207,8 @@
           <w:lang w:val="de-DE"/>
         </w:rPr>
       </w:pPr>
-      <w:bookmarkStart w:id="53" w:name="_Toc390184433"/>
-      <w:bookmarkStart w:id="54" w:name="_Toc390184772"/>
+      <w:bookmarkStart w:id="57" w:name="_Toc390184433"/>
+      <w:bookmarkStart w:id="58" w:name="_Toc400114133"/>
       <w:r>
         <w:rPr>
           <w:lang w:val="de-DE"/>
@@ -15188,8 +16216,8 @@
         <w:lastRenderedPageBreak/>
         <w:t>Apps</w:t>
       </w:r>
-      <w:bookmarkEnd w:id="53"/>
-      <w:bookmarkEnd w:id="54"/>
+      <w:bookmarkEnd w:id="57"/>
+      <w:bookmarkEnd w:id="58"/>
     </w:p>
     <w:p>
       <w:pPr>
@@ -15202,20 +16230,18 @@
           <w:lang w:val="de-DE"/>
         </w:rPr>
       </w:pPr>
-      <w:bookmarkStart w:id="55" w:name="_Toc390184434"/>
-      <w:bookmarkStart w:id="56" w:name="_Ref390184482"/>
-      <w:bookmarkStart w:id="57" w:name="_Toc390184773"/>
+      <w:bookmarkStart w:id="59" w:name="_Toc390184434"/>
+      <w:bookmarkStart w:id="60" w:name="_Ref390184482"/>
+      <w:bookmarkStart w:id="61" w:name="_Toc400114134"/>
       <w:r>
         <w:rPr>
           <w:lang w:val="de-DE"/>
         </w:rPr>
         <w:t>eAlarm</w:t>
       </w:r>
-      <w:bookmarkStart w:id="58" w:name="_GoBack"/>
-      <w:bookmarkEnd w:id="55"/>
-      <w:bookmarkEnd w:id="56"/>
-      <w:bookmarkEnd w:id="57"/>
-      <w:bookmarkEnd w:id="58"/>
+      <w:bookmarkEnd w:id="59"/>
+      <w:bookmarkEnd w:id="60"/>
+      <w:bookmarkEnd w:id="61"/>
     </w:p>
     <w:p>
       <w:pPr>
@@ -15225,9 +16251,9 @@
           <w:lang w:val="de-DE"/>
         </w:rPr>
       </w:pPr>
-      <w:bookmarkStart w:id="59" w:name="_Toc390184435"/>
-      <w:bookmarkStart w:id="60" w:name="_Ref390184441"/>
-      <w:bookmarkStart w:id="61" w:name="_Toc390184774"/>
+      <w:bookmarkStart w:id="62" w:name="_Toc390184435"/>
+      <w:bookmarkStart w:id="63" w:name="_Ref390184441"/>
+      <w:bookmarkStart w:id="64" w:name="_Toc400114135"/>
       <w:r>
         <w:rPr>
           <w:rFonts w:eastAsiaTheme="minorEastAsia"/>
@@ -15242,6 +16268,7 @@
         </w:rPr>
         <w:t>herunterladen und installiere</w:t>
       </w:r>
+      <w:bookmarkEnd w:id="64"/>
     </w:p>
     <w:p>
       <w:pPr>
@@ -15261,6 +16288,7 @@
           <w:lang w:val="de-DE"/>
         </w:rPr>
       </w:pPr>
+      <w:bookmarkStart w:id="65" w:name="_Toc400114136"/>
       <w:r>
         <w:rPr>
           <w:rFonts w:asciiTheme="minorHAnsi" w:eastAsiaTheme="minorEastAsia" w:hAnsiTheme="minorHAnsi" w:cstheme="minorBidi"/>
@@ -15287,7 +16315,7 @@
         </w:rPr>
         <w:t xml:space="preserve">App unter </w:t>
       </w:r>
-      <w:hyperlink r:id="rId42" w:history="1">
+      <w:hyperlink r:id="rId48" w:history="1">
         <w:r>
           <w:rPr>
             <w:rStyle w:val="Hyperlink"/>
@@ -15549,6 +16577,7 @@
         </w:rPr>
         <w:t xml:space="preserve"> „Installation von Apps aus unbekannten Quellen zulassen“)</w:t>
       </w:r>
+      <w:bookmarkEnd w:id="65"/>
     </w:p>
     <w:p>
       <w:pPr>
@@ -15558,6 +16587,7 @@
           <w:lang w:val="de-DE"/>
         </w:rPr>
       </w:pPr>
+      <w:bookmarkStart w:id="66" w:name="_Toc400114137"/>
       <w:r>
         <w:rPr>
           <w:rFonts w:eastAsiaTheme="minorEastAsia"/>
@@ -15565,6 +16595,7 @@
         </w:rPr>
         <w:t>Einrichtung</w:t>
       </w:r>
+      <w:bookmarkEnd w:id="66"/>
     </w:p>
     <w:p>
       <w:pPr>
@@ -15588,17 +16619,10 @@
         <w:rPr>
           <w:lang w:val="de-DE"/>
         </w:rPr>
-        <w:t>D</w:t>
-      </w:r>
-      <w:r>
-        <w:rPr>
-          <w:lang w:val="de-DE"/>
-        </w:rPr>
-        <w:t>iese ist in der App unter „Einstellungen“ -&gt; GCM-ID zu finden, mit einem Klick wird diese in die Zwischenablage kopiert</w:t>
-      </w:r>
-      <w:bookmarkEnd w:id="59"/>
-      <w:bookmarkEnd w:id="60"/>
-      <w:bookmarkEnd w:id="61"/>
+        <w:t>Diese ist in der App unter „Einstellungen“ -&gt; GCM-ID zu finden, mit einem Klick wird diese in die Zwischenablage kopiert</w:t>
+      </w:r>
+      <w:bookmarkEnd w:id="62"/>
+      <w:bookmarkEnd w:id="63"/>
       <w:r>
         <w:rPr>
           <w:lang w:val="de-DE"/>
@@ -15632,7 +16656,7 @@
           <w:lang w:val="de-DE"/>
         </w:rPr>
       </w:pPr>
-      <w:bookmarkStart w:id="62" w:name="_Toc390184775"/>
+      <w:bookmarkStart w:id="67" w:name="_Toc400114138"/>
       <w:r>
         <w:rPr>
           <w:lang w:val="de-DE"/>
@@ -15640,7 +16664,7 @@
         <w:lastRenderedPageBreak/>
         <w:t>Glossar</w:t>
       </w:r>
-      <w:bookmarkEnd w:id="62"/>
+      <w:bookmarkEnd w:id="67"/>
     </w:p>
     <w:p>
       <w:pPr>
@@ -15649,16 +16673,16 @@
           <w:lang w:val="de-DE"/>
         </w:rPr>
       </w:pPr>
-      <w:bookmarkStart w:id="63" w:name="_Ref380039834"/>
-      <w:bookmarkStart w:id="64" w:name="_Toc390184776"/>
+      <w:bookmarkStart w:id="68" w:name="_Ref380039834"/>
+      <w:bookmarkStart w:id="69" w:name="_Toc400114139"/>
       <w:r>
         <w:rPr>
           <w:lang w:val="de-DE"/>
         </w:rPr>
         <w:t>Definitionen</w:t>
       </w:r>
-      <w:bookmarkEnd w:id="63"/>
-      <w:bookmarkEnd w:id="64"/>
+      <w:bookmarkEnd w:id="68"/>
+      <w:bookmarkEnd w:id="69"/>
     </w:p>
     <w:tbl>
       <w:tblPr>
@@ -15891,7 +16915,7 @@
                 <w:lang w:val="de-DE"/>
               </w:rPr>
             </w:pPr>
-            <w:hyperlink r:id="rId43" w:history="1">
+            <w:hyperlink r:id="rId49" w:history="1">
               <w:r>
                 <w:rPr>
                   <w:rStyle w:val="Hyperlink"/>
@@ -15943,7 +16967,7 @@
               </w:rPr>
               <w:t xml:space="preserve">Eine Art “Schablone”, um Texte zu erkennen und zu (in AlarmWorkflow) zu filtern. Siehe auch </w:t>
             </w:r>
-            <w:hyperlink r:id="rId44" w:history="1">
+            <w:hyperlink r:id="rId50" w:history="1">
               <w:r>
                 <w:rPr>
                   <w:rStyle w:val="Hyperlink"/>
@@ -16022,14 +17046,14 @@
           <w:lang w:val="de-DE"/>
         </w:rPr>
       </w:pPr>
-      <w:bookmarkStart w:id="65" w:name="_Toc390184777"/>
+      <w:bookmarkStart w:id="70" w:name="_Toc400114140"/>
       <w:r>
         <w:rPr>
           <w:lang w:val="de-DE"/>
         </w:rPr>
         <w:t>Objekt-Ausdruck</w:t>
       </w:r>
-      <w:bookmarkEnd w:id="65"/>
+      <w:bookmarkEnd w:id="70"/>
     </w:p>
     <w:p>
       <w:pPr>
@@ -16194,14 +17218,14 @@
           <w:lang w:val="de-DE"/>
         </w:rPr>
       </w:pPr>
-      <w:bookmarkStart w:id="66" w:name="_Toc390184778"/>
+      <w:bookmarkStart w:id="71" w:name="_Toc400114141"/>
       <w:r>
         <w:rPr>
           <w:lang w:val="de-DE"/>
         </w:rPr>
         <w:t>Eigene Skriptlogik</w:t>
       </w:r>
-      <w:bookmarkEnd w:id="66"/>
+      <w:bookmarkEnd w:id="71"/>
     </w:p>
     <w:p>
       <w:pPr>
@@ -16231,13 +17255,7 @@
         <w:t>$cs=</w:t>
       </w:r>
       <w:r>
-        <w:rPr>
-          <w:i w:val="0"/>
-        </w:rPr>
-        <w:t>Pfad_zu_einer_C-Sharp-Codedatei.cs</w:t>
-      </w:r>
-      <w:r>
-        <w:t>}</w:t>
+        <w:t>Pfad_zu_einer_C-Sharp-Codedatei.cs}</w:t>
       </w:r>
     </w:p>
     <w:p>
@@ -16333,7 +17351,7 @@
         </w:rPr>
         <w:t xml:space="preserve">Im Repository </w:t>
       </w:r>
-      <w:hyperlink r:id="rId45" w:history="1">
+      <w:hyperlink r:id="rId51" w:history="1">
         <w:r>
           <w:rPr>
             <w:rStyle w:val="Hyperlink"/>
@@ -17611,14 +18629,14 @@
           <w:lang w:val="de-DE"/>
         </w:rPr>
       </w:pPr>
-      <w:bookmarkStart w:id="67" w:name="_Toc390184779"/>
+      <w:bookmarkStart w:id="72" w:name="_Toc400114142"/>
       <w:r>
         <w:rPr>
           <w:lang w:val="de-DE"/>
         </w:rPr>
         <w:t>Testen des Ausdrucks</w:t>
       </w:r>
-      <w:bookmarkEnd w:id="67"/>
+      <w:bookmarkEnd w:id="72"/>
     </w:p>
     <w:p>
       <w:pPr>
@@ -18048,7 +19066,7 @@
                     <pic:cNvPicPr/>
                   </pic:nvPicPr>
                   <pic:blipFill>
-                    <a:blip r:embed="rId46" cstate="print"/>
+                    <a:blip r:embed="rId52" cstate="print"/>
                     <a:stretch>
                       <a:fillRect/>
                     </a:stretch>
@@ -18311,7 +19329,7 @@
       </w:pPr>
     </w:p>
     <w:sectPr>
-      <w:footerReference w:type="default" r:id="rId47"/>
+      <w:footerReference w:type="default" r:id="rId53"/>
       <w:pgSz w:w="12240" w:h="15840"/>
       <w:pgMar w:top="1440" w:right="1440" w:bottom="1440" w:left="1440" w:header="720" w:footer="720" w:gutter="0"/>
       <w:cols w:space="720"/>
@@ -18320,39 +19338,6 @@
     </w:sectPr>
   </w:body>
 </w:document>
-</file>
-
-<file path=word/comments.xml><?xml version="1.0" encoding="utf-8"?>
-<w:comments xmlns:wpc="http://schemas.microsoft.com/office/word/2010/wordprocessingCanvas" xmlns:mc="http://schemas.openxmlformats.org/markup-compatibility/2006" xmlns:o="urn:schemas-microsoft-com:office:office" xmlns:r="http://schemas.openxmlformats.org/officeDocument/2006/relationships" xmlns:m="http://schemas.openxmlformats.org/officeDocument/2006/math" xmlns:v="urn:schemas-microsoft-com:vml" xmlns:wp14="http://schemas.microsoft.com/office/word/2010/wordprocessingDrawing" xmlns:wp="http://schemas.openxmlformats.org/drawingml/2006/wordprocessingDrawing" xmlns:w10="urn:schemas-microsoft-com:office:word" xmlns:w="http://schemas.openxmlformats.org/wordprocessingml/2006/main" xmlns:w14="http://schemas.microsoft.com/office/word/2010/wordml" xmlns:w15="http://schemas.microsoft.com/office/word/2012/wordml" xmlns:wpg="http://schemas.microsoft.com/office/word/2010/wordprocessingGroup" xmlns:wpi="http://schemas.microsoft.com/office/word/2010/wordprocessingInk" xmlns:wne="http://schemas.microsoft.com/office/word/2006/wordml" xmlns:wps="http://schemas.microsoft.com/office/word/2010/wordprocessingShape" mc:Ignorable="w14 w15 wp14">
-  <w:comment w:id="26" w:author="Florian Ritterhoff" w:date="2014-06-20T09:21:00Z" w:initials="FR">
-    <w:p>
-      <w:pPr>
-        <w:pStyle w:val="Kommentartext"/>
-        <w:rPr>
-          <w:lang w:val="de-DE"/>
-        </w:rPr>
-      </w:pPr>
-      <w:r>
-        <w:rPr>
-          <w:rStyle w:val="Kommentarzeichen"/>
-        </w:rPr>
-        <w:annotationRef/>
-      </w:r>
-      <w:r>
-        <w:rPr>
-          <w:lang w:val="de-DE"/>
-        </w:rPr>
-        <w:t xml:space="preserve">Zukunft fraglich… müsste man mal im Forum diskutieren. </w:t>
-      </w:r>
-    </w:p>
-  </w:comment>
-</w:comments>
-</file>
-
-<file path=word/commentsExtended.xml><?xml version="1.0" encoding="utf-8"?>
-<w15:commentsEx xmlns:wpc="http://schemas.microsoft.com/office/word/2010/wordprocessingCanvas" xmlns:mc="http://schemas.openxmlformats.org/markup-compatibility/2006" xmlns:o="urn:schemas-microsoft-com:office:office" xmlns:r="http://schemas.openxmlformats.org/officeDocument/2006/relationships" xmlns:m="http://schemas.openxmlformats.org/officeDocument/2006/math" xmlns:v="urn:schemas-microsoft-com:vml" xmlns:wp14="http://schemas.microsoft.com/office/word/2010/wordprocessingDrawing" xmlns:wp="http://schemas.openxmlformats.org/drawingml/2006/wordprocessingDrawing" xmlns:w10="urn:schemas-microsoft-com:office:word" xmlns:w="http://schemas.openxmlformats.org/wordprocessingml/2006/main" xmlns:w14="http://schemas.microsoft.com/office/word/2010/wordml" xmlns:w15="http://schemas.microsoft.com/office/word/2012/wordml" xmlns:wpg="http://schemas.microsoft.com/office/word/2010/wordprocessingGroup" xmlns:wpi="http://schemas.microsoft.com/office/word/2010/wordprocessingInk" xmlns:wne="http://schemas.microsoft.com/office/word/2006/wordml" xmlns:wps="http://schemas.microsoft.com/office/word/2010/wordprocessingShape" mc:Ignorable="w14 w15 wp14">
-  <w15:commentEx w15:paraId="7EE9A5F8" w15:done="0"/>
-</w15:commentsEx>
 </file>
 
 <file path=word/endnotes.xml><?xml version="1.0" encoding="utf-8"?>
@@ -18435,7 +19420,7 @@
         <w:noProof/>
         <w:lang w:val="de-DE"/>
       </w:rPr>
-      <w:t>31</w:t>
+      <w:t>32</w:t>
     </w:r>
     <w:r>
       <w:fldChar w:fldCharType="end"/>
@@ -18446,29 +19431,15 @@
       </w:rPr>
       <w:t xml:space="preserve"> von </w:t>
     </w:r>
-    <w:r>
-      <w:fldChar w:fldCharType="begin"/>
-    </w:r>
-    <w:r>
-      <w:instrText xml:space="preserve"> NUMPAGES   \* MERGEFORMAT </w:instrText>
-    </w:r>
-    <w:r>
-      <w:fldChar w:fldCharType="separate"/>
-    </w:r>
-    <w:r>
-      <w:rPr>
-        <w:noProof/>
-        <w:lang w:val="de-DE"/>
-      </w:rPr>
-      <w:t>35</w:t>
-    </w:r>
-    <w:r>
-      <w:rPr>
-        <w:noProof/>
-        <w:lang w:val="de-DE"/>
-      </w:rPr>
-      <w:fldChar w:fldCharType="end"/>
-    </w:r>
+    <w:fldSimple w:instr=" NUMPAGES   \* MERGEFORMAT ">
+      <w:r>
+        <w:rPr>
+          <w:noProof/>
+          <w:lang w:val="de-DE"/>
+        </w:rPr>
+        <w:t>38</w:t>
+      </w:r>
+    </w:fldSimple>
   </w:p>
 </w:ftr>
 </file>
@@ -19052,15 +20023,10 @@
   <w:num w:numId="15">
     <w:abstractNumId w:val="2"/>
   </w:num>
+  <w:num w:numId="16">
+    <w:abstractNumId w:val="1"/>
+  </w:num>
 </w:numbering>
-</file>
-
-<file path=word/people.xml><?xml version="1.0" encoding="utf-8"?>
-<w15:people xmlns:wpc="http://schemas.microsoft.com/office/word/2010/wordprocessingCanvas" xmlns:mc="http://schemas.openxmlformats.org/markup-compatibility/2006" xmlns:o="urn:schemas-microsoft-com:office:office" xmlns:r="http://schemas.openxmlformats.org/officeDocument/2006/relationships" xmlns:m="http://schemas.openxmlformats.org/officeDocument/2006/math" xmlns:v="urn:schemas-microsoft-com:vml" xmlns:wp14="http://schemas.microsoft.com/office/word/2010/wordprocessingDrawing" xmlns:wp="http://schemas.openxmlformats.org/drawingml/2006/wordprocessingDrawing" xmlns:w10="urn:schemas-microsoft-com:office:word" xmlns:w="http://schemas.openxmlformats.org/wordprocessingml/2006/main" xmlns:w14="http://schemas.microsoft.com/office/word/2010/wordml" xmlns:w15="http://schemas.microsoft.com/office/word/2012/wordml" xmlns:wpg="http://schemas.microsoft.com/office/word/2010/wordprocessingGroup" xmlns:wpi="http://schemas.microsoft.com/office/word/2010/wordprocessingInk" xmlns:wne="http://schemas.microsoft.com/office/word/2006/wordml" xmlns:wps="http://schemas.microsoft.com/office/word/2010/wordprocessingShape" mc:Ignorable="w14 w15 wp14">
-  <w15:person w15:author="Florian Ritterhoff">
-    <w15:presenceInfo w15:providerId="Windows Live" w15:userId="c21f21c5b6448116"/>
-  </w15:person>
-</w15:people>
 </file>
 
 <file path=word/styles.xml><?xml version="1.0" encoding="utf-8"?>
@@ -20942,7 +21908,7 @@
     <w:basedOn w:val="Hinweis"/>
     <w:link w:val="CodeZchn"/>
     <w:qFormat/>
-    <w:rsid w:val="00AD7A84"/>
+    <w:rsid w:val="00603E13"/>
     <w:pPr>
       <w:pBdr>
         <w:top w:val="dashSmallGap" w:sz="4" w:space="1" w:color="7F7F7F" w:themeColor="text1" w:themeTint="80"/>
@@ -20978,7 +21944,7 @@
     <w:name w:val="Code Zchn"/>
     <w:basedOn w:val="HinweisZchn"/>
     <w:link w:val="Code"/>
-    <w:rsid w:val="00AD7A84"/>
+    <w:rsid w:val="00603E13"/>
     <w:rPr>
       <w:i/>
       <w:color w:val="000000" w:themeColor="text1"/>
@@ -21420,7 +22386,7 @@
 </file>
 
 <file path=customXml/itemProps2.xml><?xml version="1.0" encoding="utf-8"?>
-<ds:datastoreItem xmlns:ds="http://schemas.openxmlformats.org/officeDocument/2006/customXml" ds:itemID="{9A67605A-FF9A-4D69-B86C-24F6070282FD}">
+<ds:datastoreItem xmlns:ds="http://schemas.openxmlformats.org/officeDocument/2006/customXml" ds:itemID="{B5DCF532-C007-4B85-9D34-806C91C70E00}">
   <ds:schemaRefs>
     <ds:schemaRef ds:uri="http://schemas.openxmlformats.org/officeDocument/2006/bibliography"/>
   </ds:schemaRefs>

</xml_diff>

<commit_message>
Updated manual due to new functionality (website, scaling alarmsourceprinter)
</commit_message>
<xml_diff>
--- a/Handbuch AlarmWorkflow.docx
+++ b/Handbuch AlarmWorkflow.docx
@@ -5032,8 +5032,16 @@
         <w:rPr>
           <w:b/>
         </w:rPr>
-        <w:t>Release notes</w:t>
-      </w:r>
+        <w:t xml:space="preserve">Release </w:t>
+      </w:r>
+      <w:proofErr w:type="spellStart"/>
+      <w:r>
+        <w:rPr>
+          <w:b/>
+        </w:rPr>
+        <w:t>notes</w:t>
+      </w:r>
+      <w:proofErr w:type="spellEnd"/>
       <w:r>
         <w:t xml:space="preserve">, die bei jeder Veröffentlichung mit angehängt werden, zu beachten! Fehler, die aus Nichtbeachtung der </w:t>
       </w:r>
@@ -5041,7 +5049,15 @@
         <w:br/>
       </w:r>
       <w:r>
-        <w:t>Release notes entstehen können wir nicht in jedem Fall betreuen.</w:t>
+        <w:t xml:space="preserve">Release </w:t>
+      </w:r>
+      <w:proofErr w:type="spellStart"/>
+      <w:r>
+        <w:t>notes</w:t>
+      </w:r>
+      <w:proofErr w:type="spellEnd"/>
+      <w:r>
+        <w:t xml:space="preserve"> entstehen können wir nicht in jedem Fall betreuen.</w:t>
       </w:r>
     </w:p>
     <w:p>
@@ -5286,12 +5302,21 @@
         </w:rPr>
         <w:t>„</w:t>
       </w:r>
+      <w:proofErr w:type="spellStart"/>
       <w:r>
         <w:rPr>
           <w:b/>
           <w:lang w:val="de-DE"/>
         </w:rPr>
-        <w:t>Install MySQL Products</w:t>
+        <w:t>Install</w:t>
+      </w:r>
+      <w:proofErr w:type="spellEnd"/>
+      <w:r>
+        <w:rPr>
+          <w:b/>
+          <w:lang w:val="de-DE"/>
+        </w:rPr>
+        <w:t xml:space="preserve"> MySQL Products</w:t>
       </w:r>
       <w:r>
         <w:rPr>
@@ -5447,8 +5472,17 @@
           <w:b/>
           <w:lang w:val="de-DE"/>
         </w:rPr>
-        <w:t>Server only</w:t>
-      </w:r>
+        <w:t xml:space="preserve">Server </w:t>
+      </w:r>
+      <w:proofErr w:type="spellStart"/>
+      <w:r>
+        <w:rPr>
+          <w:b/>
+          <w:lang w:val="de-DE"/>
+        </w:rPr>
+        <w:t>only</w:t>
+      </w:r>
+      <w:proofErr w:type="spellEnd"/>
       <w:r>
         <w:rPr>
           <w:b/>
@@ -7602,6 +7636,7 @@
         </w:rPr>
         <w:t xml:space="preserve">Die </w:t>
       </w:r>
+      <w:proofErr w:type="spellStart"/>
       <w:r>
         <w:rPr>
           <w:i/>
@@ -7609,6 +7644,7 @@
         </w:rPr>
         <w:t>Backend.config</w:t>
       </w:r>
+      <w:proofErr w:type="spellEnd"/>
       <w:r>
         <w:rPr>
           <w:lang w:val="de-DE"/>
@@ -7649,9 +7685,17 @@
         <w:rPr>
           <w:lang w:val="de-DE"/>
         </w:rPr>
-        <w:t>Installation von Github</w:t>
+        <w:t xml:space="preserve">Installation von </w:t>
+      </w:r>
+      <w:proofErr w:type="spellStart"/>
+      <w:r>
+        <w:rPr>
+          <w:lang w:val="de-DE"/>
+        </w:rPr>
+        <w:t>Github</w:t>
       </w:r>
       <w:bookmarkEnd w:id="10"/>
+      <w:proofErr w:type="spellEnd"/>
     </w:p>
     <w:p>
       <w:pPr>
@@ -7671,7 +7715,21 @@
         <w:rPr>
           <w:lang w:val="de-DE"/>
         </w:rPr>
-        <w:t>Zur Installation der aktuellen Entwicklungsversion ist das manuelle Erstellen des Sourcecodes notwendig.</w:t>
+        <w:t xml:space="preserve">Zur Installation der aktuellen Entwicklungsversion ist das manuelle Erstellen des </w:t>
+      </w:r>
+      <w:proofErr w:type="spellStart"/>
+      <w:r>
+        <w:rPr>
+          <w:lang w:val="de-DE"/>
+        </w:rPr>
+        <w:t>Sourcecodes</w:t>
+      </w:r>
+      <w:proofErr w:type="spellEnd"/>
+      <w:r>
+        <w:rPr>
+          <w:lang w:val="de-DE"/>
+        </w:rPr>
+        <w:t xml:space="preserve"> notwendig.</w:t>
       </w:r>
     </w:p>
     <w:p>
@@ -7712,7 +7770,21 @@
         <w:rPr>
           <w:lang w:val="de-DE"/>
         </w:rPr>
-        <w:t>Zum Herunterladen empfiehlt es sich die von Github zur Verfügung gestellte Zip Funktion zu verwenden. Diese findet sich hier:</w:t>
+        <w:t xml:space="preserve">Zum Herunterladen empfiehlt es sich die von </w:t>
+      </w:r>
+      <w:proofErr w:type="spellStart"/>
+      <w:r>
+        <w:rPr>
+          <w:lang w:val="de-DE"/>
+        </w:rPr>
+        <w:t>Github</w:t>
+      </w:r>
+      <w:proofErr w:type="spellEnd"/>
+      <w:r>
+        <w:rPr>
+          <w:lang w:val="de-DE"/>
+        </w:rPr>
+        <w:t xml:space="preserve"> zur Verfügung gestellte Zip Funktion zu verwenden. Diese findet sich hier:</w:t>
       </w:r>
     </w:p>
     <w:p>
@@ -7919,7 +7991,21 @@
         <w:rPr>
           <w:lang w:val="de-DE"/>
         </w:rPr>
-        <w:t xml:space="preserve">Die „Einträge“ msbuild bitte durch </w:t>
+        <w:t xml:space="preserve">Die „Einträge“ </w:t>
+      </w:r>
+      <w:proofErr w:type="spellStart"/>
+      <w:r>
+        <w:rPr>
+          <w:lang w:val="de-DE"/>
+        </w:rPr>
+        <w:t>msbuild</w:t>
+      </w:r>
+      <w:proofErr w:type="spellEnd"/>
+      <w:r>
+        <w:rPr>
+          <w:lang w:val="de-DE"/>
+        </w:rPr>
+        <w:t xml:space="preserve"> bitte durch </w:t>
       </w:r>
     </w:p>
     <w:p>
@@ -8021,7 +8107,21 @@
         <w:rPr>
           <w:lang w:val="de-DE"/>
         </w:rPr>
-        <w:t>Nun können Sie die Datei ausführen. Im Anschluss daran finden sich im Ordner Build die gewohnten exe-Dateien.</w:t>
+        <w:t xml:space="preserve">Nun können Sie die Datei ausführen. Im Anschluss daran finden sich im Ordner </w:t>
+      </w:r>
+      <w:proofErr w:type="spellStart"/>
+      <w:r>
+        <w:rPr>
+          <w:lang w:val="de-DE"/>
+        </w:rPr>
+        <w:t>Build</w:t>
+      </w:r>
+      <w:proofErr w:type="spellEnd"/>
+      <w:r>
+        <w:rPr>
+          <w:lang w:val="de-DE"/>
+        </w:rPr>
+        <w:t xml:space="preserve"> die gewohnten exe-Dateien.</w:t>
       </w:r>
     </w:p>
     <w:p>
@@ -8095,20 +8195,42 @@
         <w:rPr>
           <w:lang w:val="de-DE"/>
         </w:rPr>
-        <w:t>Falls Sie regelmäßig eine Version aus Github erstellen möchten empfiehlt es sich die sog. Path Variable anzupassen.</w:t>
-      </w:r>
-    </w:p>
-    <w:p>
-      <w:pPr>
-        <w:rPr>
-          <w:lang w:val="de-DE"/>
-        </w:rPr>
-      </w:pPr>
-      <w:r>
-        <w:rPr>
-          <w:lang w:val="de-DE"/>
-        </w:rPr>
-        <w:t>Öfffnen Sie hierzu die Eigenschaften des Computers:</w:t>
+        <w:t xml:space="preserve">Falls Sie regelmäßig eine Version aus </w:t>
+      </w:r>
+      <w:proofErr w:type="spellStart"/>
+      <w:r>
+        <w:rPr>
+          <w:lang w:val="de-DE"/>
+        </w:rPr>
+        <w:t>Github</w:t>
+      </w:r>
+      <w:proofErr w:type="spellEnd"/>
+      <w:r>
+        <w:rPr>
+          <w:lang w:val="de-DE"/>
+        </w:rPr>
+        <w:t xml:space="preserve"> erstellen möchten empfiehlt es sich die sog. Path Variable anzupassen.</w:t>
+      </w:r>
+    </w:p>
+    <w:p>
+      <w:pPr>
+        <w:rPr>
+          <w:lang w:val="de-DE"/>
+        </w:rPr>
+      </w:pPr>
+      <w:proofErr w:type="spellStart"/>
+      <w:r>
+        <w:rPr>
+          <w:lang w:val="de-DE"/>
+        </w:rPr>
+        <w:t>Öfffnen</w:t>
+      </w:r>
+      <w:proofErr w:type="spellEnd"/>
+      <w:r>
+        <w:rPr>
+          <w:lang w:val="de-DE"/>
+        </w:rPr>
+        <w:t xml:space="preserve"> Sie hierzu die Eigenschaften des Computers:</w:t>
       </w:r>
     </w:p>
     <w:p>
@@ -8287,7 +8409,23 @@
           <w:rStyle w:val="CodeZchn"/>
           <w:lang w:val="en-US"/>
         </w:rPr>
-        <w:t>„;C:\Windows\Microsoft.NET\Framework\v4.0.30319\“</w:t>
+        <w:t>„</w:t>
+      </w:r>
+      <w:proofErr w:type="gramStart"/>
+      <w:r>
+        <w:rPr>
+          <w:rStyle w:val="CodeZchn"/>
+          <w:lang w:val="en-US"/>
+        </w:rPr>
+        <w:t>;C</w:t>
+      </w:r>
+      <w:proofErr w:type="gramEnd"/>
+      <w:r>
+        <w:rPr>
+          <w:rStyle w:val="CodeZchn"/>
+          <w:lang w:val="en-US"/>
+        </w:rPr>
+        <w:t>:\Windows\Microsoft.NET\Framework\v4.0.30319\“</w:t>
       </w:r>
     </w:p>
     <w:p>
@@ -8438,24 +8576,40 @@
       <w:pPr>
         <w:pStyle w:val="Code"/>
       </w:pPr>
+      <w:proofErr w:type="spellStart"/>
       <w:r>
         <w:t>Backend</w:t>
       </w:r>
       <w:r>
         <w:t>.config</w:t>
       </w:r>
-    </w:p>
-    <w:p>
-      <w:pPr>
-        <w:rPr>
-          <w:lang w:val="de-DE"/>
-        </w:rPr>
-      </w:pPr>
-      <w:r>
-        <w:rPr>
-          <w:lang w:val="de-DE"/>
-        </w:rPr>
-        <w:t>Den MySql Benutzernamen und das dazugehörige Passwort zu hinterlegen.</w:t>
+      <w:proofErr w:type="spellEnd"/>
+    </w:p>
+    <w:p>
+      <w:pPr>
+        <w:rPr>
+          <w:lang w:val="de-DE"/>
+        </w:rPr>
+      </w:pPr>
+      <w:r>
+        <w:rPr>
+          <w:lang w:val="de-DE"/>
+        </w:rPr>
+        <w:t xml:space="preserve">Den </w:t>
+      </w:r>
+      <w:proofErr w:type="spellStart"/>
+      <w:r>
+        <w:rPr>
+          <w:lang w:val="de-DE"/>
+        </w:rPr>
+        <w:t>MySql</w:t>
+      </w:r>
+      <w:proofErr w:type="spellEnd"/>
+      <w:r>
+        <w:rPr>
+          <w:lang w:val="de-DE"/>
+        </w:rPr>
+        <w:t xml:space="preserve"> Benutzernamen und das dazugehörige Passwort zu hinterlegen.</w:t>
       </w:r>
     </w:p>
     <w:p>
@@ -10163,7 +10317,15 @@
               <w:cnfStyle w:val="000000100000" w:firstRow="0" w:lastRow="0" w:firstColumn="0" w:lastColumn="0" w:oddVBand="0" w:evenVBand="0" w:oddHBand="1" w:evenHBand="0" w:firstRowFirstColumn="0" w:firstRowLastColumn="0" w:lastRowFirstColumn="0" w:lastRowLastColumn="0"/>
             </w:pPr>
             <w:r>
-              <w:t>Alarm an Liste 16, dann bitte eine 16 eintragenAlarm an Gruppe 25, dann bitte +25 eintragen</w:t>
+              <w:t xml:space="preserve">Alarm an Liste 16, dann bitte eine 16 </w:t>
+            </w:r>
+            <w:proofErr w:type="spellStart"/>
+            <w:r>
+              <w:t>eintragenAlarm</w:t>
+            </w:r>
+            <w:proofErr w:type="spellEnd"/>
+            <w:r>
+              <w:t xml:space="preserve"> an Gruppe 25, dann bitte +25 eintragen</w:t>
             </w:r>
           </w:p>
         </w:tc>
@@ -10356,12 +10518,14 @@
       <w:r>
         <w:t xml:space="preserve"> als </w:t>
       </w:r>
+      <w:proofErr w:type="spellStart"/>
       <w:r>
         <w:rPr>
           <w:b/>
         </w:rPr>
         <w:t>tif</w:t>
       </w:r>
+      <w:proofErr w:type="spellEnd"/>
       <w:r>
         <w:t xml:space="preserve">-Datei - empfange Faxe vom </w:t>
       </w:r>
@@ -10601,7 +10765,21 @@
                 <w:lang w:val="de-DE"/>
               </w:rPr>
               <w:lastRenderedPageBreak/>
-              <w:t>zeichnis von Alarmworkflow befindet.</w:t>
+              <w:t xml:space="preserve">zeichnis von </w:t>
+            </w:r>
+            <w:proofErr w:type="spellStart"/>
+            <w:r>
+              <w:rPr>
+                <w:lang w:val="de-DE"/>
+              </w:rPr>
+              <w:t>Alarmworkflow</w:t>
+            </w:r>
+            <w:proofErr w:type="spellEnd"/>
+            <w:r>
+              <w:rPr>
+                <w:lang w:val="de-DE"/>
+              </w:rPr>
+              <w:t xml:space="preserve"> befindet.</w:t>
             </w:r>
           </w:p>
           <w:p>
@@ -11308,12 +11486,14 @@
                 <w:lang w:val="de-DE"/>
               </w:rPr>
             </w:pPr>
+            <w:proofErr w:type="spellStart"/>
             <w:r>
               <w:rPr>
                 <w:lang w:val="de-DE"/>
               </w:rPr>
               <w:t>Anhangname</w:t>
             </w:r>
+            <w:proofErr w:type="spellEnd"/>
           </w:p>
         </w:tc>
         <w:tc>
@@ -11370,16 +11550,7 @@
           <w:highlight w:val="yellow"/>
           <w:lang w:val="de-DE"/>
         </w:rPr>
-        <w:t>TO</w:t>
-      </w:r>
-      <w:bookmarkStart w:id="30" w:name="_GoBack"/>
-      <w:bookmarkEnd w:id="30"/>
-      <w:r>
-        <w:rPr>
-          <w:highlight w:val="yellow"/>
-          <w:lang w:val="de-DE"/>
-        </w:rPr>
-        <w:t>DO: Zusammenhang mit SMS-App</w:t>
+        <w:t>TODO: Zusammenhang mit SMS-App</w:t>
       </w:r>
       <w:r>
         <w:rPr>
@@ -11557,7 +11728,7 @@
           <w:lang w:val="de-DE"/>
         </w:rPr>
       </w:pPr>
-      <w:bookmarkStart w:id="31" w:name="_Toc400114111"/>
+      <w:bookmarkStart w:id="30" w:name="_Toc400114111"/>
       <w:r>
         <w:rPr>
           <w:lang w:val="de-DE"/>
@@ -11565,89 +11736,89 @@
         <w:lastRenderedPageBreak/>
         <w:t>Backend</w:t>
       </w:r>
+      <w:bookmarkEnd w:id="30"/>
+    </w:p>
+    <w:p>
+      <w:pPr>
+        <w:pStyle w:val="berschrift2"/>
+        <w:rPr>
+          <w:lang w:val="de-DE"/>
+        </w:rPr>
+      </w:pPr>
+      <w:bookmarkStart w:id="31" w:name="_Toc400114112"/>
+      <w:r>
+        <w:rPr>
+          <w:lang w:val="de-DE"/>
+        </w:rPr>
+        <w:t>Engine</w:t>
+      </w:r>
       <w:bookmarkEnd w:id="31"/>
     </w:p>
     <w:p>
       <w:pPr>
+        <w:rPr>
+          <w:lang w:val="de-DE"/>
+        </w:rPr>
+      </w:pPr>
+      <w:r>
+        <w:rPr>
+          <w:lang w:val="de-DE"/>
+        </w:rPr>
+        <w:t>Hier finden Sie die Möglichkeit die Aufgaben und die Alarmquellen zu (de)aktiveren.</w:t>
+      </w:r>
+    </w:p>
+    <w:p>
+      <w:pPr>
+        <w:rPr>
+          <w:lang w:val="de-DE"/>
+        </w:rPr>
+      </w:pPr>
+      <w:r>
+        <w:rPr>
+          <w:lang w:val="de-DE"/>
+        </w:rPr>
+        <w:t>Des Weiteren</w:t>
+      </w:r>
+      <w:r>
+        <w:rPr>
+          <w:lang w:val="de-DE"/>
+        </w:rPr>
+        <w:t xml:space="preserve"> findet sich hier eine Einstellung um doppelte Alarme zu unterbinden. Dies wird anhand der Einsatznummer erkannt.</w:t>
+      </w:r>
+    </w:p>
+    <w:p>
+      <w:pPr>
         <w:pStyle w:val="berschrift2"/>
         <w:rPr>
           <w:lang w:val="de-DE"/>
         </w:rPr>
       </w:pPr>
-      <w:bookmarkStart w:id="32" w:name="_Toc400114112"/>
-      <w:r>
-        <w:rPr>
-          <w:lang w:val="de-DE"/>
-        </w:rPr>
-        <w:t>Engine</w:t>
+      <w:bookmarkStart w:id="32" w:name="_Toc400114113"/>
+      <w:r>
+        <w:rPr>
+          <w:lang w:val="de-DE"/>
+        </w:rPr>
+        <w:t>Verwaltung</w:t>
       </w:r>
       <w:bookmarkEnd w:id="32"/>
     </w:p>
     <w:p>
       <w:pPr>
-        <w:rPr>
-          <w:lang w:val="de-DE"/>
-        </w:rPr>
-      </w:pPr>
-      <w:r>
-        <w:rPr>
-          <w:lang w:val="de-DE"/>
-        </w:rPr>
-        <w:t>Hier finden Sie die Möglichkeit die Aufgaben und die Alarmquellen zu (de)aktiveren.</w:t>
-      </w:r>
-    </w:p>
-    <w:p>
-      <w:pPr>
-        <w:rPr>
-          <w:lang w:val="de-DE"/>
-        </w:rPr>
-      </w:pPr>
-      <w:r>
-        <w:rPr>
-          <w:lang w:val="de-DE"/>
-        </w:rPr>
-        <w:t>Des Weiteren</w:t>
-      </w:r>
-      <w:r>
-        <w:rPr>
-          <w:lang w:val="de-DE"/>
-        </w:rPr>
-        <w:t xml:space="preserve"> findet sich hier eine Einstellung um doppelte Alarme zu unterbinden. Dies wird anhand der Einsatznummer erkannt.</w:t>
-      </w:r>
-    </w:p>
-    <w:p>
-      <w:pPr>
-        <w:pStyle w:val="berschrift2"/>
-        <w:rPr>
-          <w:lang w:val="de-DE"/>
-        </w:rPr>
-      </w:pPr>
-      <w:bookmarkStart w:id="33" w:name="_Toc400114113"/>
-      <w:r>
-        <w:rPr>
-          <w:lang w:val="de-DE"/>
-        </w:rPr>
-        <w:t>Verwaltung</w:t>
-      </w:r>
+        <w:pStyle w:val="berschrift3"/>
+        <w:rPr>
+          <w:lang w:val="de-DE"/>
+        </w:rPr>
+      </w:pPr>
+      <w:bookmarkStart w:id="33" w:name="_Einsatzmittelkonfiguration"/>
+      <w:bookmarkStart w:id="34" w:name="_Toc400114114"/>
       <w:bookmarkEnd w:id="33"/>
-    </w:p>
-    <w:p>
-      <w:pPr>
-        <w:pStyle w:val="berschrift3"/>
-        <w:rPr>
-          <w:lang w:val="de-DE"/>
-        </w:rPr>
-      </w:pPr>
-      <w:bookmarkStart w:id="34" w:name="_Einsatzmittelkonfiguration"/>
-      <w:bookmarkStart w:id="35" w:name="_Toc400114114"/>
+      <w:r>
+        <w:rPr>
+          <w:lang w:val="de-DE"/>
+        </w:rPr>
+        <w:t>Einsatzmittelkonfiguration</w:t>
+      </w:r>
       <w:bookmarkEnd w:id="34"/>
-      <w:r>
-        <w:rPr>
-          <w:lang w:val="de-DE"/>
-        </w:rPr>
-        <w:t>Einsatzmittelkonfiguration</w:t>
-      </w:r>
-      <w:bookmarkEnd w:id="35"/>
     </w:p>
     <w:p>
       <w:pPr>
@@ -11984,18 +12155,20 @@
                 <w:lang w:val="de-DE"/>
               </w:rPr>
             </w:pPr>
-            <w:r>
-              <w:rPr>
-                <w:lang w:val="de-DE"/>
-              </w:rPr>
-              <w:t>Eine Aufteilung ist notwendig, um die Erkennungssicherheit im Pro</w:t>
-            </w:r>
+          </w:p>
+          <w:p>
+            <w:pPr>
+              <w:cnfStyle w:val="000000000000" w:firstRow="0" w:lastRow="0" w:firstColumn="0" w:lastColumn="0" w:oddVBand="0" w:evenVBand="0" w:oddHBand="0" w:evenHBand="0" w:firstRowFirstColumn="0" w:firstRowLastColumn="0" w:lastRowFirstColumn="0" w:lastRowLastColumn="0"/>
+              <w:rPr>
+                <w:lang w:val="de-DE"/>
+              </w:rPr>
+            </w:pPr>
             <w:r>
               <w:rPr>
                 <w:lang w:val="de-DE"/>
               </w:rPr>
               <w:lastRenderedPageBreak/>
-              <w:t>gramm zu steigern.</w:t>
+              <w:t>Eine Aufteilung ist notwendig, um die Erkennungssicherheit im Programm zu steigern.</w:t>
             </w:r>
           </w:p>
         </w:tc>
@@ -12056,11 +12229,19 @@
                 <w:lang w:val="de-DE"/>
               </w:rPr>
             </w:pPr>
-            <w:r>
-              <w:rPr>
-                <w:lang w:val="de-DE"/>
-              </w:rPr>
-              <w:t>Bildpfad (Server)</w:t>
+            <w:proofErr w:type="spellStart"/>
+            <w:r>
+              <w:rPr>
+                <w:lang w:val="de-DE"/>
+              </w:rPr>
+              <w:t>Bildpfad</w:t>
+            </w:r>
+            <w:proofErr w:type="spellEnd"/>
+            <w:r>
+              <w:rPr>
+                <w:lang w:val="de-DE"/>
+              </w:rPr>
+              <w:t xml:space="preserve"> (Server)</w:t>
             </w:r>
           </w:p>
         </w:tc>
@@ -12183,62 +12364,62 @@
           <w:lang w:val="de-DE"/>
         </w:rPr>
       </w:pPr>
-      <w:bookmarkStart w:id="36" w:name="_Toc400114115"/>
+      <w:bookmarkStart w:id="35" w:name="_Toc400114115"/>
       <w:r>
         <w:rPr>
           <w:lang w:val="de-DE"/>
         </w:rPr>
         <w:t>Aufgaben</w:t>
       </w:r>
+      <w:bookmarkEnd w:id="35"/>
+    </w:p>
+    <w:p>
+      <w:pPr>
+        <w:rPr>
+          <w:lang w:val="de-DE"/>
+        </w:rPr>
+      </w:pPr>
+      <w:r>
+        <w:rPr>
+          <w:lang w:val="de-DE"/>
+        </w:rPr>
+        <w:t>AlarmWorkflow verfügt über eine Vielzahl von verschiedenen Aufgaben, welche nach Alarmeingang ausgeführt werden können.</w:t>
+      </w:r>
+    </w:p>
+    <w:p>
+      <w:pPr>
+        <w:rPr>
+          <w:lang w:val="de-DE"/>
+        </w:rPr>
+      </w:pPr>
+      <w:r>
+        <w:rPr>
+          <w:lang w:val="de-DE"/>
+        </w:rPr>
+        <w:t>Diese Aufgaben sollen im Folgenden kurz beschrieben und erklärt werden.</w:t>
+      </w:r>
+    </w:p>
+    <w:p>
+      <w:pPr>
+        <w:pStyle w:val="berschrift2"/>
+        <w:rPr>
+          <w:lang w:val="de-DE"/>
+        </w:rPr>
+      </w:pPr>
+      <w:bookmarkStart w:id="36" w:name="_Ref388634881"/>
+      <w:bookmarkStart w:id="37" w:name="_Ref388634896"/>
+      <w:bookmarkStart w:id="38" w:name="_Ref388634955"/>
+      <w:bookmarkStart w:id="39" w:name="_Toc400114116"/>
+      <w:r>
+        <w:rPr>
+          <w:lang w:val="de-DE"/>
+        </w:rPr>
+        <w:t>Alarmdetails-Druck</w:t>
+      </w:r>
       <w:bookmarkEnd w:id="36"/>
-    </w:p>
-    <w:p>
-      <w:pPr>
-        <w:rPr>
-          <w:lang w:val="de-DE"/>
-        </w:rPr>
-      </w:pPr>
-      <w:r>
-        <w:rPr>
-          <w:lang w:val="de-DE"/>
-        </w:rPr>
-        <w:t>AlarmWorkflow verfügt über eine Vielzahl von verschiedenen Aufgaben, welche nach Alarmeingang ausgeführt werden können.</w:t>
-      </w:r>
-    </w:p>
-    <w:p>
-      <w:pPr>
-        <w:rPr>
-          <w:lang w:val="de-DE"/>
-        </w:rPr>
-      </w:pPr>
-      <w:r>
-        <w:rPr>
-          <w:lang w:val="de-DE"/>
-        </w:rPr>
-        <w:t>Diese Aufgaben sollen im Folgenden kurz beschrieben und erklärt werden.</w:t>
-      </w:r>
-    </w:p>
-    <w:p>
-      <w:pPr>
-        <w:pStyle w:val="berschrift2"/>
-        <w:rPr>
-          <w:lang w:val="de-DE"/>
-        </w:rPr>
-      </w:pPr>
-      <w:bookmarkStart w:id="37" w:name="_Ref388634881"/>
-      <w:bookmarkStart w:id="38" w:name="_Ref388634896"/>
-      <w:bookmarkStart w:id="39" w:name="_Ref388634955"/>
-      <w:bookmarkStart w:id="40" w:name="_Toc400114116"/>
-      <w:r>
-        <w:rPr>
-          <w:lang w:val="de-DE"/>
-        </w:rPr>
-        <w:t>Alarmdetails-Druck</w:t>
-      </w:r>
       <w:bookmarkEnd w:id="37"/>
       <w:bookmarkEnd w:id="38"/>
       <w:bookmarkEnd w:id="39"/>
-      <w:bookmarkEnd w:id="40"/>
     </w:p>
     <w:p>
       <w:pPr>
@@ -12456,14 +12637,14 @@
           <w:lang w:val="de-DE"/>
         </w:rPr>
       </w:pPr>
-      <w:bookmarkStart w:id="41" w:name="_Toc400114117"/>
+      <w:bookmarkStart w:id="40" w:name="_Toc400114117"/>
       <w:r>
         <w:rPr>
           <w:lang w:val="de-DE"/>
         </w:rPr>
         <w:t>Alarmquellendruck</w:t>
       </w:r>
-      <w:bookmarkEnd w:id="41"/>
+      <w:bookmarkEnd w:id="40"/>
     </w:p>
     <w:p>
       <w:pPr>
@@ -12488,6 +12669,12 @@
           <w:lang w:val="de-DE"/>
         </w:rPr>
         <w:t xml:space="preserve"> Fax auf definierten Druckwegen auszudrucken. </w:t>
+      </w:r>
+      <w:r>
+        <w:rPr>
+          <w:lang w:val="de-DE"/>
+        </w:rPr>
+        <w:t xml:space="preserve">Das Fax wird auf das Standardpapierformat des Druckers skaliert um das Fehlen von Informationen durch abgeschnittene Texte zu verhindern. </w:t>
       </w:r>
     </w:p>
     <w:tbl>
@@ -12605,14 +12792,15 @@
           <w:lang w:val="de-DE"/>
         </w:rPr>
       </w:pPr>
-      <w:bookmarkStart w:id="42" w:name="_Toc400114118"/>
-      <w:r>
-        <w:rPr>
-          <w:lang w:val="de-DE"/>
-        </w:rPr>
+      <w:bookmarkStart w:id="41" w:name="_Toc400114118"/>
+      <w:r>
+        <w:rPr>
+          <w:lang w:val="de-DE"/>
+        </w:rPr>
+        <w:lastRenderedPageBreak/>
         <w:t>Display Wake-Up</w:t>
       </w:r>
-      <w:bookmarkEnd w:id="42"/>
+      <w:bookmarkEnd w:id="41"/>
     </w:p>
     <w:p>
       <w:pPr>
@@ -12657,7 +12845,6 @@
               <w:rPr>
                 <w:lang w:val="de-DE"/>
               </w:rPr>
-              <w:lastRenderedPageBreak/>
               <w:t>Einstellung</w:t>
             </w:r>
           </w:p>
@@ -12830,14 +13017,14 @@
           <w:lang w:val="de-DE"/>
         </w:rPr>
       </w:pPr>
-      <w:bookmarkStart w:id="43" w:name="_Toc400114119"/>
+      <w:bookmarkStart w:id="42" w:name="_Toc400114119"/>
       <w:r>
         <w:rPr>
           <w:lang w:val="de-DE"/>
         </w:rPr>
         <w:t>eAlarm</w:t>
       </w:r>
-      <w:bookmarkEnd w:id="43"/>
+      <w:bookmarkEnd w:id="42"/>
     </w:p>
     <w:p>
       <w:pPr>
@@ -13233,26 +13420,40 @@
           <w:lang w:val="de-DE"/>
         </w:rPr>
       </w:pPr>
-      <w:bookmarkStart w:id="44" w:name="_Toc400114120"/>
+      <w:bookmarkStart w:id="43" w:name="_Toc400114120"/>
       <w:r>
         <w:rPr>
           <w:lang w:val="de-DE"/>
         </w:rPr>
         <w:t>Einsatzdateiexporter</w:t>
       </w:r>
-      <w:bookmarkEnd w:id="44"/>
-    </w:p>
-    <w:p>
-      <w:pPr>
-        <w:rPr>
-          <w:lang w:val="de-DE"/>
-        </w:rPr>
-      </w:pPr>
-      <w:r>
-        <w:rPr>
-          <w:lang w:val="de-DE"/>
-        </w:rPr>
-        <w:t>Dieser Job ermöglicht den Export der Einsatzinformationen für Drittprogramme wie z.B. den AlarmMonitor oder das Programm EVA.</w:t>
+      <w:bookmarkEnd w:id="43"/>
+    </w:p>
+    <w:p>
+      <w:pPr>
+        <w:rPr>
+          <w:lang w:val="de-DE"/>
+        </w:rPr>
+      </w:pPr>
+      <w:r>
+        <w:rPr>
+          <w:lang w:val="de-DE"/>
+        </w:rPr>
+        <w:t xml:space="preserve">Dieser Job ermöglicht den Export der Einsatzinformationen für Drittprogramme wie z.B. den </w:t>
+      </w:r>
+      <w:proofErr w:type="spellStart"/>
+      <w:r>
+        <w:rPr>
+          <w:lang w:val="de-DE"/>
+        </w:rPr>
+        <w:t>AlarmMonitor</w:t>
+      </w:r>
+      <w:proofErr w:type="spellEnd"/>
+      <w:r>
+        <w:rPr>
+          <w:lang w:val="de-DE"/>
+        </w:rPr>
+        <w:t xml:space="preserve"> oder das Programm EVA.</w:t>
       </w:r>
     </w:p>
     <w:tbl>
@@ -13401,14 +13602,14 @@
           <w:lang w:val="de-DE"/>
         </w:rPr>
       </w:pPr>
-      <w:bookmarkStart w:id="45" w:name="_Toc400114121"/>
+      <w:bookmarkStart w:id="44" w:name="_Toc400114121"/>
       <w:r>
         <w:rPr>
           <w:lang w:val="de-DE"/>
         </w:rPr>
         <w:t>E-Mail-Versand</w:t>
       </w:r>
-      <w:bookmarkEnd w:id="45"/>
+      <w:bookmarkEnd w:id="44"/>
     </w:p>
     <w:p>
       <w:pPr>
@@ -13518,6 +13719,7 @@
               <w:rPr>
                 <w:lang w:val="de-DE"/>
               </w:rPr>
+              <w:lastRenderedPageBreak/>
               <w:t>Hostname</w:t>
             </w:r>
           </w:p>
@@ -13659,7 +13861,6 @@
               <w:rPr>
                 <w:lang w:val="de-DE"/>
               </w:rPr>
-              <w:lastRenderedPageBreak/>
               <w:t>Passwort</w:t>
             </w:r>
           </w:p>
@@ -13982,14 +14183,14 @@
           <w:lang w:val="de-DE"/>
         </w:rPr>
       </w:pPr>
-      <w:bookmarkStart w:id="46" w:name="_Toc400114122"/>
+      <w:bookmarkStart w:id="45" w:name="_Toc400114122"/>
       <w:r>
         <w:rPr>
           <w:lang w:val="de-DE"/>
         </w:rPr>
         <w:t>Externe Schleifeninfos</w:t>
       </w:r>
-      <w:bookmarkEnd w:id="46"/>
+      <w:bookmarkEnd w:id="45"/>
     </w:p>
     <w:p>
       <w:pPr>
@@ -14212,14 +14413,14 @@
           <w:lang w:val="de-DE"/>
         </w:rPr>
       </w:pPr>
-      <w:bookmarkStart w:id="47" w:name="_Toc400114123"/>
+      <w:bookmarkStart w:id="46" w:name="_Toc400114123"/>
       <w:r>
         <w:rPr>
           <w:lang w:val="de-DE"/>
         </w:rPr>
         <w:t>Integration mit Drittprogrammen</w:t>
       </w:r>
-      <w:bookmarkEnd w:id="47"/>
+      <w:bookmarkEnd w:id="46"/>
     </w:p>
     <w:p>
       <w:pPr>
@@ -14282,11 +14483,19 @@
           <w:lang w:val="en-US"/>
         </w:rPr>
       </w:pPr>
+      <w:proofErr w:type="gramStart"/>
       <w:r>
         <w:rPr>
           <w:lang w:val="en-US"/>
         </w:rPr>
-        <w:t>echo %1;%date% %time% &gt;&gt; {FILE_PATH}</w:t>
+        <w:t>echo</w:t>
+      </w:r>
+      <w:proofErr w:type="gramEnd"/>
+      <w:r>
+        <w:rPr>
+          <w:lang w:val="en-US"/>
+        </w:rPr>
+        <w:t xml:space="preserve"> %1;%date% %time% &gt;&gt; {FILE_PATH}</w:t>
       </w:r>
     </w:p>
     <w:p>
@@ -14296,26 +14505,54 @@
           <w:lang w:val="de-DE"/>
         </w:rPr>
       </w:pPr>
-      <w:bookmarkStart w:id="48" w:name="_Toc400114124"/>
+      <w:bookmarkStart w:id="47" w:name="_Toc400114124"/>
       <w:r>
         <w:rPr>
           <w:lang w:val="de-DE"/>
         </w:rPr>
         <w:t>Push-Versand</w:t>
       </w:r>
-      <w:bookmarkEnd w:id="48"/>
-    </w:p>
-    <w:p>
-      <w:pPr>
-        <w:rPr>
-          <w:lang w:val="de-DE"/>
-        </w:rPr>
-      </w:pPr>
-      <w:r>
-        <w:rPr>
-          <w:lang w:val="de-DE"/>
-        </w:rPr>
-        <w:t xml:space="preserve">Diese Aufgabe ermöglicht den Versand der Einsatzdaten über die Push-Anbieter Prowl und NotifyMyAndroid. </w:t>
+      <w:bookmarkEnd w:id="47"/>
+    </w:p>
+    <w:p>
+      <w:pPr>
+        <w:rPr>
+          <w:lang w:val="de-DE"/>
+        </w:rPr>
+      </w:pPr>
+      <w:r>
+        <w:rPr>
+          <w:lang w:val="de-DE"/>
+        </w:rPr>
+        <w:t xml:space="preserve">Diese Aufgabe ermöglicht den Versand der Einsatzdaten über die Push-Anbieter </w:t>
+      </w:r>
+      <w:proofErr w:type="spellStart"/>
+      <w:r>
+        <w:rPr>
+          <w:lang w:val="de-DE"/>
+        </w:rPr>
+        <w:t>Prowl</w:t>
+      </w:r>
+      <w:proofErr w:type="spellEnd"/>
+      <w:r>
+        <w:rPr>
+          <w:lang w:val="de-DE"/>
+        </w:rPr>
+        <w:t xml:space="preserve"> und </w:t>
+      </w:r>
+      <w:proofErr w:type="spellStart"/>
+      <w:r>
+        <w:rPr>
+          <w:lang w:val="de-DE"/>
+        </w:rPr>
+        <w:t>NotifyMyAndroid</w:t>
+      </w:r>
+      <w:proofErr w:type="spellEnd"/>
+      <w:r>
+        <w:rPr>
+          <w:lang w:val="de-DE"/>
+        </w:rPr>
+        <w:t xml:space="preserve">. </w:t>
       </w:r>
       <w:r>
         <w:rPr>
@@ -14354,6 +14591,7 @@
               <w:rPr>
                 <w:lang w:val="de-DE"/>
               </w:rPr>
+              <w:lastRenderedPageBreak/>
               <w:t>Einstellung</w:t>
             </w:r>
           </w:p>
@@ -14430,15 +14668,14 @@
           <w:lang w:val="de-DE"/>
         </w:rPr>
       </w:pPr>
-      <w:bookmarkStart w:id="49" w:name="_Toc400114125"/>
-      <w:r>
-        <w:rPr>
-          <w:lang w:val="de-DE"/>
-        </w:rPr>
-        <w:lastRenderedPageBreak/>
+      <w:bookmarkStart w:id="48" w:name="_Toc400114125"/>
+      <w:r>
+        <w:rPr>
+          <w:lang w:val="de-DE"/>
+        </w:rPr>
         <w:t>SMS-Versand</w:t>
       </w:r>
-      <w:bookmarkEnd w:id="49"/>
+      <w:bookmarkEnd w:id="48"/>
     </w:p>
     <w:p>
       <w:pPr>
@@ -14482,7 +14719,35 @@
         <w:rPr>
           <w:lang w:val="de-DE"/>
         </w:rPr>
-        <w:t xml:space="preserve"> sms77, RettAlarm und GroupAlarm zur Verfügung.</w:t>
+        <w:t xml:space="preserve"> sms77, </w:t>
+      </w:r>
+      <w:proofErr w:type="spellStart"/>
+      <w:r>
+        <w:rPr>
+          <w:lang w:val="de-DE"/>
+        </w:rPr>
+        <w:t>RettAlarm</w:t>
+      </w:r>
+      <w:proofErr w:type="spellEnd"/>
+      <w:r>
+        <w:rPr>
+          <w:lang w:val="de-DE"/>
+        </w:rPr>
+        <w:t xml:space="preserve"> und </w:t>
+      </w:r>
+      <w:proofErr w:type="spellStart"/>
+      <w:r>
+        <w:rPr>
+          <w:lang w:val="de-DE"/>
+        </w:rPr>
+        <w:t>GroupAlarm</w:t>
+      </w:r>
+      <w:proofErr w:type="spellEnd"/>
+      <w:r>
+        <w:rPr>
+          <w:lang w:val="de-DE"/>
+        </w:rPr>
+        <w:t xml:space="preserve"> zur Verfügung.</w:t>
       </w:r>
     </w:p>
     <w:p>
@@ -14851,46 +15116,46 @@
           <w:lang w:val="de-DE"/>
         </w:rPr>
       </w:pPr>
-      <w:bookmarkStart w:id="50" w:name="_Toc400114126"/>
+      <w:bookmarkStart w:id="49" w:name="_Toc400114126"/>
       <w:r>
         <w:rPr>
           <w:lang w:val="de-DE"/>
         </w:rPr>
         <w:t>ASP.Net Website</w:t>
       </w:r>
+      <w:bookmarkEnd w:id="49"/>
+    </w:p>
+    <w:p>
+      <w:pPr>
+        <w:pStyle w:val="berschrift2"/>
+        <w:rPr>
+          <w:lang w:val="de-DE"/>
+        </w:rPr>
+      </w:pPr>
+      <w:bookmarkStart w:id="50" w:name="_Toc400114127"/>
+      <w:r>
+        <w:rPr>
+          <w:lang w:val="de-DE"/>
+        </w:rPr>
+        <w:t>Installation</w:t>
+      </w:r>
       <w:bookmarkEnd w:id="50"/>
     </w:p>
     <w:p>
       <w:pPr>
-        <w:pStyle w:val="berschrift2"/>
-        <w:rPr>
-          <w:lang w:val="de-DE"/>
-        </w:rPr>
-      </w:pPr>
-      <w:bookmarkStart w:id="51" w:name="_Toc400114127"/>
-      <w:r>
-        <w:rPr>
-          <w:lang w:val="de-DE"/>
-        </w:rPr>
-        <w:t>Installation</w:t>
+        <w:pStyle w:val="berschrift3"/>
+        <w:rPr>
+          <w:lang w:val="de-DE"/>
+        </w:rPr>
+      </w:pPr>
+      <w:bookmarkStart w:id="51" w:name="_Toc400114128"/>
+      <w:r>
+        <w:rPr>
+          <w:lang w:val="de-DE"/>
+        </w:rPr>
+        <w:t>Installation des IIS - Servers</w:t>
       </w:r>
       <w:bookmarkEnd w:id="51"/>
-    </w:p>
-    <w:p>
-      <w:pPr>
-        <w:pStyle w:val="berschrift3"/>
-        <w:rPr>
-          <w:lang w:val="de-DE"/>
-        </w:rPr>
-      </w:pPr>
-      <w:bookmarkStart w:id="52" w:name="_Toc400114128"/>
-      <w:r>
-        <w:rPr>
-          <w:lang w:val="de-DE"/>
-        </w:rPr>
-        <w:t>Installation des IIS - Servers</w:t>
-      </w:r>
-      <w:bookmarkEnd w:id="52"/>
     </w:p>
     <w:p>
       <w:pPr>
@@ -15262,12 +15527,14 @@
         </w:rPr>
         <w:t>–</w:t>
       </w:r>
+      <w:proofErr w:type="spellStart"/>
       <w:r>
         <w:rPr>
           <w:lang w:val="en-US"/>
         </w:rPr>
         <w:t>i</w:t>
       </w:r>
+      <w:proofErr w:type="spellEnd"/>
     </w:p>
     <w:p>
       <w:pPr>
@@ -15276,14 +15543,14 @@
           <w:lang w:val="de-DE"/>
         </w:rPr>
       </w:pPr>
-      <w:bookmarkStart w:id="53" w:name="_Toc400114129"/>
+      <w:bookmarkStart w:id="52" w:name="_Toc400114129"/>
       <w:r>
         <w:rPr>
           <w:lang w:val="de-DE"/>
         </w:rPr>
         <w:t>Installation der Website</w:t>
       </w:r>
-      <w:bookmarkEnd w:id="53"/>
+      <w:bookmarkEnd w:id="52"/>
     </w:p>
     <w:p>
       <w:pPr>
@@ -15492,7 +15759,7 @@
           <w:lang w:val="de-DE"/>
         </w:rPr>
       </w:pPr>
-      <w:bookmarkStart w:id="54" w:name="_Toc400114130"/>
+      <w:bookmarkStart w:id="53" w:name="_Toc400114130"/>
       <w:r>
         <w:rPr>
           <w:lang w:val="de-DE"/>
@@ -15500,7 +15767,7 @@
         <w:lastRenderedPageBreak/>
         <w:t>Konfiguration</w:t>
       </w:r>
-      <w:bookmarkEnd w:id="54"/>
+      <w:bookmarkEnd w:id="53"/>
     </w:p>
     <w:p>
       <w:pPr>
@@ -15521,172 +15788,249 @@
         </w:rPr>
         <w:t> </w:t>
       </w:r>
-      <w:bookmarkStart w:id="55" w:name="_Toc400114131"/>
+      <w:bookmarkStart w:id="54" w:name="_Toc400114131"/>
       <w:r>
         <w:rPr>
           <w:lang w:val="de-DE"/>
         </w:rPr>
         <w:t>32-bit Modus aktivieren</w:t>
       </w:r>
+      <w:bookmarkEnd w:id="54"/>
+    </w:p>
+    <w:p>
+      <w:pPr>
+        <w:pStyle w:val="Hinweis"/>
+      </w:pPr>
+      <w:r>
+        <w:t xml:space="preserve">Sollten Sie ein Windows 7 64bit o.ä. installiert haben </w:t>
+      </w:r>
+      <w:r>
+        <w:t>ist der folgende Schritt</w:t>
+      </w:r>
+      <w:r>
+        <w:t xml:space="preserve"> für Sie au</w:t>
+      </w:r>
+      <w:r>
+        <w:t>s</w:t>
+      </w:r>
+      <w:r>
+        <w:t>zuführen. Andere User können diesen Schritt überspringen.</w:t>
+      </w:r>
+    </w:p>
+    <w:p>
+      <w:pPr>
+        <w:rPr>
+          <w:lang w:val="de-DE"/>
+        </w:rPr>
+      </w:pPr>
+      <w:r>
+        <w:rPr>
+          <w:lang w:val="de-DE"/>
+        </w:rPr>
+        <w:t>Aufgrund der Tatsache, dass AlarmWorkflow al seine 32bit Anwendung ausgeliefert wird muss in den Einstellungen des IIS der 32bit Modus.</w:t>
+      </w:r>
+    </w:p>
+    <w:p>
+      <w:pPr>
+        <w:rPr>
+          <w:lang w:val="de-DE"/>
+        </w:rPr>
+      </w:pPr>
+      <w:r>
+        <w:rPr>
+          <w:lang w:val="de-DE"/>
+        </w:rPr>
+        <w:t xml:space="preserve">Dazu öffnen </w:t>
+      </w:r>
+      <w:r>
+        <w:rPr>
+          <w:lang w:val="de-DE"/>
+        </w:rPr>
+        <w:t xml:space="preserve">Sie die den </w:t>
+      </w:r>
+      <w:r>
+        <w:rPr>
+          <w:b/>
+          <w:lang w:val="de-DE"/>
+        </w:rPr>
+        <w:t>Internet</w:t>
+      </w:r>
+      <w:r>
+        <w:rPr>
+          <w:b/>
+          <w:lang w:val="de-DE"/>
+        </w:rPr>
+        <w:t>informationsdienste</w:t>
+      </w:r>
+      <w:r>
+        <w:rPr>
+          <w:b/>
+          <w:lang w:val="de-DE"/>
+        </w:rPr>
+        <w:t xml:space="preserve"> (IIS) –Manager. </w:t>
+      </w:r>
+      <w:r>
+        <w:rPr>
+          <w:lang w:val="de-DE"/>
+        </w:rPr>
+        <w:t>Dies</w:t>
+      </w:r>
+      <w:r>
+        <w:rPr>
+          <w:b/>
+          <w:lang w:val="de-DE"/>
+        </w:rPr>
+        <w:t xml:space="preserve"> </w:t>
+      </w:r>
+      <w:r>
+        <w:rPr>
+          <w:lang w:val="de-DE"/>
+        </w:rPr>
+        <w:t>kann wahlweise über das Startmenü erfolgen oder über die Eingabeaufforderung mit dem Befehl</w:t>
+      </w:r>
+      <w:r>
+        <w:rPr>
+          <w:lang w:val="de-DE"/>
+        </w:rPr>
+        <w:t>:</w:t>
+      </w:r>
+    </w:p>
+    <w:p>
+      <w:pPr>
+        <w:pStyle w:val="Code"/>
+        <w:rPr>
+          <w:lang w:val="en-US"/>
+        </w:rPr>
+      </w:pPr>
+      <w:proofErr w:type="gramStart"/>
+      <w:r>
+        <w:rPr>
+          <w:lang w:val="en-US"/>
+        </w:rPr>
+        <w:t>mmc</w:t>
+      </w:r>
+      <w:proofErr w:type="gramEnd"/>
+      <w:r>
+        <w:rPr>
+          <w:lang w:val="en-US"/>
+        </w:rPr>
+        <w:t xml:space="preserve"> %</w:t>
+      </w:r>
+      <w:proofErr w:type="spellStart"/>
+      <w:r>
+        <w:rPr>
+          <w:lang w:val="en-US"/>
+        </w:rPr>
+        <w:t>systemroot</w:t>
+      </w:r>
+      <w:proofErr w:type="spellEnd"/>
+      <w:r>
+        <w:rPr>
+          <w:lang w:val="en-US"/>
+        </w:rPr>
+        <w:t>%\system32\</w:t>
+      </w:r>
+      <w:proofErr w:type="spellStart"/>
+      <w:r>
+        <w:rPr>
+          <w:lang w:val="en-US"/>
+        </w:rPr>
+        <w:t>inetsrv</w:t>
+      </w:r>
+      <w:proofErr w:type="spellEnd"/>
+      <w:r>
+        <w:rPr>
+          <w:lang w:val="en-US"/>
+        </w:rPr>
+        <w:t>\</w:t>
+      </w:r>
+      <w:proofErr w:type="spellStart"/>
+      <w:r>
+        <w:rPr>
+          <w:lang w:val="en-US"/>
+        </w:rPr>
+        <w:t>iis.msc</w:t>
+      </w:r>
+      <w:proofErr w:type="spellEnd"/>
+    </w:p>
+    <w:p>
+      <w:pPr>
+        <w:rPr>
+          <w:lang w:val="de-DE"/>
+        </w:rPr>
+      </w:pPr>
+      <w:r>
+        <w:rPr>
+          <w:lang w:val="de-DE"/>
+        </w:rPr>
+        <w:t xml:space="preserve">oder mittels </w:t>
+      </w:r>
+    </w:p>
+    <w:p>
+      <w:pPr>
+        <w:pStyle w:val="Code"/>
+        <w:rPr>
+          <w:lang w:val="en-US"/>
+        </w:rPr>
+      </w:pPr>
+      <w:bookmarkStart w:id="55" w:name="_GoBack"/>
       <w:bookmarkEnd w:id="55"/>
-    </w:p>
-    <w:p>
-      <w:pPr>
-        <w:pStyle w:val="Hinweis"/>
-      </w:pPr>
-      <w:r>
-        <w:t xml:space="preserve">Sollten Sie ein Windows 7 64bit o.ä. installiert haben </w:t>
-      </w:r>
-      <w:r>
-        <w:t>ist der folgende Schritt</w:t>
-      </w:r>
-      <w:r>
-        <w:t xml:space="preserve"> für Sie au</w:t>
-      </w:r>
-      <w:r>
-        <w:t>s</w:t>
-      </w:r>
-      <w:r>
-        <w:t>zuführen. Andere User können diesen Schritt überspringen.</w:t>
-      </w:r>
-    </w:p>
-    <w:p>
-      <w:pPr>
-        <w:rPr>
-          <w:lang w:val="de-DE"/>
-        </w:rPr>
-      </w:pPr>
-      <w:r>
-        <w:rPr>
-          <w:lang w:val="de-DE"/>
-        </w:rPr>
-        <w:t>Aufgrund der Tatsache, dass AlarmWorkflow al seine 32bit Anwendung ausgeliefert wird muss in den Einstellungen des IIS der 32bit Modus.</w:t>
-      </w:r>
-    </w:p>
-    <w:p>
-      <w:pPr>
-        <w:rPr>
-          <w:lang w:val="de-DE"/>
-        </w:rPr>
-      </w:pPr>
-      <w:r>
-        <w:rPr>
-          <w:lang w:val="de-DE"/>
-        </w:rPr>
-        <w:t xml:space="preserve">Dazu öffnen </w:t>
-      </w:r>
-      <w:r>
-        <w:rPr>
-          <w:lang w:val="de-DE"/>
-        </w:rPr>
-        <w:t xml:space="preserve">Sie die den </w:t>
+      <w:proofErr w:type="spellStart"/>
+      <w:r>
+        <w:rPr>
+          <w:lang w:val="en-US"/>
+        </w:rPr>
+        <w:t>inetmgr</w:t>
+      </w:r>
+      <w:proofErr w:type="spellEnd"/>
+    </w:p>
+    <w:p>
+      <w:pPr>
+        <w:rPr>
+          <w:lang w:val="de-DE"/>
+        </w:rPr>
+      </w:pPr>
+      <w:r>
+        <w:rPr>
+          <w:lang w:val="de-DE"/>
+        </w:rPr>
+        <w:t xml:space="preserve">In dem nun geöffneten Fenster navigieren Sie bitte zu den </w:t>
       </w:r>
       <w:r>
         <w:rPr>
           <w:b/>
           <w:lang w:val="de-DE"/>
         </w:rPr>
-        <w:t>Internet</w:t>
+        <w:t>Anwendungspools</w:t>
+      </w:r>
+      <w:r>
+        <w:rPr>
+          <w:lang w:val="de-DE"/>
+        </w:rPr>
+        <w:t xml:space="preserve"> und wählen im </w:t>
       </w:r>
       <w:r>
         <w:rPr>
           <w:b/>
           <w:lang w:val="de-DE"/>
         </w:rPr>
-        <w:t>informationsdienste</w:t>
-      </w:r>
+        <w:t>Kontextmenu</w:t>
+      </w:r>
+      <w:r>
+        <w:rPr>
+          <w:lang w:val="de-DE"/>
+        </w:rPr>
+        <w:t xml:space="preserve"> des “</w:t>
+      </w:r>
+      <w:proofErr w:type="spellStart"/>
       <w:r>
         <w:rPr>
           <w:b/>
           <w:lang w:val="de-DE"/>
         </w:rPr>
-        <w:t xml:space="preserve"> (IIS) –Manager. </w:t>
-      </w:r>
-      <w:r>
-        <w:rPr>
-          <w:lang w:val="de-DE"/>
-        </w:rPr>
-        <w:t>Dies</w:t>
-      </w:r>
-      <w:r>
-        <w:rPr>
-          <w:b/>
-          <w:lang w:val="de-DE"/>
-        </w:rPr>
-        <w:t xml:space="preserve"> </w:t>
-      </w:r>
-      <w:r>
-        <w:rPr>
-          <w:lang w:val="de-DE"/>
-        </w:rPr>
-        <w:t>kann wahlweise über das Startmenü erfolgen oder über die Eingabeaufforderung mit dem Befehl</w:t>
-      </w:r>
-      <w:r>
-        <w:rPr>
-          <w:lang w:val="de-DE"/>
-        </w:rPr>
-        <w:t>:</w:t>
-      </w:r>
-    </w:p>
-    <w:p>
-      <w:pPr>
-        <w:pStyle w:val="Code"/>
-        <w:rPr>
-          <w:lang w:val="en-US"/>
-        </w:rPr>
-      </w:pPr>
-      <w:r>
-        <w:rPr>
-          <w:lang w:val="en-US"/>
-        </w:rPr>
-        <w:t>mmc %systemroot%\system32\inetsrv\iis.msc</w:t>
-      </w:r>
-    </w:p>
-    <w:p>
-      <w:pPr>
-        <w:rPr>
-          <w:lang w:val="de-DE"/>
-        </w:rPr>
-      </w:pPr>
-      <w:r>
-        <w:rPr>
-          <w:lang w:val="de-DE"/>
-        </w:rPr>
-        <w:t xml:space="preserve">In dem nun geöffneten Fenster navigieren Sie bitte zu den </w:t>
-      </w:r>
-      <w:r>
-        <w:rPr>
-          <w:b/>
-          <w:lang w:val="de-DE"/>
-        </w:rPr>
-        <w:t>Anwendungspools</w:t>
-      </w:r>
-      <w:r>
-        <w:rPr>
-          <w:lang w:val="de-DE"/>
-        </w:rPr>
-        <w:t xml:space="preserve"> und wählen im </w:t>
-      </w:r>
-      <w:r>
-        <w:rPr>
-          <w:b/>
-          <w:lang w:val="de-DE"/>
-        </w:rPr>
-        <w:t>Kontextmenu</w:t>
-      </w:r>
-      <w:r>
-        <w:rPr>
-          <w:lang w:val="de-DE"/>
-        </w:rPr>
-        <w:t xml:space="preserve"> des “</w:t>
-      </w:r>
-      <w:r>
-        <w:rPr>
-          <w:b/>
-          <w:lang w:val="de-DE"/>
-        </w:rPr>
         <w:t>DefaultAppPool</w:t>
       </w:r>
+      <w:proofErr w:type="spellEnd"/>
       <w:r>
         <w:rPr>
           <w:lang w:val="de-DE"/>
@@ -16000,8 +16344,16 @@
         <w:rPr>
           <w:lang w:val="de-DE"/>
         </w:rPr>
-        <w:t>, PSPad</w:t>
-      </w:r>
+        <w:t xml:space="preserve">, </w:t>
+      </w:r>
+      <w:proofErr w:type="spellStart"/>
+      <w:r>
+        <w:rPr>
+          <w:lang w:val="de-DE"/>
+        </w:rPr>
+        <w:t>PSPad</w:t>
+      </w:r>
+      <w:proofErr w:type="spellEnd"/>
       <w:r>
         <w:rPr>
           <w:lang w:val="de-DE"/>
@@ -16025,6 +16377,7 @@
     <w:p>
       <w:pPr>
         <w:pStyle w:val="Code"/>
+        <w:ind w:left="0" w:right="0"/>
         <w:rPr>
           <w:lang w:val="en-US"/>
         </w:rPr>
@@ -16033,12 +16386,13 @@
         <w:rPr>
           <w:lang w:val="en-US"/>
         </w:rPr>
-        <w:t>@using AlarmWorkflow.Website.Reports</w:t>
+        <w:t>@{</w:t>
       </w:r>
     </w:p>
     <w:p>
       <w:pPr>
         <w:pStyle w:val="Code"/>
+        <w:ind w:left="0" w:right="0"/>
         <w:rPr>
           <w:lang w:val="en-US"/>
         </w:rPr>
@@ -16047,12 +16401,27 @@
         <w:rPr>
           <w:lang w:val="en-US"/>
         </w:rPr>
-        <w:t>@{</w:t>
+        <w:t xml:space="preserve">    Layout = "</w:t>
+      </w:r>
+      <w:proofErr w:type="spellStart"/>
+      <w:r>
+        <w:rPr>
+          <w:lang w:val="en-US"/>
+        </w:rPr>
+        <w:t>IndexLayout.cshtml</w:t>
+      </w:r>
+      <w:proofErr w:type="spellEnd"/>
+      <w:r>
+        <w:rPr>
+          <w:lang w:val="en-US"/>
+        </w:rPr>
+        <w:t>";</w:t>
       </w:r>
     </w:p>
     <w:p>
       <w:pPr>
         <w:pStyle w:val="Code"/>
+        <w:ind w:left="0" w:right="0"/>
         <w:rPr>
           <w:lang w:val="en-US"/>
         </w:rPr>
@@ -16061,48 +16430,95 @@
         <w:rPr>
           <w:lang w:val="en-US"/>
         </w:rPr>
-        <w:t xml:space="preserve">    Layout = "IndexLayout.cshtml";</w:t>
+        <w:t xml:space="preserve">    </w:t>
+      </w:r>
+      <w:proofErr w:type="spellStart"/>
+      <w:r>
+        <w:rPr>
+          <w:lang w:val="en-US"/>
+        </w:rPr>
+        <w:t>ViewBag.Title</w:t>
+      </w:r>
+      <w:proofErr w:type="spellEnd"/>
+      <w:r>
+        <w:rPr>
+          <w:lang w:val="en-US"/>
+        </w:rPr>
+        <w:t xml:space="preserve"> = "</w:t>
+      </w:r>
+      <w:proofErr w:type="spellStart"/>
+      <w:r>
+        <w:rPr>
+          <w:lang w:val="en-US"/>
+        </w:rPr>
+        <w:t>Alarmanzeige</w:t>
+      </w:r>
+      <w:proofErr w:type="spellEnd"/>
+      <w:r>
+        <w:rPr>
+          <w:lang w:val="en-US"/>
+        </w:rPr>
+        <w:t>";</w:t>
       </w:r>
     </w:p>
     <w:p>
       <w:pPr>
         <w:pStyle w:val="Code"/>
+        <w:ind w:left="0" w:right="0"/>
         <w:rPr>
           <w:lang w:val="en-US"/>
         </w:rPr>
       </w:pPr>
-      <w:r>
+    </w:p>
+    <w:p>
+      <w:pPr>
+        <w:pStyle w:val="Code"/>
+        <w:ind w:left="0" w:right="0"/>
         <w:rPr>
           <w:lang w:val="en-US"/>
         </w:rPr>
-        <w:t xml:space="preserve">    ViewBag.Title = "Alarmanzeige";</w:t>
+      </w:pPr>
+      <w:r>
+        <w:rPr>
+          <w:lang w:val="en-US"/>
+        </w:rPr>
+        <w:t xml:space="preserve">    </w:t>
+      </w:r>
+      <w:proofErr w:type="spellStart"/>
+      <w:proofErr w:type="gramStart"/>
+      <w:r>
+        <w:rPr>
+          <w:lang w:val="en-US"/>
+        </w:rPr>
+        <w:t>var</w:t>
+      </w:r>
+      <w:proofErr w:type="spellEnd"/>
+      <w:proofErr w:type="gramEnd"/>
+      <w:r>
+        <w:rPr>
+          <w:lang w:val="en-US"/>
+        </w:rPr>
+        <w:t xml:space="preserve"> </w:t>
+      </w:r>
+      <w:proofErr w:type="spellStart"/>
+      <w:r>
+        <w:rPr>
+          <w:lang w:val="en-US"/>
+        </w:rPr>
+        <w:t>config</w:t>
+      </w:r>
+      <w:proofErr w:type="spellEnd"/>
+      <w:r>
+        <w:rPr>
+          <w:lang w:val="en-US"/>
+        </w:rPr>
+        <w:t xml:space="preserve"> = AlarmWorkflow.Website.Reports.Areas.Display.Models.WebsiteConfiguration.Instance;</w:t>
       </w:r>
     </w:p>
     <w:p>
       <w:pPr>
         <w:pStyle w:val="Code"/>
-        <w:rPr>
-          <w:lang w:val="en-US"/>
-        </w:rPr>
-      </w:pPr>
-    </w:p>
-    <w:p>
-      <w:pPr>
-        <w:pStyle w:val="Code"/>
-        <w:rPr>
-          <w:lang w:val="en-US"/>
-        </w:rPr>
-      </w:pPr>
-      <w:r>
-        <w:rPr>
-          <w:lang w:val="en-US"/>
-        </w:rPr>
-        <w:t xml:space="preserve">    var config = WebsiteConfiguration.Instance;</w:t>
-      </w:r>
-    </w:p>
-    <w:p>
-      <w:pPr>
-        <w:pStyle w:val="Code"/>
+        <w:ind w:left="0" w:right="0"/>
       </w:pPr>
       <w:r>
         <w:t>}</w:t>
@@ -16181,6 +16597,112 @@
           <w:lang w:val="de-DE"/>
         </w:rPr>
         <w:t>fe zu erhalten.</w:t>
+      </w:r>
+    </w:p>
+    <w:p>
+      <w:pPr>
+        <w:rPr>
+          <w:lang w:val="de-DE"/>
+        </w:rPr>
+      </w:pPr>
+      <w:r>
+        <w:rPr>
+          <w:lang w:val="de-DE"/>
+        </w:rPr>
+        <w:t xml:space="preserve">Des Weiteren ist es ab der Version 0.9.8 möglich mehrere getrennte Ansichten zu erstellen. Hierzu kopieren Sie am einfachsten die Datei </w:t>
+      </w:r>
+      <w:proofErr w:type="spellStart"/>
+      <w:r>
+        <w:rPr>
+          <w:lang w:val="de-DE"/>
+        </w:rPr>
+        <w:t>Index.cshtml</w:t>
+      </w:r>
+      <w:proofErr w:type="spellEnd"/>
+      <w:r>
+        <w:rPr>
+          <w:lang w:val="de-DE"/>
+        </w:rPr>
+        <w:t xml:space="preserve"> und benennen die Kopie ein z.B. </w:t>
+      </w:r>
+      <w:proofErr w:type="spellStart"/>
+      <w:r>
+        <w:rPr>
+          <w:lang w:val="de-DE"/>
+        </w:rPr>
+        <w:t>HLF.cshtml</w:t>
+      </w:r>
+      <w:proofErr w:type="spellEnd"/>
+      <w:r>
+        <w:rPr>
+          <w:lang w:val="de-DE"/>
+        </w:rPr>
+        <w:t xml:space="preserve"> um.</w:t>
+      </w:r>
+      <w:r>
+        <w:rPr>
+          <w:lang w:val="de-DE"/>
+        </w:rPr>
+        <w:br/>
+        <w:t xml:space="preserve">In der erstellten Kopie können Sie nun die gewünschten Änderungen vornehmen. </w:t>
+      </w:r>
+    </w:p>
+    <w:p>
+      <w:pPr>
+        <w:rPr>
+          <w:lang w:val="de-DE"/>
+        </w:rPr>
+      </w:pPr>
+      <w:r>
+        <w:rPr>
+          <w:lang w:val="de-DE"/>
+        </w:rPr>
+        <w:t>Für den Aufruf der neuen Seite verwenden Sie den neuen Dateinamen. Anstelle von z.B.:</w:t>
+      </w:r>
+    </w:p>
+    <w:p>
+      <w:pPr>
+        <w:rPr>
+          <w:lang w:val="de-DE"/>
+        </w:rPr>
+      </w:pPr>
+      <w:hyperlink r:id="rId48" w:history="1">
+        <w:r>
+          <w:rPr>
+            <w:rStyle w:val="Hyperlink"/>
+            <w:lang w:val="de-DE"/>
+          </w:rPr>
+          <w:t>http://localhost/Display/Alarm/</w:t>
+        </w:r>
+      </w:hyperlink>
+      <w:r>
+        <w:rPr>
+          <w:lang w:val="de-DE"/>
+        </w:rPr>
+        <w:t xml:space="preserve"> verwenden Sie nun </w:t>
+      </w:r>
+      <w:hyperlink r:id="rId49" w:history="1">
+        <w:r>
+          <w:rPr>
+            <w:rStyle w:val="Hyperlink"/>
+            <w:lang w:val="de-DE"/>
+          </w:rPr>
+          <w:t>http://localhost/Display/Alarm/</w:t>
+        </w:r>
+        <w:r>
+          <w:rPr>
+            <w:rStyle w:val="Hyperlink"/>
+            <w:b/>
+            <w:lang w:val="de-DE"/>
+          </w:rPr>
+          <w:t>Index/HLF</w:t>
+        </w:r>
+      </w:hyperlink>
+      <w:r>
+        <w:rPr>
+          <w:lang w:val="de-DE"/>
+        </w:rPr>
+        <w:t>. Entsprechend ist der Aufruf mit weiteren Unterseiten möglich.</w:t>
       </w:r>
     </w:p>
     <w:p>
@@ -16251,9 +16773,9 @@
           <w:lang w:val="de-DE"/>
         </w:rPr>
       </w:pPr>
-      <w:bookmarkStart w:id="62" w:name="_Toc390184435"/>
-      <w:bookmarkStart w:id="63" w:name="_Ref390184441"/>
-      <w:bookmarkStart w:id="64" w:name="_Toc400114135"/>
+      <w:bookmarkStart w:id="62" w:name="_Toc400114135"/>
+      <w:bookmarkStart w:id="63" w:name="_Toc390184435"/>
+      <w:bookmarkStart w:id="64" w:name="_Ref390184441"/>
       <w:r>
         <w:rPr>
           <w:rFonts w:eastAsiaTheme="minorEastAsia"/>
@@ -16268,7 +16790,7 @@
         </w:rPr>
         <w:t>herunterladen und installiere</w:t>
       </w:r>
-      <w:bookmarkEnd w:id="64"/>
+      <w:bookmarkEnd w:id="62"/>
     </w:p>
     <w:p>
       <w:pPr>
@@ -16315,7 +16837,7 @@
         </w:rPr>
         <w:t xml:space="preserve">App unter </w:t>
       </w:r>
-      <w:hyperlink r:id="rId48" w:history="1">
+      <w:hyperlink r:id="rId50" w:history="1">
         <w:r>
           <w:rPr>
             <w:rStyle w:val="Hyperlink"/>
@@ -16380,8 +16902,9 @@
           <w:szCs w:val="22"/>
           <w:lang w:val="de-DE"/>
         </w:rPr>
-        <w:t>der von KameradIn</w:t>
-      </w:r>
+        <w:t xml:space="preserve">der von </w:t>
+      </w:r>
+      <w:proofErr w:type="spellStart"/>
       <w:r>
         <w:rPr>
           <w:rFonts w:asciiTheme="minorHAnsi" w:eastAsiaTheme="minorEastAsia" w:hAnsiTheme="minorHAnsi" w:cstheme="minorBidi"/>
@@ -16393,8 +16916,9 @@
           <w:szCs w:val="22"/>
           <w:lang w:val="de-DE"/>
         </w:rPr>
-        <w:t xml:space="preserve"> schicken lassen</w:t>
-      </w:r>
+        <w:t>KameradIn</w:t>
+      </w:r>
+      <w:proofErr w:type="spellEnd"/>
       <w:r>
         <w:rPr>
           <w:rFonts w:asciiTheme="minorHAnsi" w:eastAsiaTheme="minorEastAsia" w:hAnsiTheme="minorHAnsi" w:cstheme="minorBidi"/>
@@ -16406,7 +16930,7 @@
           <w:szCs w:val="22"/>
           <w:lang w:val="de-DE"/>
         </w:rPr>
-        <w:t xml:space="preserve"> (z.B. via Mail). </w:t>
+        <w:t xml:space="preserve"> schicken lassen</w:t>
       </w:r>
       <w:r>
         <w:rPr>
@@ -16419,7 +16943,7 @@
           <w:szCs w:val="22"/>
           <w:lang w:val="de-DE"/>
         </w:rPr>
-        <w:t>Die</w:t>
+        <w:t xml:space="preserve"> (z.B. via Mail). </w:t>
       </w:r>
       <w:r>
         <w:rPr>
@@ -16432,7 +16956,7 @@
           <w:szCs w:val="22"/>
           <w:lang w:val="de-DE"/>
         </w:rPr>
-        <w:t xml:space="preserve"> soeben heruntergeladene</w:t>
+        <w:t>Die</w:t>
       </w:r>
       <w:r>
         <w:rPr>
@@ -16445,7 +16969,7 @@
           <w:szCs w:val="22"/>
           <w:lang w:val="de-DE"/>
         </w:rPr>
-        <w:t xml:space="preserve"> Datei Ealarm.apk mit einem Dateimanager(z.B</w:t>
+        <w:t xml:space="preserve"> soeben heruntergeladene</w:t>
       </w:r>
       <w:r>
         <w:rPr>
@@ -16458,8 +16982,9 @@
           <w:szCs w:val="22"/>
           <w:lang w:val="de-DE"/>
         </w:rPr>
-        <w:t>.</w:t>
-      </w:r>
+        <w:t xml:space="preserve"> Datei </w:t>
+      </w:r>
+      <w:proofErr w:type="spellStart"/>
       <w:r>
         <w:rPr>
           <w:rFonts w:asciiTheme="minorHAnsi" w:eastAsiaTheme="minorEastAsia" w:hAnsiTheme="minorHAnsi" w:cstheme="minorBidi"/>
@@ -16471,8 +16996,9 @@
           <w:szCs w:val="22"/>
           <w:lang w:val="de-DE"/>
         </w:rPr>
-        <w:t xml:space="preserve"> ES Datei Ex</w:t>
-      </w:r>
+        <w:t>Ealarm.apk</w:t>
+      </w:r>
+      <w:proofErr w:type="spellEnd"/>
       <w:r>
         <w:rPr>
           <w:rFonts w:asciiTheme="minorHAnsi" w:eastAsiaTheme="minorEastAsia" w:hAnsiTheme="minorHAnsi" w:cstheme="minorBidi"/>
@@ -16484,7 +17010,7 @@
           <w:szCs w:val="22"/>
           <w:lang w:val="de-DE"/>
         </w:rPr>
-        <w:t xml:space="preserve">plorer) öffnen und installieren. </w:t>
+        <w:t xml:space="preserve"> mit einem Dateimanager(z.B</w:t>
       </w:r>
       <w:r>
         <w:rPr>
@@ -16497,7 +17023,7 @@
           <w:szCs w:val="22"/>
           <w:lang w:val="de-DE"/>
         </w:rPr>
-        <w:t>Falls eine Sicherheitswarnung kommt zuerst in den Einstellungen unsichere Quellen zulassen.</w:t>
+        <w:t>.</w:t>
       </w:r>
       <w:r>
         <w:rPr>
@@ -16510,7 +17036,7 @@
           <w:szCs w:val="22"/>
           <w:lang w:val="de-DE"/>
         </w:rPr>
-        <w:t xml:space="preserve"> </w:t>
+        <w:t xml:space="preserve"> ES Datei Ex</w:t>
       </w:r>
       <w:r>
         <w:rPr>
@@ -16523,7 +17049,7 @@
           <w:szCs w:val="22"/>
           <w:lang w:val="de-DE"/>
         </w:rPr>
-        <w:t xml:space="preserve">(Einstellungen </w:t>
+        <w:t xml:space="preserve">plorer) öffnen und installieren. </w:t>
       </w:r>
       <w:r>
         <w:rPr>
@@ -16536,7 +17062,7 @@
           <w:szCs w:val="22"/>
           <w:lang w:val="de-DE"/>
         </w:rPr>
-        <w:sym w:font="Wingdings" w:char="F0E0"/>
+        <w:t>Falls eine Sicherheitswarnung kommt zuerst in den Einstellungen unsichere Quellen zulassen.</w:t>
       </w:r>
       <w:r>
         <w:rPr>
@@ -16549,7 +17075,7 @@
           <w:szCs w:val="22"/>
           <w:lang w:val="de-DE"/>
         </w:rPr>
-        <w:t xml:space="preserve"> Sicherheit </w:t>
+        <w:t xml:space="preserve"> </w:t>
       </w:r>
       <w:r>
         <w:rPr>
@@ -16562,7 +17088,7 @@
           <w:szCs w:val="22"/>
           <w:lang w:val="de-DE"/>
         </w:rPr>
-        <w:sym w:font="Wingdings" w:char="F0E0"/>
+        <w:t xml:space="preserve">(Einstellungen </w:t>
       </w:r>
       <w:r>
         <w:rPr>
@@ -16575,6 +17101,45 @@
           <w:szCs w:val="22"/>
           <w:lang w:val="de-DE"/>
         </w:rPr>
+        <w:sym w:font="Wingdings" w:char="F0E0"/>
+      </w:r>
+      <w:r>
+        <w:rPr>
+          <w:rFonts w:asciiTheme="minorHAnsi" w:eastAsiaTheme="minorEastAsia" w:hAnsiTheme="minorHAnsi" w:cstheme="minorBidi"/>
+          <w:b w:val="0"/>
+          <w:bCs w:val="0"/>
+          <w:smallCaps w:val="0"/>
+          <w:color w:val="auto"/>
+          <w:sz w:val="22"/>
+          <w:szCs w:val="22"/>
+          <w:lang w:val="de-DE"/>
+        </w:rPr>
+        <w:t xml:space="preserve"> Sicherheit </w:t>
+      </w:r>
+      <w:r>
+        <w:rPr>
+          <w:rFonts w:asciiTheme="minorHAnsi" w:eastAsiaTheme="minorEastAsia" w:hAnsiTheme="minorHAnsi" w:cstheme="minorBidi"/>
+          <w:b w:val="0"/>
+          <w:bCs w:val="0"/>
+          <w:smallCaps w:val="0"/>
+          <w:color w:val="auto"/>
+          <w:sz w:val="22"/>
+          <w:szCs w:val="22"/>
+          <w:lang w:val="de-DE"/>
+        </w:rPr>
+        <w:sym w:font="Wingdings" w:char="F0E0"/>
+      </w:r>
+      <w:r>
+        <w:rPr>
+          <w:rFonts w:asciiTheme="minorHAnsi" w:eastAsiaTheme="minorEastAsia" w:hAnsiTheme="minorHAnsi" w:cstheme="minorBidi"/>
+          <w:b w:val="0"/>
+          <w:bCs w:val="0"/>
+          <w:smallCaps w:val="0"/>
+          <w:color w:val="auto"/>
+          <w:sz w:val="22"/>
+          <w:szCs w:val="22"/>
+          <w:lang w:val="de-DE"/>
+        </w:rPr>
         <w:t xml:space="preserve"> „Installation von Apps aus unbekannten Quellen zulassen“)</w:t>
       </w:r>
       <w:bookmarkEnd w:id="65"/>
@@ -16621,8 +17186,8 @@
         </w:rPr>
         <w:t>Diese ist in der App unter „Einstellungen“ -&gt; GCM-ID zu finden, mit einem Klick wird diese in die Zwischenablage kopiert</w:t>
       </w:r>
-      <w:bookmarkEnd w:id="62"/>
       <w:bookmarkEnd w:id="63"/>
+      <w:bookmarkEnd w:id="64"/>
       <w:r>
         <w:rPr>
           <w:lang w:val="de-DE"/>
@@ -16866,10 +17431,24 @@
             <w:pPr>
               <w:cnfStyle w:val="000000100000" w:firstRow="0" w:lastRow="0" w:firstColumn="0" w:lastColumn="0" w:oddVBand="0" w:evenVBand="0" w:oddHBand="1" w:evenHBand="0" w:firstRowFirstColumn="0" w:firstRowLastColumn="0" w:lastRowFirstColumn="0" w:lastRowLastColumn="0"/>
             </w:pPr>
-            <w:r>
-              <w:t xml:space="preserve">Abkürzung für </w:t>
+            <w:proofErr w:type="spellStart"/>
+            <w:r>
+              <w:t>Abkürzung</w:t>
+            </w:r>
+            <w:proofErr w:type="spellEnd"/>
+            <w:r>
+              <w:t xml:space="preserve"> </w:t>
+            </w:r>
+            <w:proofErr w:type="spellStart"/>
+            <w:r>
+              <w:t>für</w:t>
+            </w:r>
+            <w:proofErr w:type="spellEnd"/>
+            <w:r>
+              <w:t xml:space="preserve"> </w:t>
             </w:r>
             <w:hyperlink w:anchor="_Einsatzmittelkonfiguration" w:history="1">
+              <w:proofErr w:type="spellStart"/>
               <w:r>
                 <w:rPr>
                   <w:rStyle w:val="Hyperlink"/>
@@ -16877,6 +17456,7 @@
                 </w:rPr>
                 <w:t>Einsatzmittelkonfiguration</w:t>
               </w:r>
+              <w:proofErr w:type="spellEnd"/>
             </w:hyperlink>
             <w:r>
               <w:t>.</w:t>
@@ -16915,13 +17495,29 @@
                 <w:lang w:val="de-DE"/>
               </w:rPr>
             </w:pPr>
-            <w:hyperlink r:id="rId49" w:history="1">
+            <w:hyperlink r:id="rId51" w:history="1">
               <w:r>
                 <w:rPr>
                   <w:rStyle w:val="Hyperlink"/>
                   <w:lang w:val="de-DE"/>
                 </w:rPr>
-                <w:t>Optical Character Recognition</w:t>
+                <w:t xml:space="preserve">Optical </w:t>
+              </w:r>
+              <w:proofErr w:type="spellStart"/>
+              <w:r>
+                <w:rPr>
+                  <w:rStyle w:val="Hyperlink"/>
+                  <w:lang w:val="de-DE"/>
+                </w:rPr>
+                <w:t>Character</w:t>
+              </w:r>
+              <w:proofErr w:type="spellEnd"/>
+              <w:r>
+                <w:rPr>
+                  <w:rStyle w:val="Hyperlink"/>
+                  <w:lang w:val="de-DE"/>
+                </w:rPr>
+                <w:t xml:space="preserve"> Recognition</w:t>
               </w:r>
             </w:hyperlink>
           </w:p>
@@ -16967,7 +17563,7 @@
               </w:rPr>
               <w:t xml:space="preserve">Eine Art “Schablone”, um Texte zu erkennen und zu (in AlarmWorkflow) zu filtern. Siehe auch </w:t>
             </w:r>
-            <w:hyperlink r:id="rId50" w:history="1">
+            <w:hyperlink r:id="rId52" w:history="1">
               <w:r>
                 <w:rPr>
                   <w:rStyle w:val="Hyperlink"/>
@@ -17162,27 +17758,59 @@
           <w:iCs/>
           <w:lang w:val="de-DE"/>
         </w:rPr>
-        <w:t>{NameDerEigenschaft}</w:t>
-      </w:r>
-    </w:p>
-    <w:p>
-      <w:pPr>
-        <w:rPr>
-          <w:lang w:val="de-DE"/>
-        </w:rPr>
-      </w:pPr>
-      <w:r>
-        <w:rPr>
-          <w:lang w:val="de-DE"/>
-        </w:rPr>
-        <w:t xml:space="preserve">Wenn der Text dann vom Programm verarbeitet wird, findet sich an Stelle des Ausdrucks der tatsächliche Wert wieder. Sollte eine Eigenschaft nicht existieren, wird je nach Objekttyp entweder eine Leerstelle eingefügt (der Ausdruck verschwindet und lässt nichts zurück), oder es wird in sog. "Custom data" des Objekts gesucht (z. B. bei dem Typ </w:t>
-      </w:r>
+        <w:t>{</w:t>
+      </w:r>
+      <w:proofErr w:type="spellStart"/>
       <w:r>
         <w:rPr>
           <w:i/>
           <w:iCs/>
           <w:lang w:val="de-DE"/>
         </w:rPr>
+        <w:t>NameDerEigenschaft</w:t>
+      </w:r>
+      <w:proofErr w:type="spellEnd"/>
+      <w:r>
+        <w:rPr>
+          <w:i/>
+          <w:iCs/>
+          <w:lang w:val="de-DE"/>
+        </w:rPr>
+        <w:t>}</w:t>
+      </w:r>
+    </w:p>
+    <w:p>
+      <w:pPr>
+        <w:rPr>
+          <w:lang w:val="de-DE"/>
+        </w:rPr>
+      </w:pPr>
+      <w:r>
+        <w:rPr>
+          <w:lang w:val="de-DE"/>
+        </w:rPr>
+        <w:t xml:space="preserve">Wenn der Text dann vom Programm verarbeitet wird, findet sich an Stelle des Ausdrucks der tatsächliche Wert wieder. Sollte eine Eigenschaft nicht existieren, wird je nach Objekttyp entweder eine Leerstelle eingefügt (der Ausdruck verschwindet und lässt nichts zurück), oder es wird in sog. "Custom </w:t>
+      </w:r>
+      <w:proofErr w:type="spellStart"/>
+      <w:r>
+        <w:rPr>
+          <w:lang w:val="de-DE"/>
+        </w:rPr>
+        <w:t>data</w:t>
+      </w:r>
+      <w:proofErr w:type="spellEnd"/>
+      <w:r>
+        <w:rPr>
+          <w:lang w:val="de-DE"/>
+        </w:rPr>
+        <w:t xml:space="preserve">" des Objekts gesucht (z. B. bei dem Typ </w:t>
+      </w:r>
+      <w:r>
+        <w:rPr>
+          <w:i/>
+          <w:iCs/>
+          <w:lang w:val="de-DE"/>
+        </w:rPr>
         <w:t>Operation</w:t>
       </w:r>
       <w:r>
@@ -17197,6 +17825,7 @@
         </w:rPr>
         <w:t xml:space="preserve"> Dies ist vor allem hilfreich bei manchem Parsern, die gewisse Informationen in die Eigenschaft </w:t>
       </w:r>
+      <w:proofErr w:type="spellStart"/>
       <w:r>
         <w:rPr>
           <w:i/>
@@ -17204,6 +17833,7 @@
         </w:rPr>
         <w:t>CustomData</w:t>
       </w:r>
+      <w:proofErr w:type="spellEnd"/>
       <w:r>
         <w:rPr>
           <w:lang w:val="de-DE"/>
@@ -17252,10 +17882,37 @@
         <w:rPr>
           <w:b/>
         </w:rPr>
-        <w:t>$cs=</w:t>
-      </w:r>
-      <w:r>
-        <w:t>Pfad_zu_einer_C-Sharp-Codedatei.cs}</w:t>
+        <w:t>$</w:t>
+      </w:r>
+      <w:proofErr w:type="spellStart"/>
+      <w:r>
+        <w:rPr>
+          <w:b/>
+        </w:rPr>
+        <w:t>cs</w:t>
+      </w:r>
+      <w:proofErr w:type="spellEnd"/>
+      <w:r>
+        <w:rPr>
+          <w:b/>
+        </w:rPr>
+        <w:t>=</w:t>
+      </w:r>
+      <w:proofErr w:type="spellStart"/>
+      <w:r>
+        <w:t>Pfad_zu_einer_C</w:t>
+      </w:r>
+      <w:proofErr w:type="spellEnd"/>
+      <w:r>
+        <w:t>-Sharp-</w:t>
+      </w:r>
+      <w:proofErr w:type="spellStart"/>
+      <w:r>
+        <w:t>Codedatei.cs</w:t>
+      </w:r>
+      <w:proofErr w:type="spellEnd"/>
+      <w:r>
+        <w:t>}</w:t>
       </w:r>
     </w:p>
     <w:p>
@@ -17302,22 +17959,48 @@
           <w:i/>
           <w:lang w:val="de-DE"/>
         </w:rPr>
-        <w:t>{$cs=</w:t>
-      </w:r>
-      <w:r>
-        <w:rPr>
-          <w:lang w:val="de-DE"/>
-        </w:rPr>
-        <w:t xml:space="preserve"> und dem schließenden </w:t>
-      </w:r>
+        <w:t>{$</w:t>
+      </w:r>
+      <w:proofErr w:type="spellStart"/>
       <w:r>
         <w:rPr>
           <w:b/>
           <w:i/>
           <w:lang w:val="de-DE"/>
         </w:rPr>
+        <w:t>cs</w:t>
+      </w:r>
+      <w:proofErr w:type="spellEnd"/>
+      <w:r>
+        <w:rPr>
+          <w:b/>
+          <w:i/>
+          <w:lang w:val="de-DE"/>
+        </w:rPr>
+        <w:t>=</w:t>
+      </w:r>
+      <w:r>
+        <w:rPr>
+          <w:lang w:val="de-DE"/>
+        </w:rPr>
+        <w:t xml:space="preserve"> und dem </w:t>
+      </w:r>
+      <w:proofErr w:type="gramStart"/>
+      <w:r>
+        <w:rPr>
+          <w:lang w:val="de-DE"/>
+        </w:rPr>
+        <w:t xml:space="preserve">schließenden </w:t>
+      </w:r>
+      <w:r>
+        <w:rPr>
+          <w:b/>
+          <w:i/>
+          <w:lang w:val="de-DE"/>
+        </w:rPr>
         <w:t>}</w:t>
       </w:r>
+      <w:proofErr w:type="gramEnd"/>
       <w:r>
         <w:rPr>
           <w:lang w:val="de-DE"/>
@@ -17351,7 +18034,7 @@
         </w:rPr>
         <w:t xml:space="preserve">Im Repository </w:t>
       </w:r>
-      <w:hyperlink r:id="rId51" w:history="1">
+      <w:hyperlink r:id="rId53" w:history="1">
         <w:r>
           <w:rPr>
             <w:rStyle w:val="Hyperlink"/>
@@ -17525,6 +18208,7 @@
         </w:rPr>
         <w:t>&lt;</w:t>
       </w:r>
+      <w:proofErr w:type="spellStart"/>
       <w:r>
         <w:rPr>
           <w:rFonts w:ascii="Consolas" w:hAnsi="Consolas" w:cs="Consolas"/>
@@ -17536,6 +18220,7 @@
         </w:rPr>
         <w:t>tr</w:t>
       </w:r>
+      <w:proofErr w:type="spellEnd"/>
       <w:r>
         <w:rPr>
           <w:rFonts w:ascii="Consolas" w:hAnsi="Consolas" w:cs="Consolas"/>
@@ -17585,6 +18270,7 @@
         </w:rPr>
         <w:t>&lt;</w:t>
       </w:r>
+      <w:proofErr w:type="spellStart"/>
       <w:r>
         <w:rPr>
           <w:rFonts w:ascii="Consolas" w:hAnsi="Consolas" w:cs="Consolas"/>
@@ -17596,6 +18282,7 @@
         </w:rPr>
         <w:t>td</w:t>
       </w:r>
+      <w:proofErr w:type="spellEnd"/>
       <w:r>
         <w:rPr>
           <w:rFonts w:ascii="Consolas" w:hAnsi="Consolas" w:cs="Consolas"/>
@@ -17802,6 +18489,7 @@
         </w:rPr>
         <w:t>&lt;</w:t>
       </w:r>
+      <w:proofErr w:type="gramStart"/>
       <w:r>
         <w:rPr>
           <w:rFonts w:ascii="Consolas" w:hAnsi="Consolas" w:cs="Consolas"/>
@@ -17812,6 +18500,7 @@
         </w:rPr>
         <w:t>td</w:t>
       </w:r>
+      <w:proofErr w:type="gramEnd"/>
       <w:r>
         <w:rPr>
           <w:rFonts w:ascii="Consolas" w:hAnsi="Consolas" w:cs="Consolas"/>
@@ -17855,7 +18544,51 @@
           <w:szCs w:val="19"/>
           <w:highlight w:val="yellow"/>
         </w:rPr>
-        <w:t>{$cs=Insert resources.cs}</w:t>
+        <w:t>{$</w:t>
+      </w:r>
+      <w:proofErr w:type="spellStart"/>
+      <w:r>
+        <w:rPr>
+          <w:rFonts w:ascii="Consolas" w:hAnsi="Consolas" w:cs="Consolas"/>
+          <w:color w:val="000000"/>
+          <w:sz w:val="19"/>
+          <w:szCs w:val="19"/>
+          <w:highlight w:val="yellow"/>
+        </w:rPr>
+        <w:t>cs</w:t>
+      </w:r>
+      <w:proofErr w:type="spellEnd"/>
+      <w:r>
+        <w:rPr>
+          <w:rFonts w:ascii="Consolas" w:hAnsi="Consolas" w:cs="Consolas"/>
+          <w:color w:val="000000"/>
+          <w:sz w:val="19"/>
+          <w:szCs w:val="19"/>
+          <w:highlight w:val="yellow"/>
+        </w:rPr>
+        <w:t xml:space="preserve">=Insert </w:t>
+      </w:r>
+      <w:proofErr w:type="spellStart"/>
+      <w:r>
+        <w:rPr>
+          <w:rFonts w:ascii="Consolas" w:hAnsi="Consolas" w:cs="Consolas"/>
+          <w:color w:val="000000"/>
+          <w:sz w:val="19"/>
+          <w:szCs w:val="19"/>
+          <w:highlight w:val="yellow"/>
+        </w:rPr>
+        <w:t>resources.cs</w:t>
+      </w:r>
+      <w:proofErr w:type="spellEnd"/>
+      <w:r>
+        <w:rPr>
+          <w:rFonts w:ascii="Consolas" w:hAnsi="Consolas" w:cs="Consolas"/>
+          <w:color w:val="000000"/>
+          <w:sz w:val="19"/>
+          <w:szCs w:val="19"/>
+          <w:highlight w:val="yellow"/>
+        </w:rPr>
+        <w:t>}</w:t>
       </w:r>
     </w:p>
     <w:p>
@@ -17894,6 +18627,7 @@
         </w:rPr>
         <w:t>&lt;/</w:t>
       </w:r>
+      <w:proofErr w:type="spellStart"/>
       <w:r>
         <w:rPr>
           <w:rFonts w:ascii="Consolas" w:hAnsi="Consolas" w:cs="Consolas"/>
@@ -17905,6 +18639,7 @@
         </w:rPr>
         <w:t>td</w:t>
       </w:r>
+      <w:proofErr w:type="spellEnd"/>
       <w:r>
         <w:rPr>
           <w:rFonts w:ascii="Consolas" w:hAnsi="Consolas" w:cs="Consolas"/>
@@ -17935,6 +18670,7 @@
         </w:rPr>
         <w:t>&lt;/</w:t>
       </w:r>
+      <w:proofErr w:type="spellStart"/>
       <w:r>
         <w:rPr>
           <w:rFonts w:ascii="Consolas" w:hAnsi="Consolas" w:cs="Consolas"/>
@@ -17946,6 +18682,7 @@
         </w:rPr>
         <w:t>tr</w:t>
       </w:r>
+      <w:proofErr w:type="spellEnd"/>
       <w:r>
         <w:rPr>
           <w:rFonts w:ascii="Consolas" w:hAnsi="Consolas" w:cs="Consolas"/>
@@ -18061,6 +18798,7 @@
           <w:highlight w:val="white"/>
         </w:rPr>
       </w:pPr>
+      <w:proofErr w:type="gramStart"/>
       <w:r>
         <w:rPr>
           <w:rFonts w:ascii="Consolas" w:hAnsi="Consolas" w:cs="Consolas"/>
@@ -18071,6 +18809,7 @@
         </w:rPr>
         <w:t>public</w:t>
       </w:r>
+      <w:proofErr w:type="gramEnd"/>
       <w:r>
         <w:rPr>
           <w:rFonts w:ascii="Consolas" w:hAnsi="Consolas" w:cs="Consolas"/>
@@ -18161,6 +18900,7 @@
         </w:rPr>
         <w:t xml:space="preserve">    </w:t>
       </w:r>
+      <w:proofErr w:type="gramStart"/>
       <w:r>
         <w:rPr>
           <w:rFonts w:ascii="Consolas" w:hAnsi="Consolas" w:cs="Consolas"/>
@@ -18171,6 +18911,7 @@
         </w:rPr>
         <w:t>public</w:t>
       </w:r>
+      <w:proofErr w:type="gramEnd"/>
       <w:r>
         <w:rPr>
           <w:rFonts w:ascii="Consolas" w:hAnsi="Consolas" w:cs="Consolas"/>
@@ -18291,6 +19032,7 @@
         </w:rPr>
         <w:t xml:space="preserve">        </w:t>
       </w:r>
+      <w:proofErr w:type="gramStart"/>
       <w:r>
         <w:rPr>
           <w:rFonts w:ascii="Consolas" w:hAnsi="Consolas" w:cs="Consolas"/>
@@ -18301,6 +19043,7 @@
         </w:rPr>
         <w:t>return</w:t>
       </w:r>
+      <w:proofErr w:type="gramEnd"/>
       <w:r>
         <w:rPr>
           <w:rFonts w:ascii="Consolas" w:hAnsi="Consolas" w:cs="Consolas"/>
@@ -18311,6 +19054,7 @@
         </w:rPr>
         <w:t xml:space="preserve"> </w:t>
       </w:r>
+      <w:proofErr w:type="spellStart"/>
       <w:r>
         <w:rPr>
           <w:rFonts w:ascii="Consolas" w:hAnsi="Consolas" w:cs="Consolas"/>
@@ -18329,24 +19073,20 @@
           <w:szCs w:val="19"/>
           <w:highlight w:val="white"/>
         </w:rPr>
-        <w:t>.Join(YourResourceDelimiter, names);</w:t>
-      </w:r>
-    </w:p>
-    <w:p>
-      <w:pPr>
-        <w:autoSpaceDE w:val="0"/>
-        <w:autoSpaceDN w:val="0"/>
-        <w:adjustRightInd w:val="0"/>
-        <w:spacing w:after="0" w:line="240" w:lineRule="auto"/>
+        <w:t>.Join</w:t>
+      </w:r>
+      <w:proofErr w:type="spellEnd"/>
+      <w:r>
         <w:rPr>
           <w:rFonts w:ascii="Consolas" w:hAnsi="Consolas" w:cs="Consolas"/>
           <w:color w:val="000000"/>
           <w:sz w:val="19"/>
           <w:szCs w:val="19"/>
           <w:highlight w:val="white"/>
-          <w:lang w:val="de-DE"/>
-        </w:rPr>
-      </w:pPr>
+        </w:rPr>
+        <w:t>(</w:t>
+      </w:r>
+      <w:proofErr w:type="spellStart"/>
       <w:r>
         <w:rPr>
           <w:rFonts w:ascii="Consolas" w:hAnsi="Consolas" w:cs="Consolas"/>
@@ -18355,8 +19095,9 @@
           <w:szCs w:val="19"/>
           <w:highlight w:val="white"/>
         </w:rPr>
-        <w:t xml:space="preserve">    </w:t>
-      </w:r>
+        <w:t>YourResourceDelimiter</w:t>
+      </w:r>
+      <w:proofErr w:type="spellEnd"/>
       <w:r>
         <w:rPr>
           <w:rFonts w:ascii="Consolas" w:hAnsi="Consolas" w:cs="Consolas"/>
@@ -18364,19 +19105,16 @@
           <w:sz w:val="19"/>
           <w:szCs w:val="19"/>
           <w:highlight w:val="white"/>
-          <w:lang w:val="de-DE"/>
-        </w:rPr>
-        <w:t>}</w:t>
-      </w:r>
-    </w:p>
-    <w:p>
-      <w:pPr>
-        <w:pStyle w:val="KeinLeerraum"/>
-        <w:rPr>
-          <w:lang w:val="de-DE"/>
-        </w:rPr>
-      </w:pPr>
-      <w:r>
+        </w:rPr>
+        <w:t>, names);</w:t>
+      </w:r>
+    </w:p>
+    <w:p>
+      <w:pPr>
+        <w:autoSpaceDE w:val="0"/>
+        <w:autoSpaceDN w:val="0"/>
+        <w:adjustRightInd w:val="0"/>
+        <w:spacing w:after="0" w:line="240" w:lineRule="auto"/>
         <w:rPr>
           <w:rFonts w:ascii="Consolas" w:hAnsi="Consolas" w:cs="Consolas"/>
           <w:color w:val="000000"/>
@@ -18385,6 +19123,45 @@
           <w:highlight w:val="white"/>
           <w:lang w:val="de-DE"/>
         </w:rPr>
+      </w:pPr>
+      <w:r>
+        <w:rPr>
+          <w:rFonts w:ascii="Consolas" w:hAnsi="Consolas" w:cs="Consolas"/>
+          <w:color w:val="000000"/>
+          <w:sz w:val="19"/>
+          <w:szCs w:val="19"/>
+          <w:highlight w:val="white"/>
+        </w:rPr>
+        <w:t xml:space="preserve">    </w:t>
+      </w:r>
+      <w:r>
+        <w:rPr>
+          <w:rFonts w:ascii="Consolas" w:hAnsi="Consolas" w:cs="Consolas"/>
+          <w:color w:val="000000"/>
+          <w:sz w:val="19"/>
+          <w:szCs w:val="19"/>
+          <w:highlight w:val="white"/>
+          <w:lang w:val="de-DE"/>
+        </w:rPr>
+        <w:t>}</w:t>
+      </w:r>
+    </w:p>
+    <w:p>
+      <w:pPr>
+        <w:pStyle w:val="KeinLeerraum"/>
+        <w:rPr>
+          <w:lang w:val="de-DE"/>
+        </w:rPr>
+      </w:pPr>
+      <w:r>
+        <w:rPr>
+          <w:rFonts w:ascii="Consolas" w:hAnsi="Consolas" w:cs="Consolas"/>
+          <w:color w:val="000000"/>
+          <w:sz w:val="19"/>
+          <w:szCs w:val="19"/>
+          <w:highlight w:val="white"/>
+          <w:lang w:val="de-DE"/>
+        </w:rPr>
         <w:t>}</w:t>
       </w:r>
     </w:p>
@@ -18456,7 +19233,21 @@
         <w:rPr>
           <w:lang w:val="de-DE"/>
         </w:rPr>
-        <w:t>Es dürfen keine Namespaces verwendet werden.</w:t>
+        <w:t xml:space="preserve">Es dürfen keine </w:t>
+      </w:r>
+      <w:proofErr w:type="spellStart"/>
+      <w:r>
+        <w:rPr>
+          <w:lang w:val="de-DE"/>
+        </w:rPr>
+        <w:t>Namespaces</w:t>
+      </w:r>
+      <w:proofErr w:type="spellEnd"/>
+      <w:r>
+        <w:rPr>
+          <w:lang w:val="de-DE"/>
+        </w:rPr>
+        <w:t xml:space="preserve"> verwendet werden.</w:t>
       </w:r>
     </w:p>
     <w:p>
@@ -18476,6 +19267,7 @@
         </w:rPr>
         <w:t xml:space="preserve">Es darf nur exakt eine </w:t>
       </w:r>
+      <w:proofErr w:type="spellStart"/>
       <w:r>
         <w:rPr>
           <w:b/>
@@ -18483,6 +19275,7 @@
         </w:rPr>
         <w:t>public</w:t>
       </w:r>
+      <w:proofErr w:type="spellEnd"/>
       <w:r>
         <w:rPr>
           <w:lang w:val="de-DE"/>
@@ -18552,6 +19345,7 @@
         </w:rPr>
         <w:t xml:space="preserve"> die Methode „</w:t>
       </w:r>
+      <w:proofErr w:type="spellStart"/>
       <w:r>
         <w:rPr>
           <w:i/>
@@ -18559,6 +19353,7 @@
         </w:rPr>
         <w:t>Function</w:t>
       </w:r>
+      <w:proofErr w:type="spellEnd"/>
       <w:r>
         <w:rPr>
           <w:lang w:val="de-DE"/>
@@ -18915,7 +19710,21 @@
               <w:rPr>
                 <w:lang w:val="de-DE"/>
               </w:rPr>
-              <w:t>Eigenschaft, die sich in der CustomData befindet</w:t>
+              <w:t xml:space="preserve">Eigenschaft, die sich in der </w:t>
+            </w:r>
+            <w:proofErr w:type="spellStart"/>
+            <w:r>
+              <w:rPr>
+                <w:lang w:val="de-DE"/>
+              </w:rPr>
+              <w:t>CustomData</w:t>
+            </w:r>
+            <w:proofErr w:type="spellEnd"/>
+            <w:r>
+              <w:rPr>
+                <w:lang w:val="de-DE"/>
+              </w:rPr>
+              <w:t xml:space="preserve"> befindet</w:t>
             </w:r>
           </w:p>
         </w:tc>
@@ -19066,7 +19875,7 @@
                     <pic:cNvPicPr/>
                   </pic:nvPicPr>
                   <pic:blipFill>
-                    <a:blip r:embed="rId52" cstate="print"/>
+                    <a:blip r:embed="rId54" cstate="print"/>
                     <a:stretch>
                       <a:fillRect/>
                     </a:stretch>
@@ -19308,7 +20117,21 @@
               <w:rPr>
                 <w:lang w:val="de-DE"/>
               </w:rPr>
-              <w:t>Sollten bei der Verarbeitung Fehler aufgetreten sein, werden sie hier angezeigt. Beachten Sie dann ggf. auch die Logeinträge, die angelegt werden. Diese sind zu finden im Log-Ordner „Configuration“.</w:t>
+              <w:t>Sollten bei der Verarbeitung Fehler aufgetreten sein, werden sie hier angezeigt. Beachten Sie dann ggf. auch die Logeinträge, die angelegt werden. Diese sind zu finden im Log-Ordner „</w:t>
+            </w:r>
+            <w:proofErr w:type="spellStart"/>
+            <w:r>
+              <w:rPr>
+                <w:lang w:val="de-DE"/>
+              </w:rPr>
+              <w:t>Configuration</w:t>
+            </w:r>
+            <w:proofErr w:type="spellEnd"/>
+            <w:r>
+              <w:rPr>
+                <w:lang w:val="de-DE"/>
+              </w:rPr>
+              <w:t>“.</w:t>
             </w:r>
           </w:p>
         </w:tc>
@@ -19329,7 +20152,7 @@
       </w:pPr>
     </w:p>
     <w:sectPr>
-      <w:footerReference w:type="default" r:id="rId53"/>
+      <w:footerReference w:type="default" r:id="rId55"/>
       <w:pgSz w:w="12240" w:h="15840"/>
       <w:pgMar w:top="1440" w:right="1440" w:bottom="1440" w:left="1440" w:header="720" w:footer="720" w:gutter="0"/>
       <w:cols w:space="720"/>
@@ -19392,7 +20215,7 @@
       <w:ptab w:relativeTo="margin" w:alignment="center" w:leader="none"/>
     </w:r>
     <w:r>
-      <w:t>Version 0.9.5</w:t>
+      <w:t>Version 0.9.8</w:t>
     </w:r>
     <w:r>
       <w:ptab w:relativeTo="margin" w:alignment="right" w:leader="none"/>
@@ -19420,7 +20243,7 @@
         <w:noProof/>
         <w:lang w:val="de-DE"/>
       </w:rPr>
-      <w:t>32</w:t>
+      <w:t>34</w:t>
     </w:r>
     <w:r>
       <w:fldChar w:fldCharType="end"/>
@@ -20674,7 +21497,6 @@
   <w:style w:type="character" w:default="1" w:styleId="Absatz-Standardschriftart">
     <w:name w:val="Default Paragraph Font"/>
     <w:uiPriority w:val="1"/>
-    <w:semiHidden/>
     <w:unhideWhenUsed/>
   </w:style>
   <w:style w:type="table" w:default="1" w:styleId="NormaleTabelle">
@@ -22386,7 +23208,7 @@
 </file>
 
 <file path=customXml/itemProps2.xml><?xml version="1.0" encoding="utf-8"?>
-<ds:datastoreItem xmlns:ds="http://schemas.openxmlformats.org/officeDocument/2006/customXml" ds:itemID="{B5DCF532-C007-4B85-9D34-806C91C70E00}">
+<ds:datastoreItem xmlns:ds="http://schemas.openxmlformats.org/officeDocument/2006/customXml" ds:itemID="{3A29BC81-E47E-4CE3-BCF0-8B68F4CDA8FA}">
   <ds:schemaRefs>
     <ds:schemaRef ds:uri="http://schemas.openxmlformats.org/officeDocument/2006/bibliography"/>
   </ds:schemaRefs>

</xml_diff>

<commit_message>
Updated manual (installation chapter)
</commit_message>
<xml_diff>
--- a/Handbuch AlarmWorkflow.docx
+++ b/Handbuch AlarmWorkflow.docx
@@ -95,7 +95,7 @@
           <w:sz w:val="28"/>
           <w:lang w:val="de-DE"/>
         </w:rPr>
-        <w:t>Sonntag, 14. Dezember 2014</w:t>
+        <w:t>Sonntag, 22. Februar 2015</w:t>
       </w:r>
       <w:r>
         <w:rPr>
@@ -141,6 +141,7 @@
           <w:docPartUnique/>
         </w:docPartObj>
       </w:sdtPr>
+      <w:sdtEndPr/>
       <w:sdtContent>
         <w:p>
           <w:pPr>
@@ -4168,23 +4169,7 @@
                 <w:noProof/>
                 <w:lang w:val="de-DE"/>
               </w:rPr>
-              <w:t>eAla</w:t>
-            </w:r>
-            <w:r>
-              <w:rPr>
-                <w:rStyle w:val="Hyperlink"/>
-                <w:noProof/>
-                <w:lang w:val="de-DE"/>
-              </w:rPr>
-              <w:t>r</w:t>
-            </w:r>
-            <w:r>
-              <w:rPr>
-                <w:rStyle w:val="Hyperlink"/>
-                <w:noProof/>
-                <w:lang w:val="de-DE"/>
-              </w:rPr>
-              <w:t>m</w:t>
+              <w:t>eAlarm</w:t>
             </w:r>
             <w:r>
               <w:rPr>
@@ -7679,10 +7664,140 @@
     <w:p>
       <w:pPr>
         <w:pStyle w:val="berschrift2"/>
+        <w:rPr>
+          <w:lang w:val="de-DE"/>
+        </w:rPr>
       </w:pPr>
       <w:bookmarkStart w:id="9" w:name="_Toc406767052"/>
       <w:r>
+        <w:rPr>
+          <w:lang w:val="de-DE"/>
+        </w:rPr>
         <w:lastRenderedPageBreak/>
+        <w:t>Normale Installation</w:t>
+      </w:r>
+      <w:bookmarkStart w:id="10" w:name="_GoBack"/>
+      <w:bookmarkEnd w:id="10"/>
+    </w:p>
+    <w:p>
+      <w:pPr>
+        <w:rPr>
+          <w:lang w:val="de-DE"/>
+        </w:rPr>
+      </w:pPr>
+      <w:r>
+        <w:rPr>
+          <w:lang w:val="de-DE"/>
+        </w:rPr>
+        <w:t>Die „normale“ Installation von AlarmWorkflow gestaltet sich relativ einfach.</w:t>
+      </w:r>
+    </w:p>
+    <w:p>
+      <w:pPr>
+        <w:rPr>
+          <w:lang w:val="de-DE"/>
+        </w:rPr>
+      </w:pPr>
+      <w:r>
+        <w:rPr>
+          <w:lang w:val="de-DE"/>
+        </w:rPr>
+        <w:t xml:space="preserve">Hierzu ist der Download von 2 Dateien nötig. Diese finden sich unter </w:t>
+      </w:r>
+      <w:hyperlink r:id="rId28" w:history="1">
+        <w:r>
+          <w:rPr>
+            <w:rStyle w:val="Hyperlink"/>
+            <w:lang w:val="de-DE"/>
+          </w:rPr>
+          <w:t>http://www.openfiresource.de/packages</w:t>
+        </w:r>
+      </w:hyperlink>
+    </w:p>
+    <w:p>
+      <w:pPr>
+        <w:rPr>
+          <w:lang w:val="de-DE"/>
+        </w:rPr>
+      </w:pPr>
+      <w:r>
+        <w:rPr>
+          <w:lang w:val="de-DE"/>
+        </w:rPr>
+        <w:t>Für den normalen Anwender genügen die Dateien v0.9.7.0.exe und die Parser.exe.</w:t>
+      </w:r>
+    </w:p>
+    <w:p>
+      <w:pPr>
+        <w:rPr>
+          <w:lang w:val="de-DE"/>
+        </w:rPr>
+      </w:pPr>
+      <w:r>
+        <w:rPr>
+          <w:lang w:val="de-DE"/>
+        </w:rPr>
+        <w:t xml:space="preserve">Die beiden </w:t>
+      </w:r>
+      <w:r>
+        <w:rPr>
+          <w:lang w:val="de-DE"/>
+        </w:rPr>
+        <w:t>Dateien</w:t>
+      </w:r>
+      <w:r>
+        <w:rPr>
+          <w:lang w:val="de-DE"/>
+        </w:rPr>
+        <w:t xml:space="preserve"> entpacken (lassen) und den Inhalt in ein Verzeichnis kopieren. Somit ist AlarmWorkflow fertig installiert und Sie können mit Kapitel </w:t>
+      </w:r>
+      <w:r>
+        <w:rPr>
+          <w:lang w:val="de-DE"/>
+        </w:rPr>
+        <w:fldChar w:fldCharType="begin"/>
+      </w:r>
+      <w:r>
+        <w:rPr>
+          <w:lang w:val="de-DE"/>
+        </w:rPr>
+        <w:instrText xml:space="preserve"> REF _Ref412369117 \r \h </w:instrText>
+      </w:r>
+      <w:r>
+        <w:rPr>
+          <w:lang w:val="de-DE"/>
+        </w:rPr>
+      </w:r>
+      <w:r>
+        <w:rPr>
+          <w:lang w:val="de-DE"/>
+        </w:rPr>
+        <w:fldChar w:fldCharType="separate"/>
+      </w:r>
+      <w:r>
+        <w:rPr>
+          <w:lang w:val="de-DE"/>
+        </w:rPr>
+        <w:t>3</w:t>
+      </w:r>
+      <w:r>
+        <w:rPr>
+          <w:lang w:val="de-DE"/>
+        </w:rPr>
+        <w:fldChar w:fldCharType="end"/>
+      </w:r>
+      <w:r>
+        <w:rPr>
+          <w:lang w:val="de-DE"/>
+        </w:rPr>
+        <w:t xml:space="preserve"> fortfahren.</w:t>
+      </w:r>
+    </w:p>
+    <w:p>
+      <w:pPr>
+        <w:pStyle w:val="berschrift2"/>
+      </w:pPr>
+      <w:r>
         <w:t>Installation von Updates</w:t>
       </w:r>
       <w:bookmarkEnd w:id="9"/>
@@ -7762,7 +7877,7 @@
           <w:lang w:val="de-DE"/>
         </w:rPr>
       </w:pPr>
-      <w:bookmarkStart w:id="10" w:name="_Toc406767053"/>
+      <w:bookmarkStart w:id="11" w:name="_Toc406767053"/>
       <w:r>
         <w:rPr>
           <w:lang w:val="de-DE"/>
@@ -7776,14 +7891,20 @@
         </w:rPr>
         <w:t>Github</w:t>
       </w:r>
-      <w:bookmarkEnd w:id="10"/>
+      <w:bookmarkEnd w:id="11"/>
       <w:proofErr w:type="spellEnd"/>
     </w:p>
     <w:p>
       <w:pPr>
         <w:pStyle w:val="Hinweis"/>
-      </w:pPr>
-      <w:r>
+        <w:rPr>
+          <w:b/>
+        </w:rPr>
+      </w:pPr>
+      <w:r>
+        <w:rPr>
+          <w:b/>
+        </w:rPr>
         <w:t>Die im Folgenden beschrieben Schritte sind nicht für den normalen Anwender gedacht. Diese sind ausschließlich für Benutzer gedacht welche eine noch nicht veröffentlichte – in der Entwicklung befindliche - Version verwenden möchten! Der Support zu diesen Versionen findet nur eingeschränkt statt.</w:t>
       </w:r>
     </w:p>
@@ -7826,7 +7947,7 @@
         </w:rPr>
         <w:t xml:space="preserve">Dieser findet sich unter </w:t>
       </w:r>
-      <w:hyperlink r:id="rId28" w:history="1">
+      <w:hyperlink r:id="rId29" w:history="1">
         <w:r>
           <w:rPr>
             <w:rStyle w:val="Hyperlink"/>
@@ -7880,6 +8001,7 @@
           <w:noProof/>
           <w:lang w:val="de-DE" w:eastAsia="de-DE"/>
         </w:rPr>
+        <w:lastRenderedPageBreak/>
         <w:drawing>
           <wp:inline distT="0" distB="0" distL="0" distR="0" wp14:anchorId="3B4A25CF" wp14:editId="3B151C28">
             <wp:extent cx="5943600" cy="3098800"/>
@@ -7896,7 +8018,7 @@
                     <pic:cNvPicPr/>
                   </pic:nvPicPr>
                   <pic:blipFill>
-                    <a:blip r:embed="rId29"/>
+                    <a:blip r:embed="rId30"/>
                     <a:stretch>
                       <a:fillRect/>
                     </a:stretch>
@@ -7948,9 +8070,8 @@
           <w:noProof/>
           <w:lang w:val="de-DE" w:eastAsia="de-DE"/>
         </w:rPr>
-        <w:lastRenderedPageBreak/>
         <w:drawing>
-          <wp:anchor distT="0" distB="0" distL="114300" distR="114300" simplePos="0" relativeHeight="251655168" behindDoc="0" locked="0" layoutInCell="1" allowOverlap="1" wp14:anchorId="53E1B7DA" wp14:editId="3FCE9AB7">
+          <wp:anchor distT="0" distB="0" distL="114300" distR="114300" simplePos="0" relativeHeight="251654656" behindDoc="0" locked="0" layoutInCell="1" allowOverlap="1" wp14:anchorId="53E1B7DA" wp14:editId="3FCE9AB7">
             <wp:simplePos x="0" y="0"/>
             <wp:positionH relativeFrom="column">
               <wp:posOffset>3286125</wp:posOffset>
@@ -7973,7 +8094,7 @@
                     <pic:cNvPicPr/>
                   </pic:nvPicPr>
                   <pic:blipFill rotWithShape="1">
-                    <a:blip r:embed="rId30">
+                    <a:blip r:embed="rId31">
                       <a:extLst>
                         <a:ext uri="{28A0092B-C50C-407E-A947-70E740481C1C}">
                           <a14:useLocalDpi xmlns:a14="http://schemas.microsoft.com/office/drawing/2010/main" val="0"/>
@@ -8094,13 +8215,13 @@
       <w:pPr>
         <w:pStyle w:val="Code"/>
       </w:pPr>
-      <w:bookmarkStart w:id="11" w:name="OLE_LINK2"/>
-      <w:bookmarkStart w:id="12" w:name="OLE_LINK3"/>
+      <w:bookmarkStart w:id="12" w:name="OLE_LINK2"/>
+      <w:bookmarkStart w:id="13" w:name="OLE_LINK3"/>
       <w:r>
         <w:t>C:\Windows\Microsoft.NET\Framework\v4.0.30319\</w:t>
       </w:r>
-      <w:bookmarkEnd w:id="11"/>
       <w:bookmarkEnd w:id="12"/>
+      <w:bookmarkEnd w:id="13"/>
       <w:r>
         <w:t xml:space="preserve">msbuild </w:t>
       </w:r>
@@ -8142,6 +8263,7 @@
           <w:noProof/>
           <w:lang w:val="de-DE" w:eastAsia="de-DE"/>
         </w:rPr>
+        <w:lastRenderedPageBreak/>
         <w:drawing>
           <wp:inline distT="0" distB="0" distL="0" distR="0" wp14:anchorId="202E5EFA" wp14:editId="3FDA345F">
             <wp:extent cx="5943600" cy="2291080"/>
@@ -8158,7 +8280,7 @@
                     <pic:cNvPicPr/>
                   </pic:nvPicPr>
                   <pic:blipFill>
-                    <a:blip r:embed="rId31"/>
+                    <a:blip r:embed="rId32"/>
                     <a:stretch>
                       <a:fillRect/>
                     </a:stretch>
@@ -8218,7 +8340,7 @@
           <w:lang w:val="de-DE" w:eastAsia="de-DE"/>
         </w:rPr>
         <w:drawing>
-          <wp:anchor distT="0" distB="0" distL="114300" distR="114300" simplePos="0" relativeHeight="251657216" behindDoc="0" locked="0" layoutInCell="1" allowOverlap="1" wp14:anchorId="04A5439F" wp14:editId="55AE76F9">
+          <wp:anchor distT="0" distB="0" distL="114300" distR="114300" simplePos="0" relativeHeight="251657728" behindDoc="0" locked="0" layoutInCell="1" allowOverlap="1" wp14:anchorId="04A5439F" wp14:editId="55AE76F9">
             <wp:simplePos x="0" y="0"/>
             <wp:positionH relativeFrom="column">
               <wp:posOffset>3924300</wp:posOffset>
@@ -8241,7 +8363,7 @@
                     <pic:cNvPicPr/>
                   </pic:nvPicPr>
                   <pic:blipFill>
-                    <a:blip r:embed="rId32">
+                    <a:blip r:embed="rId33">
                       <a:extLst>
                         <a:ext uri="{28A0092B-C50C-407E-A947-70E740481C1C}">
                           <a14:useLocalDpi xmlns:a14="http://schemas.microsoft.com/office/drawing/2010/main" val="0"/>
@@ -8327,7 +8449,7 @@
           <w:lang w:val="de-DE" w:eastAsia="de-DE"/>
         </w:rPr>
         <w:drawing>
-          <wp:anchor distT="0" distB="0" distL="114300" distR="114300" simplePos="0" relativeHeight="251659264" behindDoc="0" locked="0" layoutInCell="1" allowOverlap="1" wp14:anchorId="2EA275CB" wp14:editId="353C5451">
+          <wp:anchor distT="0" distB="0" distL="114300" distR="114300" simplePos="0" relativeHeight="251660800" behindDoc="0" locked="0" layoutInCell="1" allowOverlap="1" wp14:anchorId="2EA275CB" wp14:editId="353C5451">
             <wp:simplePos x="0" y="0"/>
             <wp:positionH relativeFrom="column">
               <wp:posOffset>1314450</wp:posOffset>
@@ -8350,7 +8472,7 @@
                     <pic:cNvPicPr/>
                   </pic:nvPicPr>
                   <pic:blipFill>
-                    <a:blip r:embed="rId33">
+                    <a:blip r:embed="rId34">
                       <a:extLst>
                         <a:ext uri="{28A0092B-C50C-407E-A947-70E740481C1C}">
                           <a14:useLocalDpi xmlns:a14="http://schemas.microsoft.com/office/drawing/2010/main" val="0"/>
@@ -8421,161 +8543,11 @@
           <w:noProof/>
           <w:lang w:val="de-DE" w:eastAsia="de-DE"/>
         </w:rPr>
-        <w:lastRenderedPageBreak/>
         <w:drawing>
           <wp:inline distT="0" distB="0" distL="0" distR="0" wp14:anchorId="60E4516C" wp14:editId="60CCB580">
             <wp:extent cx="2600325" cy="3001310"/>
             <wp:effectExtent l="0" t="0" r="0" b="0"/>
             <wp:docPr id="13" name="Grafik 13"/>
-            <wp:cNvGraphicFramePr>
-              <a:graphicFrameLocks xmlns:a="http://schemas.openxmlformats.org/drawingml/2006/main" noChangeAspect="1"/>
-            </wp:cNvGraphicFramePr>
-            <a:graphic xmlns:a="http://schemas.openxmlformats.org/drawingml/2006/main">
-              <a:graphicData uri="http://schemas.openxmlformats.org/drawingml/2006/picture">
-                <pic:pic xmlns:pic="http://schemas.openxmlformats.org/drawingml/2006/picture">
-                  <pic:nvPicPr>
-                    <pic:cNvPr id="1" name=""/>
-                    <pic:cNvPicPr/>
-                  </pic:nvPicPr>
-                  <pic:blipFill>
-                    <a:blip r:embed="rId34"/>
-                    <a:stretch>
-                      <a:fillRect/>
-                    </a:stretch>
-                  </pic:blipFill>
-                  <pic:spPr>
-                    <a:xfrm>
-                      <a:off x="0" y="0"/>
-                      <a:ext cx="2613035" cy="3015979"/>
-                    </a:xfrm>
-                    <a:prstGeom prst="rect">
-                      <a:avLst/>
-                    </a:prstGeom>
-                  </pic:spPr>
-                </pic:pic>
-              </a:graphicData>
-            </a:graphic>
-          </wp:inline>
-        </w:drawing>
-      </w:r>
-    </w:p>
-    <w:p>
-      <w:pPr>
-        <w:rPr>
-          <w:lang w:val="de-DE"/>
-        </w:rPr>
-      </w:pPr>
-      <w:r>
-        <w:rPr>
-          <w:lang w:val="de-DE"/>
-        </w:rPr>
-        <w:t xml:space="preserve">In dem geöffneten Fenster suchen Sie nun unter Systemvariablen den Eintrag “Path”. </w:t>
-      </w:r>
-      <w:r>
-        <w:rPr>
-          <w:lang w:val="de-DE"/>
-        </w:rPr>
-        <w:t xml:space="preserve">Diesen Eintrag bearbeiten Sie nun in dem Sie den Wert der Variable um </w:t>
-      </w:r>
-    </w:p>
-    <w:p>
-      <w:pPr>
-        <w:pStyle w:val="Code"/>
-        <w:rPr>
-          <w:rStyle w:val="CodeZchn"/>
-          <w:lang w:val="en-US"/>
-        </w:rPr>
-      </w:pPr>
-      <w:r>
-        <w:rPr>
-          <w:rStyle w:val="CodeZchn"/>
-          <w:lang w:val="en-US"/>
-        </w:rPr>
-        <w:t>„</w:t>
-      </w:r>
-      <w:proofErr w:type="gramStart"/>
-      <w:r>
-        <w:rPr>
-          <w:rStyle w:val="CodeZchn"/>
-          <w:lang w:val="en-US"/>
-        </w:rPr>
-        <w:t>;C</w:t>
-      </w:r>
-      <w:proofErr w:type="gramEnd"/>
-      <w:r>
-        <w:rPr>
-          <w:rStyle w:val="CodeZchn"/>
-          <w:lang w:val="en-US"/>
-        </w:rPr>
-        <w:t>:\Windows\Microsoft.NET\Framework\v4.0.30319\“</w:t>
-      </w:r>
-    </w:p>
-    <w:p>
-      <w:pPr>
-        <w:rPr>
-          <w:lang w:val="de-DE"/>
-        </w:rPr>
-      </w:pPr>
-      <w:r>
-        <w:rPr>
-          <w:lang w:val="de-DE"/>
-        </w:rPr>
-        <w:t>Bitte beachten Sie</w:t>
-      </w:r>
-      <w:r>
-        <w:rPr>
-          <w:lang w:val="de-DE"/>
-        </w:rPr>
-        <w:t>,</w:t>
-      </w:r>
-      <w:r>
-        <w:rPr>
-          <w:lang w:val="de-DE"/>
-        </w:rPr>
-        <w:t xml:space="preserve"> dass zwischen dem vorhergehenden Eintrag und dem neuen Eintrag ein Semikolon</w:t>
-      </w:r>
-      <w:r>
-        <w:rPr>
-          <w:lang w:val="de-DE"/>
-        </w:rPr>
-        <w:t xml:space="preserve"> (;)</w:t>
-      </w:r>
-      <w:r>
-        <w:rPr>
-          <w:lang w:val="de-DE"/>
-        </w:rPr>
-        <w:t xml:space="preserve"> ist. </w:t>
-      </w:r>
-      <w:r>
-        <w:rPr>
-          <w:lang w:val="de-DE"/>
-        </w:rPr>
-        <w:t xml:space="preserve"> Nun können Sie alle Fenster mit Ok schließen und den PC neustarten. Danach ist eine Ausführung der BuildWindows.bat in Zukunft ohne Anpassung möglich. </w:t>
-      </w:r>
-    </w:p>
-    <w:p>
-      <w:pPr>
-        <w:rPr>
-          <w:rFonts w:asciiTheme="majorHAnsi" w:eastAsiaTheme="majorEastAsia" w:hAnsiTheme="majorHAnsi" w:cstheme="majorBidi"/>
-          <w:b/>
-          <w:bCs/>
-          <w:smallCaps/>
-          <w:color w:val="000000" w:themeColor="text1"/>
-          <w:sz w:val="36"/>
-          <w:szCs w:val="36"/>
-          <w:lang w:val="de-DE"/>
-        </w:rPr>
-      </w:pPr>
-      <w:r>
-        <w:rPr>
-          <w:noProof/>
-          <w:lang w:val="de-DE" w:eastAsia="de-DE"/>
-        </w:rPr>
-        <w:drawing>
-          <wp:inline distT="0" distB="0" distL="0" distR="0" wp14:anchorId="2603F01A" wp14:editId="7F1DB732">
-            <wp:extent cx="2619375" cy="2983343"/>
-            <wp:effectExtent l="0" t="0" r="0" b="0"/>
-            <wp:docPr id="14" name="Grafik 14"/>
             <wp:cNvGraphicFramePr>
               <a:graphicFrameLocks xmlns:a="http://schemas.openxmlformats.org/drawingml/2006/main" noChangeAspect="1"/>
             </wp:cNvGraphicFramePr>
@@ -8595,6 +8567,156 @@
                   <pic:spPr>
                     <a:xfrm>
                       <a:off x="0" y="0"/>
+                      <a:ext cx="2613035" cy="3015979"/>
+                    </a:xfrm>
+                    <a:prstGeom prst="rect">
+                      <a:avLst/>
+                    </a:prstGeom>
+                  </pic:spPr>
+                </pic:pic>
+              </a:graphicData>
+            </a:graphic>
+          </wp:inline>
+        </w:drawing>
+      </w:r>
+    </w:p>
+    <w:p>
+      <w:pPr>
+        <w:rPr>
+          <w:lang w:val="de-DE"/>
+        </w:rPr>
+      </w:pPr>
+      <w:r>
+        <w:rPr>
+          <w:lang w:val="de-DE"/>
+        </w:rPr>
+        <w:lastRenderedPageBreak/>
+        <w:t xml:space="preserve">In dem geöffneten Fenster suchen Sie nun unter Systemvariablen den Eintrag “Path”. </w:t>
+      </w:r>
+      <w:r>
+        <w:rPr>
+          <w:lang w:val="de-DE"/>
+        </w:rPr>
+        <w:t xml:space="preserve">Diesen Eintrag bearbeiten Sie nun in dem Sie den Wert der Variable um </w:t>
+      </w:r>
+    </w:p>
+    <w:p>
+      <w:pPr>
+        <w:pStyle w:val="Code"/>
+        <w:rPr>
+          <w:rStyle w:val="CodeZchn"/>
+          <w:lang w:val="en-US"/>
+        </w:rPr>
+      </w:pPr>
+      <w:r>
+        <w:rPr>
+          <w:rStyle w:val="CodeZchn"/>
+          <w:lang w:val="en-US"/>
+        </w:rPr>
+        <w:t>„</w:t>
+      </w:r>
+      <w:proofErr w:type="gramStart"/>
+      <w:r>
+        <w:rPr>
+          <w:rStyle w:val="CodeZchn"/>
+          <w:lang w:val="en-US"/>
+        </w:rPr>
+        <w:t>;C</w:t>
+      </w:r>
+      <w:proofErr w:type="gramEnd"/>
+      <w:r>
+        <w:rPr>
+          <w:rStyle w:val="CodeZchn"/>
+          <w:lang w:val="en-US"/>
+        </w:rPr>
+        <w:t>:\Windows\Microsoft.NET\Framework\v4.0.30319\“</w:t>
+      </w:r>
+    </w:p>
+    <w:p>
+      <w:pPr>
+        <w:rPr>
+          <w:lang w:val="de-DE"/>
+        </w:rPr>
+      </w:pPr>
+      <w:r>
+        <w:rPr>
+          <w:lang w:val="de-DE"/>
+        </w:rPr>
+        <w:t>Bitte beachten Sie</w:t>
+      </w:r>
+      <w:r>
+        <w:rPr>
+          <w:lang w:val="de-DE"/>
+        </w:rPr>
+        <w:t>,</w:t>
+      </w:r>
+      <w:r>
+        <w:rPr>
+          <w:lang w:val="de-DE"/>
+        </w:rPr>
+        <w:t xml:space="preserve"> dass zwischen dem vorhergehenden Eintrag und dem neuen Eintrag ein Semikolon</w:t>
+      </w:r>
+      <w:r>
+        <w:rPr>
+          <w:lang w:val="de-DE"/>
+        </w:rPr>
+        <w:t xml:space="preserve"> (;)</w:t>
+      </w:r>
+      <w:r>
+        <w:rPr>
+          <w:lang w:val="de-DE"/>
+        </w:rPr>
+        <w:t xml:space="preserve"> ist. </w:t>
+      </w:r>
+      <w:r>
+        <w:rPr>
+          <w:lang w:val="de-DE"/>
+        </w:rPr>
+        <w:t xml:space="preserve"> Nun können Sie alle Fenster mit Ok schließen und den PC neustarten. Danach ist eine Ausführung der BuildWindows.bat in Zukunft ohne Anpassung möglich. </w:t>
+      </w:r>
+    </w:p>
+    <w:p>
+      <w:pPr>
+        <w:rPr>
+          <w:rFonts w:asciiTheme="majorHAnsi" w:eastAsiaTheme="majorEastAsia" w:hAnsiTheme="majorHAnsi" w:cstheme="majorBidi"/>
+          <w:b/>
+          <w:bCs/>
+          <w:smallCaps/>
+          <w:color w:val="000000" w:themeColor="text1"/>
+          <w:sz w:val="36"/>
+          <w:szCs w:val="36"/>
+          <w:lang w:val="de-DE"/>
+        </w:rPr>
+      </w:pPr>
+      <w:r>
+        <w:rPr>
+          <w:noProof/>
+          <w:lang w:val="de-DE" w:eastAsia="de-DE"/>
+        </w:rPr>
+        <w:drawing>
+          <wp:inline distT="0" distB="0" distL="0" distR="0" wp14:anchorId="2603F01A" wp14:editId="7F1DB732">
+            <wp:extent cx="2619375" cy="2983343"/>
+            <wp:effectExtent l="0" t="0" r="0" b="0"/>
+            <wp:docPr id="14" name="Grafik 14"/>
+            <wp:cNvGraphicFramePr>
+              <a:graphicFrameLocks xmlns:a="http://schemas.openxmlformats.org/drawingml/2006/main" noChangeAspect="1"/>
+            </wp:cNvGraphicFramePr>
+            <a:graphic xmlns:a="http://schemas.openxmlformats.org/drawingml/2006/main">
+              <a:graphicData uri="http://schemas.openxmlformats.org/drawingml/2006/picture">
+                <pic:pic xmlns:pic="http://schemas.openxmlformats.org/drawingml/2006/picture">
+                  <pic:nvPicPr>
+                    <pic:cNvPr id="1" name=""/>
+                    <pic:cNvPicPr/>
+                  </pic:nvPicPr>
+                  <pic:blipFill>
+                    <a:blip r:embed="rId36"/>
+                    <a:stretch>
+                      <a:fillRect/>
+                    </a:stretch>
+                  </pic:blipFill>
+                  <pic:spPr>
+                    <a:xfrm>
+                      <a:off x="0" y="0"/>
                       <a:ext cx="2631513" cy="2997168"/>
                     </a:xfrm>
                     <a:prstGeom prst="rect">
@@ -8610,12 +8732,35 @@
     </w:p>
     <w:p>
       <w:pPr>
+        <w:rPr>
+          <w:rFonts w:asciiTheme="majorHAnsi" w:eastAsiaTheme="majorEastAsia" w:hAnsiTheme="majorHAnsi" w:cstheme="majorBidi"/>
+          <w:b/>
+          <w:bCs/>
+          <w:smallCaps/>
+          <w:color w:val="000000" w:themeColor="text1"/>
+          <w:sz w:val="36"/>
+          <w:szCs w:val="36"/>
+          <w:lang w:val="de-DE"/>
+        </w:rPr>
+      </w:pPr>
+      <w:bookmarkStart w:id="14" w:name="_Toc406767054"/>
+      <w:bookmarkStart w:id="15" w:name="_Ref412369067"/>
+      <w:bookmarkStart w:id="16" w:name="_Ref412369112"/>
+      <w:bookmarkStart w:id="17" w:name="_Ref412369117"/>
+      <w:r>
+        <w:rPr>
+          <w:lang w:val="de-DE"/>
+        </w:rPr>
+        <w:br w:type="page"/>
+      </w:r>
+    </w:p>
+    <w:p>
+      <w:pPr>
         <w:pStyle w:val="berschrift1"/>
         <w:rPr>
           <w:lang w:val="de-DE"/>
         </w:rPr>
       </w:pPr>
-      <w:bookmarkStart w:id="13" w:name="_Toc406767054"/>
       <w:r>
         <w:rPr>
           <w:lang w:val="de-DE"/>
@@ -8623,7 +8768,10 @@
         <w:lastRenderedPageBreak/>
         <w:t>Allgemeine Konfiguration</w:t>
       </w:r>
-      <w:bookmarkEnd w:id="13"/>
+      <w:bookmarkEnd w:id="14"/>
+      <w:bookmarkEnd w:id="15"/>
+      <w:bookmarkEnd w:id="16"/>
+      <w:bookmarkEnd w:id="17"/>
     </w:p>
     <w:p>
       <w:pPr>
@@ -8632,14 +8780,14 @@
           <w:lang w:val="de-DE"/>
         </w:rPr>
       </w:pPr>
-      <w:bookmarkStart w:id="14" w:name="_Toc406767055"/>
+      <w:bookmarkStart w:id="18" w:name="_Toc406767055"/>
       <w:r>
         <w:rPr>
           <w:lang w:val="de-DE"/>
         </w:rPr>
         <w:t>Backend/Service Konfiguration</w:t>
       </w:r>
-      <w:bookmarkEnd w:id="14"/>
+      <w:bookmarkEnd w:id="18"/>
     </w:p>
     <w:p>
       <w:pPr>
@@ -8723,149 +8871,6 @@
             <wp:extent cx="5943600" cy="3615055"/>
             <wp:effectExtent l="0" t="0" r="0" b="4445"/>
             <wp:docPr id="33" name="Grafik 33"/>
-            <wp:cNvGraphicFramePr>
-              <a:graphicFrameLocks xmlns:a="http://schemas.openxmlformats.org/drawingml/2006/main" noChangeAspect="1"/>
-            </wp:cNvGraphicFramePr>
-            <a:graphic xmlns:a="http://schemas.openxmlformats.org/drawingml/2006/main">
-              <a:graphicData uri="http://schemas.openxmlformats.org/drawingml/2006/picture">
-                <pic:pic xmlns:pic="http://schemas.openxmlformats.org/drawingml/2006/picture">
-                  <pic:nvPicPr>
-                    <pic:cNvPr id="1" name=""/>
-                    <pic:cNvPicPr/>
-                  </pic:nvPicPr>
-                  <pic:blipFill>
-                    <a:blip r:embed="rId36" cstate="print"/>
-                    <a:stretch>
-                      <a:fillRect/>
-                    </a:stretch>
-                  </pic:blipFill>
-                  <pic:spPr>
-                    <a:xfrm>
-                      <a:off x="0" y="0"/>
-                      <a:ext cx="5943600" cy="3615055"/>
-                    </a:xfrm>
-                    <a:prstGeom prst="rect">
-                      <a:avLst/>
-                    </a:prstGeom>
-                  </pic:spPr>
-                </pic:pic>
-              </a:graphicData>
-            </a:graphic>
-          </wp:inline>
-        </w:drawing>
-      </w:r>
-    </w:p>
-    <w:p>
-      <w:pPr>
-        <w:rPr>
-          <w:lang w:val="de-DE"/>
-        </w:rPr>
-      </w:pPr>
-      <w:r>
-        <w:rPr>
-          <w:lang w:val="de-DE"/>
-        </w:rPr>
-        <w:t xml:space="preserve">Um weitere Konfigurationen vornehmen zu können ist die </w:t>
-      </w:r>
-      <w:r>
-        <w:rPr>
-          <w:b/>
-          <w:lang w:val="de-DE"/>
-        </w:rPr>
-        <w:t>Installation</w:t>
-      </w:r>
-      <w:r>
-        <w:rPr>
-          <w:lang w:val="de-DE"/>
-        </w:rPr>
-        <w:t xml:space="preserve"> des </w:t>
-      </w:r>
-      <w:r>
-        <w:rPr>
-          <w:b/>
-          <w:lang w:val="de-DE"/>
-        </w:rPr>
-        <w:t>Services</w:t>
-      </w:r>
-      <w:r>
-        <w:rPr>
-          <w:lang w:val="de-DE"/>
-        </w:rPr>
-        <w:t xml:space="preserve"> von Nöten.</w:t>
-      </w:r>
-    </w:p>
-    <w:p>
-      <w:pPr>
-        <w:rPr>
-          <w:lang w:val="de-DE"/>
-        </w:rPr>
-      </w:pPr>
-      <w:r>
-        <w:rPr>
-          <w:lang w:val="de-DE"/>
-        </w:rPr>
-        <w:t xml:space="preserve">Hierzu starten Sie bitte den Konfigurationseditor erstmals und </w:t>
-      </w:r>
-      <w:r>
-        <w:rPr>
-          <w:b/>
-          <w:lang w:val="de-DE"/>
-        </w:rPr>
-        <w:t>installieren</w:t>
-      </w:r>
-      <w:r>
-        <w:rPr>
-          <w:lang w:val="de-DE"/>
-        </w:rPr>
-        <w:t xml:space="preserve"> über die Menüleiste den </w:t>
-      </w:r>
-      <w:r>
-        <w:rPr>
-          <w:b/>
-          <w:lang w:val="de-DE"/>
-        </w:rPr>
-        <w:t>Service</w:t>
-      </w:r>
-      <w:r>
-        <w:rPr>
-          <w:lang w:val="de-DE"/>
-        </w:rPr>
-        <w:t xml:space="preserve"> mit einem Klick auf </w:t>
-      </w:r>
-      <w:r>
-        <w:rPr>
-          <w:b/>
-          <w:lang w:val="de-DE"/>
-        </w:rPr>
-        <w:t>„Nicht installiert“</w:t>
-      </w:r>
-    </w:p>
-    <w:p>
-      <w:pPr>
-        <w:tabs>
-          <w:tab w:val="center" w:pos="4680"/>
-          <w:tab w:val="left" w:pos="7920"/>
-        </w:tabs>
-        <w:rPr>
-          <w:lang w:val="de-DE"/>
-        </w:rPr>
-      </w:pPr>
-      <w:r>
-        <w:rPr>
-          <w:lang w:val="de-DE"/>
-        </w:rPr>
-        <w:tab/>
-      </w:r>
-      <w:r>
-        <w:rPr>
-          <w:noProof/>
-          <w:lang w:val="de-DE" w:eastAsia="de-DE"/>
-        </w:rPr>
-        <w:drawing>
-          <wp:inline distT="0" distB="0" distL="0" distR="0" wp14:anchorId="0208D6F0" wp14:editId="07777777">
-            <wp:extent cx="3171429" cy="485714"/>
-            <wp:effectExtent l="0" t="0" r="0" b="0"/>
-            <wp:docPr id="34" name="Grafik 34"/>
             <wp:cNvGraphicFramePr>
               <a:graphicFrameLocks xmlns:a="http://schemas.openxmlformats.org/drawingml/2006/main" noChangeAspect="1"/>
             </wp:cNvGraphicFramePr>
@@ -8885,7 +8890,7 @@
                   <pic:spPr>
                     <a:xfrm>
                       <a:off x="0" y="0"/>
-                      <a:ext cx="3171429" cy="485714"/>
+                      <a:ext cx="5943600" cy="3615055"/>
                     </a:xfrm>
                     <a:prstGeom prst="rect">
                       <a:avLst/>
@@ -8897,11 +8902,90 @@
           </wp:inline>
         </w:drawing>
       </w:r>
-      <w:r>
-        <w:rPr>
-          <w:lang w:val="de-DE"/>
-        </w:rPr>
-        <w:tab/>
+    </w:p>
+    <w:p>
+      <w:pPr>
+        <w:rPr>
+          <w:lang w:val="de-DE"/>
+        </w:rPr>
+      </w:pPr>
+      <w:r>
+        <w:rPr>
+          <w:lang w:val="de-DE"/>
+        </w:rPr>
+        <w:t xml:space="preserve">Um weitere Konfigurationen vornehmen zu können ist die </w:t>
+      </w:r>
+      <w:r>
+        <w:rPr>
+          <w:b/>
+          <w:lang w:val="de-DE"/>
+        </w:rPr>
+        <w:t>Installation</w:t>
+      </w:r>
+      <w:r>
+        <w:rPr>
+          <w:lang w:val="de-DE"/>
+        </w:rPr>
+        <w:t xml:space="preserve"> des </w:t>
+      </w:r>
+      <w:r>
+        <w:rPr>
+          <w:b/>
+          <w:lang w:val="de-DE"/>
+        </w:rPr>
+        <w:t>Services</w:t>
+      </w:r>
+      <w:r>
+        <w:rPr>
+          <w:lang w:val="de-DE"/>
+        </w:rPr>
+        <w:t xml:space="preserve"> von Nöten.</w:t>
+      </w:r>
+    </w:p>
+    <w:p>
+      <w:pPr>
+        <w:rPr>
+          <w:lang w:val="de-DE"/>
+        </w:rPr>
+      </w:pPr>
+      <w:r>
+        <w:rPr>
+          <w:lang w:val="de-DE"/>
+        </w:rPr>
+        <w:t xml:space="preserve">Hierzu starten Sie bitte den Konfigurationseditor erstmals und </w:t>
+      </w:r>
+      <w:r>
+        <w:rPr>
+          <w:b/>
+          <w:lang w:val="de-DE"/>
+        </w:rPr>
+        <w:t>installieren</w:t>
+      </w:r>
+      <w:r>
+        <w:rPr>
+          <w:lang w:val="de-DE"/>
+        </w:rPr>
+        <w:t xml:space="preserve"> über die Menüleiste den </w:t>
+      </w:r>
+      <w:r>
+        <w:rPr>
+          <w:b/>
+          <w:lang w:val="de-DE"/>
+        </w:rPr>
+        <w:t>Service</w:t>
+      </w:r>
+      <w:r>
+        <w:rPr>
+          <w:lang w:val="de-DE"/>
+        </w:rPr>
+        <w:t xml:space="preserve"> mit einem Klick auf </w:t>
+      </w:r>
+      <w:r>
+        <w:rPr>
+          <w:b/>
+          <w:lang w:val="de-DE"/>
+        </w:rPr>
+        <w:t>„Nicht installiert“</w:t>
       </w:r>
     </w:p>
     <w:p>
@@ -8918,57 +9002,18 @@
         <w:rPr>
           <w:lang w:val="de-DE"/>
         </w:rPr>
-        <w:t xml:space="preserve">Nach erfolgreicher Installation sollte in dem Dropdown Menu nun die Möglichkeit bestehen den </w:t>
-      </w:r>
-      <w:r>
-        <w:rPr>
-          <w:b/>
-          <w:lang w:val="de-DE"/>
-        </w:rPr>
-        <w:t>Service</w:t>
-      </w:r>
-      <w:r>
-        <w:rPr>
-          <w:lang w:val="de-DE"/>
-        </w:rPr>
-        <w:t xml:space="preserve"> zu </w:t>
-      </w:r>
-      <w:r>
-        <w:rPr>
-          <w:b/>
-          <w:lang w:val="de-DE"/>
-        </w:rPr>
-        <w:t>starten</w:t>
-      </w:r>
-      <w:r>
-        <w:rPr>
-          <w:lang w:val="de-DE"/>
-        </w:rPr>
-        <w:t>.</w:t>
-      </w:r>
-    </w:p>
-    <w:p>
-      <w:pPr>
-        <w:tabs>
-          <w:tab w:val="center" w:pos="4680"/>
-          <w:tab w:val="left" w:pos="7920"/>
-        </w:tabs>
-        <w:jc w:val="center"/>
-        <w:rPr>
-          <w:lang w:val="de-DE"/>
-        </w:rPr>
-      </w:pPr>
+        <w:tab/>
+      </w:r>
       <w:r>
         <w:rPr>
           <w:noProof/>
           <w:lang w:val="de-DE" w:eastAsia="de-DE"/>
         </w:rPr>
-        <w:lastRenderedPageBreak/>
         <w:drawing>
-          <wp:inline distT="0" distB="0" distL="0" distR="0" wp14:anchorId="0BD689C5" wp14:editId="07777777">
-            <wp:extent cx="4219048" cy="1876190"/>
+          <wp:inline distT="0" distB="0" distL="0" distR="0" wp14:anchorId="0208D6F0" wp14:editId="07777777">
+            <wp:extent cx="3171429" cy="485714"/>
             <wp:effectExtent l="0" t="0" r="0" b="0"/>
-            <wp:docPr id="39" name="Grafik 39"/>
+            <wp:docPr id="34" name="Grafik 34"/>
             <wp:cNvGraphicFramePr>
               <a:graphicFrameLocks xmlns:a="http://schemas.openxmlformats.org/drawingml/2006/main" noChangeAspect="1"/>
             </wp:cNvGraphicFramePr>
@@ -8988,6 +9033,109 @@
                   <pic:spPr>
                     <a:xfrm>
                       <a:off x="0" y="0"/>
+                      <a:ext cx="3171429" cy="485714"/>
+                    </a:xfrm>
+                    <a:prstGeom prst="rect">
+                      <a:avLst/>
+                    </a:prstGeom>
+                  </pic:spPr>
+                </pic:pic>
+              </a:graphicData>
+            </a:graphic>
+          </wp:inline>
+        </w:drawing>
+      </w:r>
+      <w:r>
+        <w:rPr>
+          <w:lang w:val="de-DE"/>
+        </w:rPr>
+        <w:tab/>
+      </w:r>
+    </w:p>
+    <w:p>
+      <w:pPr>
+        <w:tabs>
+          <w:tab w:val="center" w:pos="4680"/>
+          <w:tab w:val="left" w:pos="7920"/>
+        </w:tabs>
+        <w:rPr>
+          <w:lang w:val="de-DE"/>
+        </w:rPr>
+      </w:pPr>
+      <w:r>
+        <w:rPr>
+          <w:lang w:val="de-DE"/>
+        </w:rPr>
+        <w:t xml:space="preserve">Nach erfolgreicher Installation sollte in dem Dropdown Menu nun die Möglichkeit bestehen den </w:t>
+      </w:r>
+      <w:r>
+        <w:rPr>
+          <w:b/>
+          <w:lang w:val="de-DE"/>
+        </w:rPr>
+        <w:t>Service</w:t>
+      </w:r>
+      <w:r>
+        <w:rPr>
+          <w:lang w:val="de-DE"/>
+        </w:rPr>
+        <w:t xml:space="preserve"> zu </w:t>
+      </w:r>
+      <w:r>
+        <w:rPr>
+          <w:b/>
+          <w:lang w:val="de-DE"/>
+        </w:rPr>
+        <w:t>starten</w:t>
+      </w:r>
+      <w:r>
+        <w:rPr>
+          <w:lang w:val="de-DE"/>
+        </w:rPr>
+        <w:t>.</w:t>
+      </w:r>
+    </w:p>
+    <w:p>
+      <w:pPr>
+        <w:tabs>
+          <w:tab w:val="center" w:pos="4680"/>
+          <w:tab w:val="left" w:pos="7920"/>
+        </w:tabs>
+        <w:jc w:val="center"/>
+        <w:rPr>
+          <w:lang w:val="de-DE"/>
+        </w:rPr>
+      </w:pPr>
+      <w:r>
+        <w:rPr>
+          <w:noProof/>
+          <w:lang w:val="de-DE" w:eastAsia="de-DE"/>
+        </w:rPr>
+        <w:lastRenderedPageBreak/>
+        <w:drawing>
+          <wp:inline distT="0" distB="0" distL="0" distR="0" wp14:anchorId="0BD689C5" wp14:editId="07777777">
+            <wp:extent cx="4219048" cy="1876190"/>
+            <wp:effectExtent l="0" t="0" r="0" b="0"/>
+            <wp:docPr id="39" name="Grafik 39"/>
+            <wp:cNvGraphicFramePr>
+              <a:graphicFrameLocks xmlns:a="http://schemas.openxmlformats.org/drawingml/2006/main" noChangeAspect="1"/>
+            </wp:cNvGraphicFramePr>
+            <a:graphic xmlns:a="http://schemas.openxmlformats.org/drawingml/2006/main">
+              <a:graphicData uri="http://schemas.openxmlformats.org/drawingml/2006/picture">
+                <pic:pic xmlns:pic="http://schemas.openxmlformats.org/drawingml/2006/picture">
+                  <pic:nvPicPr>
+                    <pic:cNvPr id="1" name=""/>
+                    <pic:cNvPicPr/>
+                  </pic:nvPicPr>
+                  <pic:blipFill>
+                    <a:blip r:embed="rId39" cstate="print"/>
+                    <a:stretch>
+                      <a:fillRect/>
+                    </a:stretch>
+                  </pic:blipFill>
+                  <pic:spPr>
+                    <a:xfrm>
+                      <a:off x="0" y="0"/>
                       <a:ext cx="4219048" cy="1876190"/>
                     </a:xfrm>
                     <a:prstGeom prst="rect">
@@ -9064,45 +9212,6 @@
           <w:tab w:val="left" w:pos="7920"/>
         </w:tabs>
         <w:rPr>
-          <w:lang w:val="de-DE"/>
-        </w:rPr>
-      </w:pPr>
-      <w:r>
-        <w:rPr>
-          <w:lang w:val="de-DE"/>
-        </w:rPr>
-        <w:t xml:space="preserve">Nun sind alle Schritte erledigt um </w:t>
-      </w:r>
-      <w:r>
-        <w:rPr>
-          <w:b/>
-          <w:lang w:val="de-DE"/>
-        </w:rPr>
-        <w:t>AlarmWorkflow</w:t>
-      </w:r>
-      <w:r>
-        <w:rPr>
-          <w:lang w:val="de-DE"/>
-        </w:rPr>
-        <w:t xml:space="preserve"> </w:t>
-      </w:r>
-      <w:r>
-        <w:rPr>
-          <w:b/>
-          <w:lang w:val="de-DE"/>
-        </w:rPr>
-        <w:t>funktionsbereit</w:t>
-      </w:r>
-      <w:r>
-        <w:rPr>
-          <w:lang w:val="de-DE"/>
-        </w:rPr>
-        <w:t xml:space="preserve"> zu machen.</w:t>
-      </w:r>
-    </w:p>
-    <w:p>
-      <w:pPr>
-        <w:rPr>
           <w:rFonts w:asciiTheme="majorHAnsi" w:eastAsiaTheme="majorEastAsia" w:hAnsiTheme="majorHAnsi" w:cstheme="majorBidi"/>
           <w:b/>
           <w:bCs/>
@@ -9117,6 +9226,38 @@
         <w:rPr>
           <w:lang w:val="de-DE"/>
         </w:rPr>
+        <w:t xml:space="preserve">Nun sind alle Schritte erledigt um </w:t>
+      </w:r>
+      <w:r>
+        <w:rPr>
+          <w:b/>
+          <w:lang w:val="de-DE"/>
+        </w:rPr>
+        <w:t>AlarmWorkflow</w:t>
+      </w:r>
+      <w:r>
+        <w:rPr>
+          <w:lang w:val="de-DE"/>
+        </w:rPr>
+        <w:t xml:space="preserve"> </w:t>
+      </w:r>
+      <w:r>
+        <w:rPr>
+          <w:b/>
+          <w:lang w:val="de-DE"/>
+        </w:rPr>
+        <w:t>funktionsbereit</w:t>
+      </w:r>
+      <w:r>
+        <w:rPr>
+          <w:lang w:val="de-DE"/>
+        </w:rPr>
+        <w:t xml:space="preserve"> zu machen.</w:t>
+      </w:r>
+      <w:r>
+        <w:rPr>
+          <w:lang w:val="de-DE"/>
+        </w:rPr>
         <w:br w:type="page"/>
       </w:r>
     </w:p>
@@ -9127,7 +9268,7 @@
           <w:lang w:val="de-DE"/>
         </w:rPr>
       </w:pPr>
-      <w:bookmarkStart w:id="15" w:name="_Toc406767056"/>
+      <w:bookmarkStart w:id="19" w:name="_Toc406767056"/>
       <w:r>
         <w:rPr>
           <w:lang w:val="de-DE"/>
@@ -9135,7 +9276,7 @@
         <w:lastRenderedPageBreak/>
         <w:t>Konfigurationseditor</w:t>
       </w:r>
-      <w:bookmarkEnd w:id="15"/>
+      <w:bookmarkEnd w:id="19"/>
     </w:p>
     <w:p>
       <w:pPr>
@@ -9177,7 +9318,7 @@
                     <pic:cNvPicPr/>
                   </pic:nvPicPr>
                   <pic:blipFill>
-                    <a:blip r:embed="rId39" cstate="print"/>
+                    <a:blip r:embed="rId40" cstate="print"/>
                     <a:stretch>
                       <a:fillRect/>
                     </a:stretch>
@@ -9331,114 +9472,6 @@
                       <pic:pic xmlns:pic="http://schemas.openxmlformats.org/drawingml/2006/picture">
                         <pic:nvPicPr>
                           <pic:cNvPr id="0" name="Picture 2" descr="D:\Users\Florian\Entwicklung\AlarmWorkflow_Proxy\Windows\Configuration\AlarmWorkflow.Windows.Configuration\Images\dynamicsetting_16.png"/>
-                          <pic:cNvPicPr>
-                            <a:picLocks noChangeAspect="1" noChangeArrowheads="1"/>
-                          </pic:cNvPicPr>
-                        </pic:nvPicPr>
-                        <pic:blipFill>
-                          <a:blip r:embed="rId40" cstate="print">
-                            <a:extLst>
-                              <a:ext uri="{28A0092B-C50C-407E-A947-70E740481C1C}">
-                                <a14:useLocalDpi xmlns:a14="http://schemas.microsoft.com/office/drawing/2010/main" val="0"/>
-                              </a:ext>
-                            </a:extLst>
-                          </a:blip>
-                          <a:srcRect/>
-                          <a:stretch>
-                            <a:fillRect/>
-                          </a:stretch>
-                        </pic:blipFill>
-                        <pic:spPr bwMode="auto">
-                          <a:xfrm>
-                            <a:off x="0" y="0"/>
-                            <a:ext cx="333375" cy="333375"/>
-                          </a:xfrm>
-                          <a:prstGeom prst="rect">
-                            <a:avLst/>
-                          </a:prstGeom>
-                          <a:noFill/>
-                          <a:ln>
-                            <a:noFill/>
-                          </a:ln>
-                        </pic:spPr>
-                      </pic:pic>
-                    </a:graphicData>
-                  </a:graphic>
-                </wp:inline>
-              </w:drawing>
-            </w:r>
-          </w:p>
-        </w:tc>
-        <w:tc>
-          <w:tcPr>
-            <w:tcW w:w="1417" w:type="dxa"/>
-          </w:tcPr>
-          <w:p>
-            <w:pPr>
-              <w:cnfStyle w:val="000000100000" w:firstRow="0" w:lastRow="0" w:firstColumn="0" w:lastColumn="0" w:oddVBand="0" w:evenVBand="0" w:oddHBand="1" w:evenHBand="0" w:firstRowFirstColumn="0" w:firstRowLastColumn="0" w:lastRowFirstColumn="0" w:lastRowLastColumn="0"/>
-              <w:rPr>
-                <w:lang w:val="de-DE"/>
-              </w:rPr>
-            </w:pPr>
-            <w:r>
-              <w:rPr>
-                <w:lang w:val="de-DE"/>
-              </w:rPr>
-              <w:t>Dynamisch</w:t>
-            </w:r>
-          </w:p>
-        </w:tc>
-        <w:tc>
-          <w:tcPr>
-            <w:tcW w:w="6557" w:type="dxa"/>
-          </w:tcPr>
-          <w:p>
-            <w:pPr>
-              <w:cnfStyle w:val="000000100000" w:firstRow="0" w:lastRow="0" w:firstColumn="0" w:lastColumn="0" w:oddVBand="0" w:evenVBand="0" w:oddHBand="1" w:evenHBand="0" w:firstRowFirstColumn="0" w:firstRowLastColumn="0" w:lastRowFirstColumn="0" w:lastRowLastColumn="0"/>
-              <w:rPr>
-                <w:lang w:val="de-DE"/>
-              </w:rPr>
-            </w:pPr>
-            <w:r>
-              <w:rPr>
-                <w:lang w:val="de-DE"/>
-              </w:rPr>
-              <w:t>Änderungen werden sofort oder mindestens bei der nächstbesten Gelegenheit übernommen, ohne einen Dienstneustart zu erfordern.</w:t>
-            </w:r>
-          </w:p>
-        </w:tc>
-      </w:tr>
-      <w:tr>
-        <w:tc>
-          <w:tcPr>
-            <w:cnfStyle w:val="001000000000" w:firstRow="0" w:lastRow="0" w:firstColumn="1" w:lastColumn="0" w:oddVBand="0" w:evenVBand="0" w:oddHBand="0" w:evenHBand="0" w:firstRowFirstColumn="0" w:firstRowLastColumn="0" w:lastRowFirstColumn="0" w:lastRowLastColumn="0"/>
-            <w:tcW w:w="1526" w:type="dxa"/>
-          </w:tcPr>
-          <w:p>
-            <w:pPr>
-              <w:rPr>
-                <w:highlight w:val="yellow"/>
-                <w:lang w:val="de-DE"/>
-              </w:rPr>
-            </w:pPr>
-            <w:r>
-              <w:rPr>
-                <w:noProof/>
-                <w:lang w:val="de-DE" w:eastAsia="de-DE"/>
-              </w:rPr>
-              <w:drawing>
-                <wp:inline distT="0" distB="0" distL="0" distR="0" wp14:anchorId="7C259A68" wp14:editId="07777777">
-                  <wp:extent cx="333375" cy="333375"/>
-                  <wp:effectExtent l="0" t="0" r="9525" b="9525"/>
-                  <wp:docPr id="42" name="Grafik 42" descr="D:\Users\Florian\Entwicklung\AlarmWorkflow_Proxy\Windows\Configuration\AlarmWorkflow.Windows.Configuration\Images\staticsetting_16.png"/>
-                  <wp:cNvGraphicFramePr>
-                    <a:graphicFrameLocks xmlns:a="http://schemas.openxmlformats.org/drawingml/2006/main" noChangeAspect="1"/>
-                  </wp:cNvGraphicFramePr>
-                  <a:graphic xmlns:a="http://schemas.openxmlformats.org/drawingml/2006/main">
-                    <a:graphicData uri="http://schemas.openxmlformats.org/drawingml/2006/picture">
-                      <pic:pic xmlns:pic="http://schemas.openxmlformats.org/drawingml/2006/picture">
-                        <pic:nvPicPr>
-                          <pic:cNvPr id="0" name="Picture 1" descr="D:\Users\Florian\Entwicklung\AlarmWorkflow_Proxy\Windows\Configuration\AlarmWorkflow.Windows.Configuration\Images\staticsetting_16.png"/>
                           <pic:cNvPicPr>
                             <a:picLocks noChangeAspect="1" noChangeArrowheads="1"/>
                           </pic:cNvPicPr>
@@ -9483,6 +9516,114 @@
           </w:tcPr>
           <w:p>
             <w:pPr>
+              <w:cnfStyle w:val="000000100000" w:firstRow="0" w:lastRow="0" w:firstColumn="0" w:lastColumn="0" w:oddVBand="0" w:evenVBand="0" w:oddHBand="1" w:evenHBand="0" w:firstRowFirstColumn="0" w:firstRowLastColumn="0" w:lastRowFirstColumn="0" w:lastRowLastColumn="0"/>
+              <w:rPr>
+                <w:lang w:val="de-DE"/>
+              </w:rPr>
+            </w:pPr>
+            <w:r>
+              <w:rPr>
+                <w:lang w:val="de-DE"/>
+              </w:rPr>
+              <w:t>Dynamisch</w:t>
+            </w:r>
+          </w:p>
+        </w:tc>
+        <w:tc>
+          <w:tcPr>
+            <w:tcW w:w="6557" w:type="dxa"/>
+          </w:tcPr>
+          <w:p>
+            <w:pPr>
+              <w:cnfStyle w:val="000000100000" w:firstRow="0" w:lastRow="0" w:firstColumn="0" w:lastColumn="0" w:oddVBand="0" w:evenVBand="0" w:oddHBand="1" w:evenHBand="0" w:firstRowFirstColumn="0" w:firstRowLastColumn="0" w:lastRowFirstColumn="0" w:lastRowLastColumn="0"/>
+              <w:rPr>
+                <w:lang w:val="de-DE"/>
+              </w:rPr>
+            </w:pPr>
+            <w:r>
+              <w:rPr>
+                <w:lang w:val="de-DE"/>
+              </w:rPr>
+              <w:t>Änderungen werden sofort oder mindestens bei der nächstbesten Gelegenheit übernommen, ohne einen Dienstneustart zu erfordern.</w:t>
+            </w:r>
+          </w:p>
+        </w:tc>
+      </w:tr>
+      <w:tr>
+        <w:tc>
+          <w:tcPr>
+            <w:cnfStyle w:val="001000000000" w:firstRow="0" w:lastRow="0" w:firstColumn="1" w:lastColumn="0" w:oddVBand="0" w:evenVBand="0" w:oddHBand="0" w:evenHBand="0" w:firstRowFirstColumn="0" w:firstRowLastColumn="0" w:lastRowFirstColumn="0" w:lastRowLastColumn="0"/>
+            <w:tcW w:w="1526" w:type="dxa"/>
+          </w:tcPr>
+          <w:p>
+            <w:pPr>
+              <w:rPr>
+                <w:highlight w:val="yellow"/>
+                <w:lang w:val="de-DE"/>
+              </w:rPr>
+            </w:pPr>
+            <w:r>
+              <w:rPr>
+                <w:noProof/>
+                <w:lang w:val="de-DE" w:eastAsia="de-DE"/>
+              </w:rPr>
+              <w:drawing>
+                <wp:inline distT="0" distB="0" distL="0" distR="0" wp14:anchorId="7C259A68" wp14:editId="07777777">
+                  <wp:extent cx="333375" cy="333375"/>
+                  <wp:effectExtent l="0" t="0" r="9525" b="9525"/>
+                  <wp:docPr id="42" name="Grafik 42" descr="D:\Users\Florian\Entwicklung\AlarmWorkflow_Proxy\Windows\Configuration\AlarmWorkflow.Windows.Configuration\Images\staticsetting_16.png"/>
+                  <wp:cNvGraphicFramePr>
+                    <a:graphicFrameLocks xmlns:a="http://schemas.openxmlformats.org/drawingml/2006/main" noChangeAspect="1"/>
+                  </wp:cNvGraphicFramePr>
+                  <a:graphic xmlns:a="http://schemas.openxmlformats.org/drawingml/2006/main">
+                    <a:graphicData uri="http://schemas.openxmlformats.org/drawingml/2006/picture">
+                      <pic:pic xmlns:pic="http://schemas.openxmlformats.org/drawingml/2006/picture">
+                        <pic:nvPicPr>
+                          <pic:cNvPr id="0" name="Picture 1" descr="D:\Users\Florian\Entwicklung\AlarmWorkflow_Proxy\Windows\Configuration\AlarmWorkflow.Windows.Configuration\Images\staticsetting_16.png"/>
+                          <pic:cNvPicPr>
+                            <a:picLocks noChangeAspect="1" noChangeArrowheads="1"/>
+                          </pic:cNvPicPr>
+                        </pic:nvPicPr>
+                        <pic:blipFill>
+                          <a:blip r:embed="rId42" cstate="print">
+                            <a:extLst>
+                              <a:ext uri="{28A0092B-C50C-407E-A947-70E740481C1C}">
+                                <a14:useLocalDpi xmlns:a14="http://schemas.microsoft.com/office/drawing/2010/main" val="0"/>
+                              </a:ext>
+                            </a:extLst>
+                          </a:blip>
+                          <a:srcRect/>
+                          <a:stretch>
+                            <a:fillRect/>
+                          </a:stretch>
+                        </pic:blipFill>
+                        <pic:spPr bwMode="auto">
+                          <a:xfrm>
+                            <a:off x="0" y="0"/>
+                            <a:ext cx="333375" cy="333375"/>
+                          </a:xfrm>
+                          <a:prstGeom prst="rect">
+                            <a:avLst/>
+                          </a:prstGeom>
+                          <a:noFill/>
+                          <a:ln>
+                            <a:noFill/>
+                          </a:ln>
+                        </pic:spPr>
+                      </pic:pic>
+                    </a:graphicData>
+                  </a:graphic>
+                </wp:inline>
+              </w:drawing>
+            </w:r>
+          </w:p>
+        </w:tc>
+        <w:tc>
+          <w:tcPr>
+            <w:tcW w:w="1417" w:type="dxa"/>
+          </w:tcPr>
+          <w:p>
+            <w:pPr>
               <w:cnfStyle w:val="000000000000" w:firstRow="0" w:lastRow="0" w:firstColumn="0" w:lastColumn="0" w:oddVBand="0" w:evenVBand="0" w:oddHBand="0" w:evenHBand="0" w:firstRowFirstColumn="0" w:firstRowLastColumn="0" w:lastRowFirstColumn="0" w:lastRowLastColumn="0"/>
               <w:rPr>
                 <w:lang w:val="de-DE"/>
@@ -9541,8 +9682,8 @@
           <w:lang w:val="de-DE"/>
         </w:rPr>
       </w:pPr>
-      <w:bookmarkStart w:id="16" w:name="_Toc390184401"/>
-      <w:bookmarkStart w:id="17" w:name="_Toc406767057"/>
+      <w:bookmarkStart w:id="20" w:name="_Toc390184401"/>
+      <w:bookmarkStart w:id="21" w:name="_Toc406767057"/>
       <w:r>
         <w:rPr>
           <w:lang w:val="de-DE"/>
@@ -9550,8 +9691,8 @@
         <w:lastRenderedPageBreak/>
         <w:t>Benutzerdatenverzeichnis</w:t>
       </w:r>
-      <w:bookmarkEnd w:id="16"/>
-      <w:bookmarkEnd w:id="17"/>
+      <w:bookmarkEnd w:id="20"/>
+      <w:bookmarkEnd w:id="21"/>
     </w:p>
     <w:p>
       <w:pPr>
@@ -9599,14 +9740,14 @@
           <w:lang w:val="de-DE"/>
         </w:rPr>
       </w:pPr>
-      <w:bookmarkStart w:id="18" w:name="_Toc406767058"/>
+      <w:bookmarkStart w:id="22" w:name="_Toc406767058"/>
       <w:r>
         <w:rPr>
           <w:lang w:val="de-DE"/>
         </w:rPr>
         <w:t>Generell</w:t>
       </w:r>
-      <w:bookmarkEnd w:id="18"/>
+      <w:bookmarkEnd w:id="22"/>
     </w:p>
     <w:p>
       <w:pPr>
@@ -9615,14 +9756,14 @@
           <w:lang w:val="de-DE"/>
         </w:rPr>
       </w:pPr>
-      <w:bookmarkStart w:id="19" w:name="_Toc406767059"/>
+      <w:bookmarkStart w:id="23" w:name="_Toc406767059"/>
       <w:r>
         <w:rPr>
           <w:lang w:val="de-DE"/>
         </w:rPr>
         <w:t>Feuerwehr</w:t>
       </w:r>
-      <w:bookmarkEnd w:id="19"/>
+      <w:bookmarkEnd w:id="23"/>
     </w:p>
     <w:p>
       <w:pPr>
@@ -9656,14 +9797,14 @@
           <w:lang w:val="de-DE"/>
         </w:rPr>
       </w:pPr>
-      <w:bookmarkStart w:id="20" w:name="_Toc406767060"/>
+      <w:bookmarkStart w:id="24" w:name="_Toc406767060"/>
       <w:r>
         <w:rPr>
           <w:lang w:val="de-DE"/>
         </w:rPr>
         <w:t>Auswertung</w:t>
       </w:r>
-      <w:bookmarkEnd w:id="20"/>
+      <w:bookmarkEnd w:id="24"/>
     </w:p>
     <w:p>
       <w:pPr>
@@ -9825,14 +9966,14 @@
           <w:lang w:val="de-DE"/>
         </w:rPr>
       </w:pPr>
-      <w:bookmarkStart w:id="21" w:name="_Toc406767061"/>
+      <w:bookmarkStart w:id="25" w:name="_Toc406767061"/>
       <w:r>
         <w:rPr>
           <w:lang w:val="de-DE"/>
         </w:rPr>
         <w:t>Globale Druckkonfiguration</w:t>
       </w:r>
-      <w:bookmarkEnd w:id="21"/>
+      <w:bookmarkEnd w:id="25"/>
     </w:p>
     <w:p>
       <w:pPr>
@@ -10231,18 +10372,18 @@
           <w:lang w:val="de-DE"/>
         </w:rPr>
       </w:pPr>
-      <w:bookmarkStart w:id="22" w:name="_Ref378424863"/>
-      <w:bookmarkStart w:id="23" w:name="_Ref378424868"/>
-      <w:bookmarkStart w:id="24" w:name="_Toc406767062"/>
+      <w:bookmarkStart w:id="26" w:name="_Ref378424863"/>
+      <w:bookmarkStart w:id="27" w:name="_Ref378424868"/>
+      <w:bookmarkStart w:id="28" w:name="_Toc406767062"/>
       <w:r>
         <w:rPr>
           <w:lang w:val="de-DE"/>
         </w:rPr>
         <w:t>Adressbuch</w:t>
       </w:r>
-      <w:bookmarkEnd w:id="22"/>
-      <w:bookmarkEnd w:id="23"/>
-      <w:bookmarkEnd w:id="24"/>
+      <w:bookmarkEnd w:id="26"/>
+      <w:bookmarkEnd w:id="27"/>
+      <w:bookmarkEnd w:id="28"/>
     </w:p>
     <w:p>
       <w:pPr>
@@ -10543,14 +10684,14 @@
           <w:lang w:val="de-DE"/>
         </w:rPr>
       </w:pPr>
-      <w:bookmarkStart w:id="25" w:name="_Toc406767063"/>
+      <w:bookmarkStart w:id="29" w:name="_Toc406767063"/>
       <w:r>
         <w:rPr>
           <w:lang w:val="de-DE"/>
         </w:rPr>
         <w:t>Alarmquellen</w:t>
       </w:r>
-      <w:bookmarkEnd w:id="25"/>
+      <w:bookmarkEnd w:id="29"/>
     </w:p>
     <w:p>
       <w:pPr>
@@ -10559,14 +10700,14 @@
           <w:lang w:val="de-DE"/>
         </w:rPr>
       </w:pPr>
-      <w:bookmarkStart w:id="26" w:name="_Toc406767064"/>
+      <w:bookmarkStart w:id="30" w:name="_Toc406767064"/>
       <w:r>
         <w:rPr>
           <w:lang w:val="de-DE"/>
         </w:rPr>
         <w:t>Fax</w:t>
       </w:r>
-      <w:bookmarkEnd w:id="26"/>
+      <w:bookmarkEnd w:id="30"/>
     </w:p>
     <w:p>
       <w:pPr>
@@ -11028,14 +11169,14 @@
           <w:lang w:val="de-DE"/>
         </w:rPr>
       </w:pPr>
-      <w:bookmarkStart w:id="27" w:name="_Toc406767065"/>
+      <w:bookmarkStart w:id="31" w:name="_Toc406767065"/>
       <w:r>
         <w:rPr>
           <w:lang w:val="de-DE"/>
         </w:rPr>
         <w:t>E-Mail</w:t>
       </w:r>
-      <w:bookmarkEnd w:id="27"/>
+      <w:bookmarkEnd w:id="31"/>
     </w:p>
     <w:p>
       <w:pPr>
@@ -11610,16 +11751,16 @@
           <w:lang w:val="de-DE"/>
         </w:rPr>
       </w:pPr>
-      <w:bookmarkStart w:id="28" w:name="_Toc390184410"/>
-      <w:bookmarkStart w:id="29" w:name="_Toc406767066"/>
+      <w:bookmarkStart w:id="32" w:name="_Toc390184410"/>
+      <w:bookmarkStart w:id="33" w:name="_Toc406767066"/>
       <w:r>
         <w:rPr>
           <w:lang w:val="de-DE"/>
         </w:rPr>
         <w:t>SMS</w:t>
       </w:r>
-      <w:bookmarkEnd w:id="28"/>
-      <w:bookmarkEnd w:id="29"/>
+      <w:bookmarkEnd w:id="32"/>
+      <w:bookmarkEnd w:id="33"/>
     </w:p>
     <w:p>
       <w:pPr>
@@ -11810,7 +11951,7 @@
           <w:lang w:val="de-DE"/>
         </w:rPr>
       </w:pPr>
-      <w:bookmarkStart w:id="30" w:name="_Toc406767067"/>
+      <w:bookmarkStart w:id="34" w:name="_Toc406767067"/>
       <w:r>
         <w:rPr>
           <w:lang w:val="de-DE"/>
@@ -11818,7 +11959,7 @@
         <w:lastRenderedPageBreak/>
         <w:t>Backend</w:t>
       </w:r>
-      <w:bookmarkEnd w:id="30"/>
+      <w:bookmarkEnd w:id="34"/>
     </w:p>
     <w:p>
       <w:pPr>
@@ -11827,14 +11968,14 @@
           <w:lang w:val="de-DE"/>
         </w:rPr>
       </w:pPr>
-      <w:bookmarkStart w:id="31" w:name="_Toc406767068"/>
+      <w:bookmarkStart w:id="35" w:name="_Toc406767068"/>
       <w:r>
         <w:rPr>
           <w:lang w:val="de-DE"/>
         </w:rPr>
         <w:t>Engine</w:t>
       </w:r>
-      <w:bookmarkEnd w:id="31"/>
+      <w:bookmarkEnd w:id="35"/>
     </w:p>
     <w:p>
       <w:pPr>
@@ -11875,14 +12016,14 @@
           <w:lang w:val="de-DE"/>
         </w:rPr>
       </w:pPr>
-      <w:bookmarkStart w:id="32" w:name="_Toc406767069"/>
+      <w:bookmarkStart w:id="36" w:name="_Toc406767069"/>
       <w:r>
         <w:rPr>
           <w:lang w:val="de-DE"/>
         </w:rPr>
         <w:t>Verwaltung</w:t>
       </w:r>
-      <w:bookmarkEnd w:id="32"/>
+      <w:bookmarkEnd w:id="36"/>
     </w:p>
     <w:p>
       <w:pPr>
@@ -11891,16 +12032,16 @@
           <w:lang w:val="de-DE"/>
         </w:rPr>
       </w:pPr>
-      <w:bookmarkStart w:id="33" w:name="_Einsatzmittelkonfiguration"/>
-      <w:bookmarkStart w:id="34" w:name="_Toc406767070"/>
-      <w:bookmarkEnd w:id="33"/>
+      <w:bookmarkStart w:id="37" w:name="_Einsatzmittelkonfiguration"/>
+      <w:bookmarkStart w:id="38" w:name="_Toc406767070"/>
+      <w:bookmarkEnd w:id="37"/>
       <w:r>
         <w:rPr>
           <w:lang w:val="de-DE"/>
         </w:rPr>
         <w:t>Einsatzmittelkonfiguration</w:t>
       </w:r>
-      <w:bookmarkEnd w:id="34"/>
+      <w:bookmarkEnd w:id="38"/>
     </w:p>
     <w:p>
       <w:pPr>
@@ -12018,7 +12159,7 @@
                     </pic:cNvPicPr>
                   </pic:nvPicPr>
                   <pic:blipFill>
-                    <a:blip r:embed="rId42" cstate="print"/>
+                    <a:blip r:embed="rId43" cstate="print"/>
                     <a:srcRect/>
                     <a:stretch>
                       <a:fillRect/>
@@ -12446,14 +12587,14 @@
           <w:lang w:val="de-DE"/>
         </w:rPr>
       </w:pPr>
-      <w:bookmarkStart w:id="35" w:name="_Toc406767071"/>
+      <w:bookmarkStart w:id="39" w:name="_Toc406767071"/>
       <w:r>
         <w:rPr>
           <w:lang w:val="de-DE"/>
         </w:rPr>
         <w:t>Aufgaben</w:t>
       </w:r>
-      <w:bookmarkEnd w:id="35"/>
+      <w:bookmarkEnd w:id="39"/>
     </w:p>
     <w:p>
       <w:pPr>
@@ -12488,20 +12629,20 @@
           <w:lang w:val="de-DE"/>
         </w:rPr>
       </w:pPr>
-      <w:bookmarkStart w:id="36" w:name="_Ref388634881"/>
-      <w:bookmarkStart w:id="37" w:name="_Ref388634896"/>
-      <w:bookmarkStart w:id="38" w:name="_Ref388634955"/>
-      <w:bookmarkStart w:id="39" w:name="_Toc406767072"/>
+      <w:bookmarkStart w:id="40" w:name="_Ref388634881"/>
+      <w:bookmarkStart w:id="41" w:name="_Ref388634896"/>
+      <w:bookmarkStart w:id="42" w:name="_Ref388634955"/>
+      <w:bookmarkStart w:id="43" w:name="_Toc406767072"/>
       <w:r>
         <w:rPr>
           <w:lang w:val="de-DE"/>
         </w:rPr>
         <w:t>Alarmdetails-Druck</w:t>
       </w:r>
-      <w:bookmarkEnd w:id="36"/>
-      <w:bookmarkEnd w:id="37"/>
-      <w:bookmarkEnd w:id="38"/>
-      <w:bookmarkEnd w:id="39"/>
+      <w:bookmarkEnd w:id="40"/>
+      <w:bookmarkEnd w:id="41"/>
+      <w:bookmarkEnd w:id="42"/>
+      <w:bookmarkEnd w:id="43"/>
     </w:p>
     <w:p>
       <w:pPr>
@@ -12719,14 +12860,14 @@
           <w:lang w:val="de-DE"/>
         </w:rPr>
       </w:pPr>
-      <w:bookmarkStart w:id="40" w:name="_Toc406767073"/>
+      <w:bookmarkStart w:id="44" w:name="_Toc406767073"/>
       <w:r>
         <w:rPr>
           <w:lang w:val="de-DE"/>
         </w:rPr>
         <w:t>Alarmquellendruck</w:t>
       </w:r>
-      <w:bookmarkEnd w:id="40"/>
+      <w:bookmarkEnd w:id="44"/>
     </w:p>
     <w:p>
       <w:pPr>
@@ -12874,7 +13015,7 @@
           <w:lang w:val="de-DE"/>
         </w:rPr>
       </w:pPr>
-      <w:bookmarkStart w:id="41" w:name="_Toc406767074"/>
+      <w:bookmarkStart w:id="45" w:name="_Toc406767074"/>
       <w:r>
         <w:rPr>
           <w:lang w:val="de-DE"/>
@@ -12882,7 +13023,7 @@
         <w:lastRenderedPageBreak/>
         <w:t>Display Wake-Up</w:t>
       </w:r>
-      <w:bookmarkEnd w:id="41"/>
+      <w:bookmarkEnd w:id="45"/>
     </w:p>
     <w:p>
       <w:pPr>
@@ -13099,14 +13240,14 @@
           <w:lang w:val="de-DE"/>
         </w:rPr>
       </w:pPr>
-      <w:bookmarkStart w:id="42" w:name="_Toc406767075"/>
+      <w:bookmarkStart w:id="46" w:name="_Toc406767075"/>
       <w:r>
         <w:rPr>
           <w:lang w:val="de-DE"/>
         </w:rPr>
         <w:t>eAlarm</w:t>
       </w:r>
-      <w:bookmarkEnd w:id="42"/>
+      <w:bookmarkEnd w:id="46"/>
     </w:p>
     <w:p>
       <w:pPr>
@@ -13502,14 +13643,14 @@
           <w:lang w:val="de-DE"/>
         </w:rPr>
       </w:pPr>
-      <w:bookmarkStart w:id="43" w:name="_Toc406767076"/>
+      <w:bookmarkStart w:id="47" w:name="_Toc406767076"/>
       <w:r>
         <w:rPr>
           <w:lang w:val="de-DE"/>
         </w:rPr>
         <w:t>Einsatzdateiexporter</w:t>
       </w:r>
-      <w:bookmarkEnd w:id="43"/>
+      <w:bookmarkEnd w:id="47"/>
     </w:p>
     <w:p>
       <w:pPr>
@@ -13684,14 +13825,14 @@
           <w:lang w:val="de-DE"/>
         </w:rPr>
       </w:pPr>
-      <w:bookmarkStart w:id="44" w:name="_Toc406767077"/>
+      <w:bookmarkStart w:id="48" w:name="_Toc406767077"/>
       <w:r>
         <w:rPr>
           <w:lang w:val="de-DE"/>
         </w:rPr>
         <w:t>E-Mail-Versand</w:t>
       </w:r>
-      <w:bookmarkEnd w:id="44"/>
+      <w:bookmarkEnd w:id="48"/>
     </w:p>
     <w:p>
       <w:pPr>
@@ -14265,14 +14406,14 @@
           <w:lang w:val="de-DE"/>
         </w:rPr>
       </w:pPr>
-      <w:bookmarkStart w:id="45" w:name="_Toc406767078"/>
+      <w:bookmarkStart w:id="49" w:name="_Toc406767078"/>
       <w:r>
         <w:rPr>
           <w:lang w:val="de-DE"/>
         </w:rPr>
         <w:t>Externe Schleifeninfos</w:t>
       </w:r>
-      <w:bookmarkEnd w:id="45"/>
+      <w:bookmarkEnd w:id="49"/>
     </w:p>
     <w:p>
       <w:pPr>
@@ -14495,14 +14636,14 @@
           <w:lang w:val="de-DE"/>
         </w:rPr>
       </w:pPr>
-      <w:bookmarkStart w:id="46" w:name="_Toc406767079"/>
+      <w:bookmarkStart w:id="50" w:name="_Toc406767079"/>
       <w:r>
         <w:rPr>
           <w:lang w:val="de-DE"/>
         </w:rPr>
         <w:t>Integration mit Drittprogrammen</w:t>
       </w:r>
-      <w:bookmarkEnd w:id="46"/>
+      <w:bookmarkEnd w:id="50"/>
     </w:p>
     <w:p>
       <w:pPr>
@@ -14587,14 +14728,14 @@
           <w:lang w:val="de-DE"/>
         </w:rPr>
       </w:pPr>
-      <w:bookmarkStart w:id="47" w:name="_Toc406767080"/>
+      <w:bookmarkStart w:id="51" w:name="_Toc406767080"/>
       <w:r>
         <w:rPr>
           <w:lang w:val="de-DE"/>
         </w:rPr>
         <w:t>Push-Versand</w:t>
       </w:r>
-      <w:bookmarkEnd w:id="47"/>
+      <w:bookmarkEnd w:id="51"/>
     </w:p>
     <w:p>
       <w:pPr>
@@ -14750,14 +14891,14 @@
           <w:lang w:val="de-DE"/>
         </w:rPr>
       </w:pPr>
-      <w:bookmarkStart w:id="48" w:name="_Toc406767081"/>
+      <w:bookmarkStart w:id="52" w:name="_Toc406767081"/>
       <w:r>
         <w:rPr>
           <w:lang w:val="de-DE"/>
         </w:rPr>
         <w:t>SMS-Versand</w:t>
       </w:r>
-      <w:bookmarkEnd w:id="48"/>
+      <w:bookmarkEnd w:id="52"/>
     </w:p>
     <w:p>
       <w:pPr>
@@ -15198,14 +15339,14 @@
           <w:lang w:val="de-DE"/>
         </w:rPr>
       </w:pPr>
-      <w:bookmarkStart w:id="49" w:name="_Toc406767082"/>
+      <w:bookmarkStart w:id="53" w:name="_Toc406767082"/>
       <w:r>
         <w:rPr>
           <w:lang w:val="de-DE"/>
         </w:rPr>
         <w:t>ASP.Net Website</w:t>
       </w:r>
-      <w:bookmarkEnd w:id="49"/>
+      <w:bookmarkEnd w:id="53"/>
     </w:p>
     <w:p>
       <w:pPr>
@@ -15214,14 +15355,14 @@
           <w:lang w:val="de-DE"/>
         </w:rPr>
       </w:pPr>
-      <w:bookmarkStart w:id="50" w:name="_Toc406767083"/>
+      <w:bookmarkStart w:id="54" w:name="_Toc406767083"/>
       <w:r>
         <w:rPr>
           <w:lang w:val="de-DE"/>
         </w:rPr>
         <w:t>Installation</w:t>
       </w:r>
-      <w:bookmarkEnd w:id="50"/>
+      <w:bookmarkEnd w:id="54"/>
     </w:p>
     <w:p>
       <w:pPr>
@@ -15230,14 +15371,14 @@
           <w:lang w:val="de-DE"/>
         </w:rPr>
       </w:pPr>
-      <w:bookmarkStart w:id="51" w:name="_Toc406767084"/>
+      <w:bookmarkStart w:id="55" w:name="_Toc406767084"/>
       <w:r>
         <w:rPr>
           <w:lang w:val="de-DE"/>
         </w:rPr>
         <w:t>Installation des IIS - Servers</w:t>
       </w:r>
-      <w:bookmarkEnd w:id="51"/>
+      <w:bookmarkEnd w:id="55"/>
     </w:p>
     <w:p>
       <w:pPr>
@@ -15527,7 +15668,7 @@
                     </pic:cNvPicPr>
                   </pic:nvPicPr>
                   <pic:blipFill rotWithShape="1">
-                    <a:blip r:embed="rId43" cstate="print">
+                    <a:blip r:embed="rId44" cstate="print">
                       <a:extLst>
                         <a:ext uri="{28A0092B-C50C-407E-A947-70E740481C1C}">
                           <a14:useLocalDpi xmlns:a14="http://schemas.microsoft.com/office/drawing/2010/main" val="0"/>
@@ -15625,14 +15766,14 @@
           <w:lang w:val="de-DE"/>
         </w:rPr>
       </w:pPr>
-      <w:bookmarkStart w:id="52" w:name="_Toc406767085"/>
+      <w:bookmarkStart w:id="56" w:name="_Toc406767085"/>
       <w:r>
         <w:rPr>
           <w:lang w:val="de-DE"/>
         </w:rPr>
         <w:t>Installation der Website</w:t>
       </w:r>
-      <w:bookmarkEnd w:id="52"/>
+      <w:bookmarkEnd w:id="56"/>
     </w:p>
     <w:p>
       <w:pPr>
@@ -15671,7 +15812,7 @@
           <w:lang w:val="de-DE"/>
         </w:rPr>
       </w:pPr>
-      <w:hyperlink r:id="rId44" w:history="1">
+      <w:hyperlink r:id="rId45" w:history="1">
         <w:r>
           <w:rPr>
             <w:rStyle w:val="Hyperlink"/>
@@ -15793,7 +15934,7 @@
                     <pic:cNvPicPr/>
                   </pic:nvPicPr>
                   <pic:blipFill rotWithShape="1">
-                    <a:blip r:embed="rId45" cstate="print"/>
+                    <a:blip r:embed="rId46" cstate="print"/>
                     <a:srcRect b="27094"/>
                     <a:stretch/>
                   </pic:blipFill>
@@ -15841,7 +15982,7 @@
           <w:lang w:val="de-DE"/>
         </w:rPr>
       </w:pPr>
-      <w:bookmarkStart w:id="53" w:name="_Toc406767086"/>
+      <w:bookmarkStart w:id="57" w:name="_Toc406767086"/>
       <w:r>
         <w:rPr>
           <w:lang w:val="de-DE"/>
@@ -15849,7 +15990,7 @@
         <w:lastRenderedPageBreak/>
         <w:t>Konfiguration</w:t>
       </w:r>
-      <w:bookmarkEnd w:id="53"/>
+      <w:bookmarkEnd w:id="57"/>
     </w:p>
     <w:p>
       <w:pPr>
@@ -15870,14 +16011,14 @@
         </w:rPr>
         <w:t> </w:t>
       </w:r>
-      <w:bookmarkStart w:id="54" w:name="_Toc406767087"/>
+      <w:bookmarkStart w:id="58" w:name="_Toc406767087"/>
       <w:r>
         <w:rPr>
           <w:lang w:val="de-DE"/>
         </w:rPr>
         <w:t>32-bit Modus aktivieren</w:t>
       </w:r>
-      <w:bookmarkEnd w:id="54"/>
+      <w:bookmarkEnd w:id="58"/>
     </w:p>
     <w:p>
       <w:pPr>
@@ -16152,7 +16293,7 @@
                     <pic:cNvPicPr/>
                   </pic:nvPicPr>
                   <pic:blipFill rotWithShape="1">
-                    <a:blip r:embed="rId46" cstate="print"/>
+                    <a:blip r:embed="rId47" cstate="print"/>
                     <a:srcRect t="7701" r="34401" b="35004"/>
                     <a:stretch/>
                   </pic:blipFill>
@@ -16253,7 +16394,7 @@
                     <pic:cNvPicPr/>
                   </pic:nvPicPr>
                   <pic:blipFill rotWithShape="1">
-                    <a:blip r:embed="rId47" cstate="print"/>
+                    <a:blip r:embed="rId48" cstate="print"/>
                     <a:srcRect t="14774" b="16070"/>
                     <a:stretch/>
                   </pic:blipFill>
@@ -16301,7 +16442,7 @@
           <w:lang w:val="de-DE"/>
         </w:rPr>
       </w:pPr>
-      <w:bookmarkStart w:id="55" w:name="_Toc406767088"/>
+      <w:bookmarkStart w:id="59" w:name="_Toc406767088"/>
       <w:r>
         <w:rPr>
           <w:lang w:val="de-DE"/>
@@ -16309,7 +16450,7 @@
         <w:lastRenderedPageBreak/>
         <w:t>Modifikation</w:t>
       </w:r>
-      <w:bookmarkEnd w:id="55"/>
+      <w:bookmarkEnd w:id="59"/>
     </w:p>
     <w:p>
       <w:pPr>
@@ -16740,7 +16881,7 @@
           <w:lang w:val="de-DE"/>
         </w:rPr>
       </w:pPr>
-      <w:hyperlink r:id="rId48" w:history="1">
+      <w:hyperlink r:id="rId49" w:history="1">
         <w:r>
           <w:rPr>
             <w:rStyle w:val="Hyperlink"/>
@@ -16755,7 +16896,7 @@
         </w:rPr>
         <w:t xml:space="preserve"> verwenden Sie nun </w:t>
       </w:r>
-      <w:hyperlink r:id="rId49" w:history="1">
+      <w:hyperlink r:id="rId50" w:history="1">
         <w:r>
           <w:rPr>
             <w:rStyle w:val="Hyperlink"/>
@@ -16803,7 +16944,7 @@
           <w:lang w:val="de-DE"/>
         </w:rPr>
       </w:pPr>
-      <w:bookmarkStart w:id="56" w:name="_Toc406767089"/>
+      <w:bookmarkStart w:id="60" w:name="_Toc406767089"/>
       <w:r>
         <w:rPr>
           <w:lang w:val="de-DE"/>
@@ -16811,7 +16952,7 @@
         <w:lastRenderedPageBreak/>
         <w:t>Anwendungen</w:t>
       </w:r>
-      <w:bookmarkEnd w:id="56"/>
+      <w:bookmarkEnd w:id="60"/>
     </w:p>
     <w:p>
       <w:pPr>
@@ -16824,18 +16965,18 @@
           <w:lang w:val="de-DE"/>
         </w:rPr>
       </w:pPr>
-      <w:bookmarkStart w:id="57" w:name="_Toc390184434"/>
-      <w:bookmarkStart w:id="58" w:name="_Ref390184482"/>
-      <w:bookmarkStart w:id="59" w:name="_Toc406767090"/>
+      <w:bookmarkStart w:id="61" w:name="_Toc390184434"/>
+      <w:bookmarkStart w:id="62" w:name="_Ref390184482"/>
+      <w:bookmarkStart w:id="63" w:name="_Toc406767090"/>
       <w:r>
         <w:rPr>
           <w:lang w:val="de-DE"/>
         </w:rPr>
         <w:t>eAlarm</w:t>
       </w:r>
-      <w:bookmarkEnd w:id="57"/>
-      <w:bookmarkEnd w:id="58"/>
-      <w:bookmarkEnd w:id="59"/>
+      <w:bookmarkEnd w:id="61"/>
+      <w:bookmarkEnd w:id="62"/>
+      <w:bookmarkEnd w:id="63"/>
     </w:p>
     <w:p>
       <w:pPr>
@@ -16845,9 +16986,9 @@
           <w:lang w:val="de-DE"/>
         </w:rPr>
       </w:pPr>
-      <w:bookmarkStart w:id="60" w:name="_Toc390184435"/>
-      <w:bookmarkStart w:id="61" w:name="_Ref390184441"/>
-      <w:bookmarkStart w:id="62" w:name="_Toc406767091"/>
+      <w:bookmarkStart w:id="64" w:name="_Toc406767091"/>
+      <w:bookmarkStart w:id="65" w:name="_Toc390184435"/>
+      <w:bookmarkStart w:id="66" w:name="_Ref390184441"/>
       <w:r>
         <w:rPr>
           <w:rFonts w:eastAsiaTheme="minorEastAsia"/>
@@ -16869,7 +17010,7 @@
         </w:rPr>
         <w:t>n</w:t>
       </w:r>
-      <w:bookmarkEnd w:id="62"/>
+      <w:bookmarkEnd w:id="64"/>
     </w:p>
     <w:p>
       <w:pPr>
@@ -16894,7 +17035,7 @@
         </w:rPr>
         <w:t xml:space="preserve">ie App unter </w:t>
       </w:r>
-      <w:hyperlink r:id="rId50" w:history="1">
+      <w:hyperlink r:id="rId51" w:history="1">
         <w:r>
           <w:rPr>
             <w:lang w:val="de-DE"/>
@@ -16975,7 +17116,7 @@
           <w:lang w:val="de-DE"/>
         </w:rPr>
       </w:pPr>
-      <w:bookmarkStart w:id="63" w:name="_Toc406767092"/>
+      <w:bookmarkStart w:id="67" w:name="_Toc406767092"/>
       <w:r>
         <w:rPr>
           <w:rFonts w:eastAsiaTheme="minorEastAsia"/>
@@ -16983,7 +17124,7 @@
         </w:rPr>
         <w:t>Einrichtung</w:t>
       </w:r>
-      <w:bookmarkEnd w:id="63"/>
+      <w:bookmarkEnd w:id="67"/>
     </w:p>
     <w:p>
       <w:pPr>
@@ -17009,214 +17150,212 @@
         </w:rPr>
         <w:t>Diese ist in der App unter „Einstellungen“ -&gt; GCM-ID zu finden, mit einem Klick wird diese in die Zwischenablage kopiert</w:t>
       </w:r>
-      <w:bookmarkEnd w:id="60"/>
-      <w:bookmarkEnd w:id="61"/>
-      <w:r>
-        <w:rPr>
-          <w:lang w:val="de-DE"/>
-        </w:rPr>
-        <w:t>.</w:t>
-      </w:r>
-    </w:p>
-    <w:p>
-      <w:pPr>
-        <w:rPr>
-          <w:lang w:val="de-DE"/>
-        </w:rPr>
-      </w:pPr>
-      <w:r>
-        <w:rPr>
-          <w:lang w:val="de-DE"/>
-        </w:rPr>
-        <w:t>Es besteht die Möglichkeit mehrere Regeln anzulegen welche unterschiedliche Berichtigungen realisieren. Einzelne Regeln können unterschiedlich priorisiert werden und somit z.B. zu gleichen Zeiten zugewiesen werden.</w:t>
-      </w:r>
-    </w:p>
-    <w:p>
-      <w:pPr>
-        <w:pStyle w:val="berschrift2"/>
-        <w:rPr>
-          <w:lang w:val="de-DE"/>
-        </w:rPr>
-      </w:pPr>
-      <w:bookmarkStart w:id="64" w:name="_Toc406767093"/>
-      <w:r>
-        <w:rPr>
-          <w:lang w:val="de-DE"/>
-        </w:rPr>
-        <w:t>Dispositions</w:t>
-      </w:r>
-      <w:r>
-        <w:rPr>
-          <w:lang w:val="de-DE"/>
-        </w:rPr>
-        <w:t>-</w:t>
-      </w:r>
-      <w:r>
-        <w:rPr>
-          <w:lang w:val="de-DE"/>
-        </w:rPr>
-        <w:t>tool</w:t>
-      </w:r>
-      <w:bookmarkEnd w:id="64"/>
-    </w:p>
-    <w:p>
-      <w:pPr>
-        <w:rPr>
-          <w:lang w:val="de-DE"/>
-        </w:rPr>
-      </w:pPr>
-      <w:r>
-        <w:rPr>
-          <w:lang w:val="de-DE"/>
-        </w:rPr>
-        <w:t>Dieses Tool bietet die Möglichkeit händisch weitere Einsatzmittel intern zu disponieren.</w:t>
-      </w:r>
-      <w:r>
-        <w:rPr>
-          <w:lang w:val="de-DE"/>
-        </w:rPr>
-        <w:t xml:space="preserve"> Gerade bei internen Absprachen, Vorgehen,.. ist dies praktisch um nachkommenden Kameraden zu zeigen welche Einsatzmittel noch gefordert werden.</w:t>
-      </w:r>
-      <w:r>
-        <w:rPr>
-          <w:lang w:val="de-DE"/>
-        </w:rPr>
-        <w:t xml:space="preserve"> Entgegen aller Jobs und anderer Funktionalitäten ist diese Anwendung nicht weiter zu konfigurieren.</w:t>
-      </w:r>
-    </w:p>
-    <w:p>
-      <w:pPr>
-        <w:rPr>
-          <w:lang w:val="de-DE"/>
-        </w:rPr>
-      </w:pPr>
-      <w:r>
-        <w:rPr>
-          <w:lang w:val="de-DE"/>
-        </w:rPr>
-        <w:t xml:space="preserve"> Die Anwendung zeigt den letzten Alarm an, sowie die von der Leistelle disponieren Einsatzmittel. Diese werden </w:t>
-      </w:r>
-      <w:r>
-        <w:rPr>
-          <w:highlight w:val="red"/>
-          <w:lang w:val="de-DE"/>
-        </w:rPr>
-        <w:t>rot</w:t>
-      </w:r>
-      <w:r>
-        <w:rPr>
-          <w:color w:val="FF0000"/>
-          <w:lang w:val="de-DE"/>
-        </w:rPr>
-        <w:t xml:space="preserve"> </w:t>
-      </w:r>
-      <w:r>
-        <w:rPr>
-          <w:lang w:val="de-DE"/>
-        </w:rPr>
-        <w:t xml:space="preserve">hinterlegt und können nicht händisch „abbestellt“. </w:t>
-      </w:r>
-    </w:p>
-    <w:p>
-      <w:pPr>
-        <w:rPr>
-          <w:lang w:val="de-DE"/>
-        </w:rPr>
-      </w:pPr>
-      <w:r>
-        <w:rPr>
-          <w:lang w:val="de-DE"/>
-        </w:rPr>
-        <w:t xml:space="preserve">Nicht für diesen Einsatz disponierte Fahrzeuge/Anhänger werden </w:t>
-      </w:r>
-      <w:r>
-        <w:rPr>
-          <w:highlight w:val="green"/>
-          <w:lang w:val="de-DE"/>
-        </w:rPr>
-        <w:t>grün</w:t>
-      </w:r>
-      <w:r>
-        <w:rPr>
-          <w:lang w:val="de-DE"/>
-        </w:rPr>
-        <w:t xml:space="preserve"> hinterlegt und können durch einen Klick disponiert werden. </w:t>
-      </w:r>
-    </w:p>
-    <w:p>
-      <w:pPr>
-        <w:rPr>
-          <w:lang w:val="de-DE"/>
-        </w:rPr>
-      </w:pPr>
-      <w:r>
-        <w:rPr>
-          <w:lang w:val="de-DE"/>
-        </w:rPr>
-        <w:t xml:space="preserve">Händisch disponierte Einheiten werden </w:t>
-      </w:r>
-      <w:r>
-        <w:rPr>
-          <w:shd w:val="clear" w:color="auto" w:fill="FFC000"/>
-          <w:lang w:val="de-DE"/>
-        </w:rPr>
-        <w:t>orange</w:t>
-      </w:r>
-      <w:r>
-        <w:rPr>
-          <w:lang w:val="de-DE"/>
-        </w:rPr>
-        <w:t xml:space="preserve"> dar</w:t>
-      </w:r>
-      <w:r>
-        <w:rPr>
-          <w:lang w:val="de-DE"/>
-        </w:rPr>
-        <w:t>gestellt und können im Gegensatz zu den festdisponierten Einheiten auch widerrufen werden.</w:t>
-      </w:r>
-    </w:p>
-    <w:p>
-      <w:pPr>
-        <w:rPr>
-          <w:lang w:val="de-DE"/>
-        </w:rPr>
-      </w:pPr>
-      <w:r>
-        <w:rPr>
-          <w:lang w:val="de-DE"/>
-        </w:rPr>
-        <w:t>Die nachträglich disponierten</w:t>
-      </w:r>
-      <w:r>
-        <w:rPr>
-          <w:lang w:val="de-DE"/>
-        </w:rPr>
-        <w:t xml:space="preserve"> Einheiten erscheinen genauso wie fest von der Leistelle disponierte Einheiten auf den Anzeigen in der UI und auf der Website.</w:t>
-      </w:r>
-      <w:r>
-        <w:rPr>
-          <w:lang w:val="de-DE"/>
-        </w:rPr>
-        <w:t xml:space="preserve"> </w:t>
-      </w:r>
-    </w:p>
-    <w:p>
-      <w:pPr>
-        <w:pStyle w:val="berschrift2"/>
-        <w:rPr>
-          <w:lang w:val="de-DE"/>
-        </w:rPr>
-      </w:pPr>
-      <w:bookmarkStart w:id="65" w:name="_Toc406767094"/>
-      <w:r>
-        <w:rPr>
-          <w:lang w:val="de-DE"/>
-        </w:rPr>
-        <w:t>Windows UI</w:t>
-      </w:r>
-      <w:bookmarkStart w:id="66" w:name="_GoBack"/>
       <w:bookmarkEnd w:id="65"/>
       <w:bookmarkEnd w:id="66"/>
+      <w:r>
+        <w:rPr>
+          <w:lang w:val="de-DE"/>
+        </w:rPr>
+        <w:t>.</w:t>
+      </w:r>
+    </w:p>
+    <w:p>
+      <w:pPr>
+        <w:rPr>
+          <w:lang w:val="de-DE"/>
+        </w:rPr>
+      </w:pPr>
+      <w:r>
+        <w:rPr>
+          <w:lang w:val="de-DE"/>
+        </w:rPr>
+        <w:t>Es besteht die Möglichkeit mehrere Regeln anzulegen welche unterschiedliche Berichtigungen realisieren. Einzelne Regeln können unterschiedlich priorisiert werden und somit z.B. zu gleichen Zeiten zugewiesen werden.</w:t>
+      </w:r>
+    </w:p>
+    <w:p>
+      <w:pPr>
+        <w:pStyle w:val="berschrift2"/>
+        <w:rPr>
+          <w:lang w:val="de-DE"/>
+        </w:rPr>
+      </w:pPr>
+      <w:bookmarkStart w:id="68" w:name="_Toc406767093"/>
+      <w:r>
+        <w:rPr>
+          <w:lang w:val="de-DE"/>
+        </w:rPr>
+        <w:t>Dispositions</w:t>
+      </w:r>
+      <w:r>
+        <w:rPr>
+          <w:lang w:val="de-DE"/>
+        </w:rPr>
+        <w:t>-</w:t>
+      </w:r>
+      <w:r>
+        <w:rPr>
+          <w:lang w:val="de-DE"/>
+        </w:rPr>
+        <w:t>tool</w:t>
+      </w:r>
+      <w:bookmarkEnd w:id="68"/>
+    </w:p>
+    <w:p>
+      <w:pPr>
+        <w:rPr>
+          <w:lang w:val="de-DE"/>
+        </w:rPr>
+      </w:pPr>
+      <w:r>
+        <w:rPr>
+          <w:lang w:val="de-DE"/>
+        </w:rPr>
+        <w:t>Dieses Tool bietet die Möglichkeit händisch weitere Einsatzmittel intern zu disponieren.</w:t>
+      </w:r>
+      <w:r>
+        <w:rPr>
+          <w:lang w:val="de-DE"/>
+        </w:rPr>
+        <w:t xml:space="preserve"> Gerade bei internen Absprachen, Vorgehen,.. ist dies praktisch um nachkommenden Kameraden zu zeigen welche Einsatzmittel noch gefordert werden.</w:t>
+      </w:r>
+      <w:r>
+        <w:rPr>
+          <w:lang w:val="de-DE"/>
+        </w:rPr>
+        <w:t xml:space="preserve"> Entgegen aller Jobs und anderer Funktionalitäten ist diese Anwendung nicht weiter zu konfigurieren.</w:t>
+      </w:r>
+    </w:p>
+    <w:p>
+      <w:pPr>
+        <w:rPr>
+          <w:lang w:val="de-DE"/>
+        </w:rPr>
+      </w:pPr>
+      <w:r>
+        <w:rPr>
+          <w:lang w:val="de-DE"/>
+        </w:rPr>
+        <w:t xml:space="preserve"> Die Anwendung zeigt den letzten Alarm an, sowie die von der Leistelle disponieren Einsatzmittel. Diese werden </w:t>
+      </w:r>
+      <w:r>
+        <w:rPr>
+          <w:highlight w:val="red"/>
+          <w:lang w:val="de-DE"/>
+        </w:rPr>
+        <w:t>rot</w:t>
+      </w:r>
+      <w:r>
+        <w:rPr>
+          <w:color w:val="FF0000"/>
+          <w:lang w:val="de-DE"/>
+        </w:rPr>
+        <w:t xml:space="preserve"> </w:t>
+      </w:r>
+      <w:r>
+        <w:rPr>
+          <w:lang w:val="de-DE"/>
+        </w:rPr>
+        <w:t xml:space="preserve">hinterlegt und können nicht händisch „abbestellt“. </w:t>
+      </w:r>
+    </w:p>
+    <w:p>
+      <w:pPr>
+        <w:rPr>
+          <w:lang w:val="de-DE"/>
+        </w:rPr>
+      </w:pPr>
+      <w:r>
+        <w:rPr>
+          <w:lang w:val="de-DE"/>
+        </w:rPr>
+        <w:t xml:space="preserve">Nicht für diesen Einsatz disponierte Fahrzeuge/Anhänger werden </w:t>
+      </w:r>
+      <w:r>
+        <w:rPr>
+          <w:highlight w:val="green"/>
+          <w:lang w:val="de-DE"/>
+        </w:rPr>
+        <w:t>grün</w:t>
+      </w:r>
+      <w:r>
+        <w:rPr>
+          <w:lang w:val="de-DE"/>
+        </w:rPr>
+        <w:t xml:space="preserve"> hinterlegt und können durch einen Klick disponiert werden. </w:t>
+      </w:r>
+    </w:p>
+    <w:p>
+      <w:pPr>
+        <w:rPr>
+          <w:lang w:val="de-DE"/>
+        </w:rPr>
+      </w:pPr>
+      <w:r>
+        <w:rPr>
+          <w:lang w:val="de-DE"/>
+        </w:rPr>
+        <w:t xml:space="preserve">Händisch disponierte Einheiten werden </w:t>
+      </w:r>
+      <w:r>
+        <w:rPr>
+          <w:shd w:val="clear" w:color="auto" w:fill="FFC000"/>
+          <w:lang w:val="de-DE"/>
+        </w:rPr>
+        <w:t>orange</w:t>
+      </w:r>
+      <w:r>
+        <w:rPr>
+          <w:lang w:val="de-DE"/>
+        </w:rPr>
+        <w:t xml:space="preserve"> dar</w:t>
+      </w:r>
+      <w:r>
+        <w:rPr>
+          <w:lang w:val="de-DE"/>
+        </w:rPr>
+        <w:t>gestellt und können im Gegensatz zu den festdisponierten Einheiten auch widerrufen werden.</w:t>
+      </w:r>
+    </w:p>
+    <w:p>
+      <w:pPr>
+        <w:rPr>
+          <w:lang w:val="de-DE"/>
+        </w:rPr>
+      </w:pPr>
+      <w:r>
+        <w:rPr>
+          <w:lang w:val="de-DE"/>
+        </w:rPr>
+        <w:t>Die nachträglich disponierten</w:t>
+      </w:r>
+      <w:r>
+        <w:rPr>
+          <w:lang w:val="de-DE"/>
+        </w:rPr>
+        <w:t xml:space="preserve"> Einheiten erscheinen genauso wie fest von der Leistelle disponierte Einheiten auf den Anzeigen in der UI und auf der Website.</w:t>
+      </w:r>
+      <w:r>
+        <w:rPr>
+          <w:lang w:val="de-DE"/>
+        </w:rPr>
+        <w:t xml:space="preserve"> </w:t>
+      </w:r>
+    </w:p>
+    <w:p>
+      <w:pPr>
+        <w:pStyle w:val="berschrift2"/>
+        <w:rPr>
+          <w:lang w:val="de-DE"/>
+        </w:rPr>
+      </w:pPr>
+      <w:bookmarkStart w:id="69" w:name="_Toc406767094"/>
+      <w:r>
+        <w:rPr>
+          <w:lang w:val="de-DE"/>
+        </w:rPr>
+        <w:t>Windows UI</w:t>
+      </w:r>
+      <w:bookmarkEnd w:id="69"/>
     </w:p>
     <w:p>
       <w:pPr>
@@ -17265,7 +17404,7 @@
           <w:lang w:val="de-DE"/>
         </w:rPr>
       </w:pPr>
-      <w:bookmarkStart w:id="67" w:name="_Toc406767095"/>
+      <w:bookmarkStart w:id="70" w:name="_Toc406767095"/>
       <w:r>
         <w:rPr>
           <w:lang w:val="de-DE"/>
@@ -17273,7 +17412,7 @@
         <w:lastRenderedPageBreak/>
         <w:t>Glossar</w:t>
       </w:r>
-      <w:bookmarkEnd w:id="67"/>
+      <w:bookmarkEnd w:id="70"/>
     </w:p>
     <w:p>
       <w:pPr>
@@ -17282,16 +17421,16 @@
           <w:lang w:val="de-DE"/>
         </w:rPr>
       </w:pPr>
-      <w:bookmarkStart w:id="68" w:name="_Ref380039834"/>
-      <w:bookmarkStart w:id="69" w:name="_Toc406767096"/>
+      <w:bookmarkStart w:id="71" w:name="_Ref380039834"/>
+      <w:bookmarkStart w:id="72" w:name="_Toc406767096"/>
       <w:r>
         <w:rPr>
           <w:lang w:val="de-DE"/>
         </w:rPr>
         <w:t>Definitionen</w:t>
       </w:r>
-      <w:bookmarkEnd w:id="68"/>
-      <w:bookmarkEnd w:id="69"/>
+      <w:bookmarkEnd w:id="71"/>
+      <w:bookmarkEnd w:id="72"/>
     </w:p>
     <w:tbl>
       <w:tblPr>
@@ -17539,7 +17678,7 @@
                 <w:lang w:val="de-DE"/>
               </w:rPr>
             </w:pPr>
-            <w:hyperlink r:id="rId51" w:history="1">
+            <w:hyperlink r:id="rId52" w:history="1">
               <w:r>
                 <w:rPr>
                   <w:rStyle w:val="Hyperlink"/>
@@ -17607,7 +17746,7 @@
               </w:rPr>
               <w:t xml:space="preserve">Eine Art “Schablone”, um Texte zu erkennen und zu (in AlarmWorkflow) zu filtern. Siehe auch </w:t>
             </w:r>
-            <w:hyperlink r:id="rId52" w:history="1">
+            <w:hyperlink r:id="rId53" w:history="1">
               <w:r>
                 <w:rPr>
                   <w:rStyle w:val="Hyperlink"/>
@@ -17686,14 +17825,14 @@
           <w:lang w:val="de-DE"/>
         </w:rPr>
       </w:pPr>
-      <w:bookmarkStart w:id="70" w:name="_Toc406767097"/>
+      <w:bookmarkStart w:id="73" w:name="_Toc406767097"/>
       <w:r>
         <w:rPr>
           <w:lang w:val="de-DE"/>
         </w:rPr>
         <w:t>Objekt-Ausdruck</w:t>
       </w:r>
-      <w:bookmarkEnd w:id="70"/>
+      <w:bookmarkEnd w:id="73"/>
     </w:p>
     <w:p>
       <w:pPr>
@@ -17892,14 +18031,14 @@
           <w:lang w:val="de-DE"/>
         </w:rPr>
       </w:pPr>
-      <w:bookmarkStart w:id="71" w:name="_Toc406767098"/>
+      <w:bookmarkStart w:id="74" w:name="_Toc406767098"/>
       <w:r>
         <w:rPr>
           <w:lang w:val="de-DE"/>
         </w:rPr>
         <w:t>Eigene Skriptlogik</w:t>
       </w:r>
-      <w:bookmarkEnd w:id="71"/>
+      <w:bookmarkEnd w:id="74"/>
     </w:p>
     <w:p>
       <w:pPr>
@@ -18078,7 +18217,7 @@
         </w:rPr>
         <w:t xml:space="preserve">Im Repository </w:t>
       </w:r>
-      <w:hyperlink r:id="rId53" w:history="1">
+      <w:hyperlink r:id="rId54" w:history="1">
         <w:r>
           <w:rPr>
             <w:rStyle w:val="Hyperlink"/>
@@ -19468,14 +19607,14 @@
           <w:lang w:val="de-DE"/>
         </w:rPr>
       </w:pPr>
-      <w:bookmarkStart w:id="72" w:name="_Toc406767099"/>
+      <w:bookmarkStart w:id="75" w:name="_Toc406767099"/>
       <w:r>
         <w:rPr>
           <w:lang w:val="de-DE"/>
         </w:rPr>
         <w:t>Testen des Ausdrucks</w:t>
       </w:r>
-      <w:bookmarkEnd w:id="72"/>
+      <w:bookmarkEnd w:id="75"/>
     </w:p>
     <w:p>
       <w:pPr>
@@ -19919,7 +20058,7 @@
                     <pic:cNvPicPr/>
                   </pic:nvPicPr>
                   <pic:blipFill>
-                    <a:blip r:embed="rId54" cstate="print"/>
+                    <a:blip r:embed="rId55" cstate="print"/>
                     <a:stretch>
                       <a:fillRect/>
                     </a:stretch>
@@ -20196,7 +20335,7 @@
       </w:pPr>
     </w:p>
     <w:sectPr>
-      <w:footerReference w:type="default" r:id="rId55"/>
+      <w:footerReference w:type="default" r:id="rId56"/>
       <w:pgSz w:w="12240" w:h="15840"/>
       <w:pgMar w:top="1440" w:right="1440" w:bottom="1440" w:left="1440" w:header="720" w:footer="720" w:gutter="0"/>
       <w:cols w:space="720"/>
@@ -20287,7 +20426,7 @@
         <w:noProof/>
         <w:lang w:val="de-DE"/>
       </w:rPr>
-      <w:t>32</w:t>
+      <w:t>28</w:t>
     </w:r>
     <w:r>
       <w:fldChar w:fldCharType="end"/>
@@ -20304,7 +20443,7 @@
           <w:noProof/>
           <w:lang w:val="de-DE"/>
         </w:rPr>
-        <w:t>38</w:t>
+        <w:t>39</w:t>
       </w:r>
     </w:fldSimple>
   </w:p>
@@ -23253,7 +23392,7 @@
 </file>
 
 <file path=customXml/itemProps2.xml><?xml version="1.0" encoding="utf-8"?>
-<ds:datastoreItem xmlns:ds="http://schemas.openxmlformats.org/officeDocument/2006/customXml" ds:itemID="{1E5768D7-6F21-4B92-9B9C-402564D8A8DB}">
+<ds:datastoreItem xmlns:ds="http://schemas.openxmlformats.org/officeDocument/2006/customXml" ds:itemID="{463D3B82-4C67-4187-81CD-B5C364674E2A}">
   <ds:schemaRefs>
     <ds:schemaRef ds:uri="http://schemas.openxmlformats.org/officeDocument/2006/bibliography"/>
   </ds:schemaRefs>

</xml_diff>